<commit_message>
testing and implementation part of project report finished
</commit_message>
<xml_diff>
--- a/final project.docx
+++ b/final project.docx
@@ -244,20 +244,7 @@
     <w:sdt>
       <w:sdtPr>
         <w:rPr>
-          <w:rFonts w:eastAsiaTheme="minorHAnsi"/>
-        </w:rPr>
-        <w:id w:val="-1426494856"/>
-        <w:docPartObj>
-          <w:docPartGallery w:val="Table of Contents"/>
-          <w:docPartUnique/>
-        </w:docPartObj>
-      </w:sdtPr>
-      <w:sdtEndPr>
-        <w:rPr>
-          <w:rFonts w:ascii="Times New Roman" w:hAnsi="Times New Roman" w:cstheme="minorBidi"/>
-          <w:b/>
-          <w:bCs/>
-          <w:noProof/>
+          <w:rFonts w:ascii="Times New Roman" w:eastAsiaTheme="minorHAnsi" w:hAnsi="Times New Roman" w:cstheme="minorBidi"/>
           <w:color w:val="auto"/>
           <w:sz w:val="24"/>
           <w:szCs w:val="22"/>
@@ -269,6 +256,18 @@
             <w14:prstDash w14:val="solid"/>
             <w14:bevel/>
           </w14:textOutline>
+        </w:rPr>
+        <w:id w:val="-1426494856"/>
+        <w:docPartObj>
+          <w:docPartGallery w:val="Table of Contents"/>
+          <w:docPartUnique/>
+        </w:docPartObj>
+      </w:sdtPr>
+      <w:sdtEndPr>
+        <w:rPr>
+          <w:b/>
+          <w:bCs/>
+          <w:noProof/>
         </w:rPr>
       </w:sdtEndPr>
       <w:sdtContent>
@@ -2721,7 +2720,7 @@
         <w:rPr>
           <w:noProof/>
         </w:rPr>
-        <w:instrText xml:space="preserve"> PAGEREF _Toc501459634 \h </w:instrText>
+        <w:instrText xml:space="preserve"> PAGEREF _Toc508027788 \h </w:instrText>
       </w:r>
       <w:r>
         <w:rPr>
@@ -2738,7 +2737,7 @@
         <w:rPr>
           <w:noProof/>
         </w:rPr>
-        <w:t>5</w:t>
+        <w:t>4</w:t>
       </w:r>
       <w:r>
         <w:rPr>
@@ -2782,7 +2781,7 @@
         <w:rPr>
           <w:noProof/>
         </w:rPr>
-        <w:instrText xml:space="preserve"> PAGEREF _Toc501459635 \h </w:instrText>
+        <w:instrText xml:space="preserve"> PAGEREF _Toc508027789 \h </w:instrText>
       </w:r>
       <w:r>
         <w:rPr>
@@ -2799,7 +2798,7 @@
         <w:rPr>
           <w:noProof/>
         </w:rPr>
-        <w:t>6</w:t>
+        <w:t>4</w:t>
       </w:r>
       <w:r>
         <w:rPr>
@@ -2842,7 +2841,7 @@
         <w:rPr>
           <w:noProof/>
         </w:rPr>
-        <w:instrText xml:space="preserve"> PAGEREF _Toc501459636 \h </w:instrText>
+        <w:instrText xml:space="preserve"> PAGEREF _Toc508027790 \h </w:instrText>
       </w:r>
       <w:r>
         <w:rPr>
@@ -2859,7 +2858,7 @@
         <w:rPr>
           <w:noProof/>
         </w:rPr>
-        <w:t>7</w:t>
+        <w:t>5</w:t>
       </w:r>
       <w:r>
         <w:rPr>
@@ -2902,7 +2901,7 @@
         <w:rPr>
           <w:noProof/>
         </w:rPr>
-        <w:instrText xml:space="preserve"> PAGEREF _Toc501459637 \h </w:instrText>
+        <w:instrText xml:space="preserve"> PAGEREF _Toc508027791 \h </w:instrText>
       </w:r>
       <w:r>
         <w:rPr>
@@ -2919,67 +2918,7 @@
         <w:rPr>
           <w:noProof/>
         </w:rPr>
-        <w:t>8</w:t>
-      </w:r>
-      <w:r>
-        <w:rPr>
-          <w:noProof/>
-        </w:rPr>
-        <w:fldChar w:fldCharType="end"/>
-      </w:r>
-    </w:p>
-    <w:p>
-      <w:pPr>
-        <w:pStyle w:val="TableofFigures"/>
-        <w:tabs>
-          <w:tab w:val="right" w:leader="hyphen" w:pos="8296"/>
-        </w:tabs>
-        <w:rPr>
-          <w:rFonts w:asciiTheme="minorHAnsi" w:eastAsiaTheme="minorEastAsia" w:hAnsiTheme="minorHAnsi"/>
-          <w:noProof/>
-          <w:sz w:val="22"/>
-        </w:rPr>
-      </w:pPr>
-      <w:r>
-        <w:rPr>
-          <w:noProof/>
-        </w:rPr>
-        <w:t>Figure e: Work scheduling</w:t>
-      </w:r>
-      <w:r>
-        <w:rPr>
-          <w:noProof/>
-        </w:rPr>
-        <w:tab/>
-      </w:r>
-      <w:r>
-        <w:rPr>
-          <w:noProof/>
-        </w:rPr>
-        <w:fldChar w:fldCharType="begin"/>
-      </w:r>
-      <w:r>
-        <w:rPr>
-          <w:noProof/>
-        </w:rPr>
-        <w:instrText xml:space="preserve"> PAGEREF _Toc501459638 \h </w:instrText>
-      </w:r>
-      <w:r>
-        <w:rPr>
-          <w:noProof/>
-        </w:rPr>
-      </w:r>
-      <w:r>
-        <w:rPr>
-          <w:noProof/>
-        </w:rPr>
-        <w:fldChar w:fldCharType="separate"/>
-      </w:r>
-      <w:r>
-        <w:rPr>
-          <w:noProof/>
-        </w:rPr>
-        <w:t>9</w:t>
+        <w:t>12</w:t>
       </w:r>
       <w:r>
         <w:rPr>
@@ -4047,6 +3986,7 @@
         <w:pStyle w:val="Caption"/>
         <w:jc w:val="center"/>
       </w:pPr>
+      <w:bookmarkStart w:id="11" w:name="_Toc508027788"/>
       <w:r>
         <w:t xml:space="preserve">Figure </w:t>
       </w:r>
@@ -4072,6 +4012,7 @@
       <w:r>
         <w:t xml:space="preserve"> conversion</w:t>
       </w:r>
+      <w:bookmarkEnd w:id="11"/>
     </w:p>
     <w:p>
       <w:pPr>
@@ -4164,8 +4105,8 @@
           <w:szCs w:val="22"/>
         </w:rPr>
       </w:pPr>
-      <w:bookmarkStart w:id="11" w:name="_Toc500593592"/>
-      <w:bookmarkStart w:id="12" w:name="_Toc501459635"/>
+      <w:bookmarkStart w:id="12" w:name="_Toc500593592"/>
+      <w:bookmarkStart w:id="13" w:name="_Toc508027789"/>
       <w:r>
         <w:rPr>
           <w:rFonts w:cs="Times New Roman"/>
@@ -4230,8 +4171,8 @@
         </w:rPr>
         <w:t>-Flowchart(a)</w:t>
       </w:r>
-      <w:bookmarkEnd w:id="11"/>
       <w:bookmarkEnd w:id="12"/>
+      <w:bookmarkEnd w:id="13"/>
     </w:p>
     <w:p>
       <w:r>
@@ -4312,8 +4253,8 @@
           <w:szCs w:val="22"/>
         </w:rPr>
       </w:pPr>
-      <w:bookmarkStart w:id="13" w:name="_Toc500593593"/>
-      <w:bookmarkStart w:id="14" w:name="_Toc501459636"/>
+      <w:bookmarkStart w:id="14" w:name="_Toc500593593"/>
+      <w:bookmarkStart w:id="15" w:name="_Toc508027790"/>
       <w:r>
         <w:rPr>
           <w:i w:val="0"/>
@@ -4371,8 +4312,8 @@
         </w:rPr>
         <w:t>-Flowchart(b)</w:t>
       </w:r>
-      <w:bookmarkEnd w:id="13"/>
       <w:bookmarkEnd w:id="14"/>
+      <w:bookmarkEnd w:id="15"/>
     </w:p>
     <w:p/>
     <w:p>
@@ -4403,7 +4344,7 @@
       <w:pPr>
         <w:pStyle w:val="Heading2"/>
       </w:pPr>
-      <w:bookmarkStart w:id="15" w:name="_Toc507958407"/>
+      <w:bookmarkStart w:id="16" w:name="_Toc507958407"/>
       <w:r>
         <w:lastRenderedPageBreak/>
         <w:t>1.</w:t>
@@ -4417,7 +4358,7 @@
       <w:r>
         <w:t>Duration and work procedure for the projects</w:t>
       </w:r>
-      <w:bookmarkEnd w:id="15"/>
+      <w:bookmarkEnd w:id="16"/>
     </w:p>
     <w:p/>
     <w:tbl>
@@ -4629,11 +4570,11 @@
       <w:pPr>
         <w:pStyle w:val="Heading3"/>
       </w:pPr>
-      <w:bookmarkStart w:id="16" w:name="_Toc507958408"/>
+      <w:bookmarkStart w:id="17" w:name="_Toc507958408"/>
       <w:r>
         <w:t>1.8.1 Time scheduling</w:t>
       </w:r>
-      <w:bookmarkEnd w:id="16"/>
+      <w:bookmarkEnd w:id="17"/>
     </w:p>
     <w:p>
       <w:r>
@@ -4708,7 +4649,6 @@
           <w:szCs w:val="22"/>
         </w:rPr>
       </w:pPr>
-      <w:bookmarkStart w:id="17" w:name="_Toc501459638"/>
       <w:r>
         <w:rPr>
           <w:i w:val="0"/>
@@ -4733,7 +4673,6 @@
         </w:rPr>
         <w:t>: Work scheduling</w:t>
       </w:r>
-      <w:bookmarkEnd w:id="17"/>
     </w:p>
     <w:p/>
     <w:p>
@@ -5536,6 +5475,15 @@
       <w:pPr>
         <w:keepNext/>
         <w:jc w:val="center"/>
+        <w:rPr>
+          <w:noProof/>
+        </w:rPr>
+      </w:pPr>
+    </w:p>
+    <w:p>
+      <w:pPr>
+        <w:keepNext/>
+        <w:jc w:val="center"/>
       </w:pPr>
       <w:r>
         <w:rPr>
@@ -5594,7 +5542,7 @@
           <w:szCs w:val="22"/>
         </w:rPr>
       </w:pPr>
-      <w:bookmarkStart w:id="29" w:name="_Toc501459637"/>
+      <w:bookmarkStart w:id="29" w:name="_Toc508027791"/>
       <w:r>
         <w:rPr>
           <w:i w:val="0"/>
@@ -5669,6 +5617,7 @@
       </w:pPr>
       <w:bookmarkStart w:id="30" w:name="_Toc507958420"/>
       <w:r>
+        <w:lastRenderedPageBreak/>
         <w:t>3.3 Flowchart</w:t>
       </w:r>
       <w:bookmarkEnd w:id="30"/>
@@ -5680,9 +5629,10 @@
       <w:r>
         <w:t xml:space="preserve">The flowchart is a diagram which describes about the sequence of the movements or actions of the people or things involved in complex system. </w:t>
       </w:r>
-    </w:p>
-    <w:p/>
-    <w:p/>
+      <w:r>
+        <w:t>Following is the flowchart of the application:</w:t>
+      </w:r>
+    </w:p>
     <w:p>
       <w:pPr>
         <w:jc w:val="center"/>
@@ -5693,8 +5643,8 @@
         </w:rPr>
         <w:drawing>
           <wp:inline distT="0" distB="0" distL="0" distR="0">
-            <wp:extent cx="4006850" cy="4819650"/>
-            <wp:effectExtent l="0" t="0" r="0" b="0"/>
+            <wp:extent cx="4318000" cy="5016500"/>
+            <wp:effectExtent l="0" t="0" r="6350" b="0"/>
             <wp:docPr id="10" name="Picture 10"/>
             <wp:cNvGraphicFramePr>
               <a:graphicFrameLocks xmlns:a="http://schemas.openxmlformats.org/drawingml/2006/main" noChangeAspect="1"/>
@@ -5721,7 +5671,7 @@
                   <pic:spPr>
                     <a:xfrm>
                       <a:off x="0" y="0"/>
-                      <a:ext cx="4006850" cy="4819650"/>
+                      <a:ext cx="4318000" cy="5016500"/>
                     </a:xfrm>
                     <a:prstGeom prst="rect">
                       <a:avLst/>
@@ -5738,14 +5688,33 @@
       </w:r>
     </w:p>
     <w:p>
-      <w:pPr>
-        <w:pStyle w:val="Heading2"/>
-      </w:pPr>
-      <w:r>
-        <w:t>3.4 Directory structure</w:t>
-      </w:r>
-    </w:p>
-    <w:p/>
+      <w:r>
+        <w:t>First of all, when the user enters into the system, then he/she have to authenticate him/herself as an admin by entering the valid credential in the system if he/she is admin otherwise if he</w:t>
+      </w:r>
+      <w:r>
+        <w:t>/she</w:t>
+      </w:r>
+      <w:r>
+        <w:t xml:space="preserve"> is the normal user then he/she can use the service provide</w:t>
+      </w:r>
+      <w:r>
+        <w:t>d</w:t>
+      </w:r>
+      <w:r>
+        <w:t xml:space="preserve"> by the web application.</w:t>
+      </w:r>
+      <w:r>
+        <w:t xml:space="preserve"> The admin can manage the tours, view reservation, manage the payment and view feedback. Similarly the user can search for </w:t>
+      </w:r>
+      <w:proofErr w:type="gramStart"/>
+      <w:r>
+        <w:t>trips ,view</w:t>
+      </w:r>
+      <w:proofErr w:type="gramEnd"/>
+      <w:r>
+        <w:t xml:space="preserve"> trips, customize trips, book the trips, give payment and feedback as well.</w:t>
+      </w:r>
+    </w:p>
     <w:p>
       <w:pPr>
         <w:spacing w:before="0" w:after="160" w:line="259" w:lineRule="auto"/>
@@ -5837,7 +5806,30 @@
           <w:sz w:val="24"/>
           <w:szCs w:val="24"/>
         </w:rPr>
-        <w:t>Photoshop cc 2017 is used to measure the pixel value of the layout and to extract the image/logo.</w:t>
+        <w:t xml:space="preserve">Photoshop cc 2017 </w:t>
+      </w:r>
+      <w:bookmarkStart w:id="33" w:name="_Hlk508018424"/>
+      <w:r>
+        <w:rPr>
+          <w:sz w:val="24"/>
+          <w:szCs w:val="24"/>
+        </w:rPr>
+        <w:t>has been used</w:t>
+      </w:r>
+      <w:r>
+        <w:rPr>
+          <w:sz w:val="24"/>
+          <w:szCs w:val="24"/>
+        </w:rPr>
+        <w:t xml:space="preserve"> </w:t>
+      </w:r>
+      <w:bookmarkEnd w:id="33"/>
+      <w:r>
+        <w:rPr>
+          <w:sz w:val="24"/>
+          <w:szCs w:val="24"/>
+        </w:rPr>
+        <w:t>to measure the pixel value of the layout and to extract the image/logo.</w:t>
       </w:r>
     </w:p>
     <w:p>
@@ -5892,7 +5884,21 @@
           <w:sz w:val="24"/>
           <w:szCs w:val="24"/>
         </w:rPr>
-        <w:t xml:space="preserve">Sublime text 3 is used as text editor to code html, </w:t>
+        <w:t xml:space="preserve">Sublime text 3 </w:t>
+      </w:r>
+      <w:r>
+        <w:rPr>
+          <w:sz w:val="24"/>
+          <w:szCs w:val="24"/>
+        </w:rPr>
+        <w:t xml:space="preserve">has been used </w:t>
+      </w:r>
+      <w:r>
+        <w:rPr>
+          <w:sz w:val="24"/>
+          <w:szCs w:val="24"/>
+        </w:rPr>
+        <w:t xml:space="preserve">as text editor to code html, </w:t>
       </w:r>
       <w:proofErr w:type="spellStart"/>
       <w:r>
@@ -5972,7 +5978,21 @@
           <w:sz w:val="24"/>
           <w:szCs w:val="24"/>
         </w:rPr>
-        <w:t>Html5 is used to create the basic structure and content of a webpage. It marks the contents up into different structural types, line paragraphs, blocks, lists, images, tables, forms, comment etc.</w:t>
+        <w:t xml:space="preserve">Html5 </w:t>
+      </w:r>
+      <w:r>
+        <w:rPr>
+          <w:sz w:val="24"/>
+          <w:szCs w:val="24"/>
+        </w:rPr>
+        <w:t xml:space="preserve">has been used </w:t>
+      </w:r>
+      <w:r>
+        <w:rPr>
+          <w:sz w:val="24"/>
+          <w:szCs w:val="24"/>
+        </w:rPr>
+        <w:t>to create the basic structure and content of a webpage. It marks the contents up into different structural types, line paragraphs, blocks, lists, images, tables, forms, comment etc.</w:t>
       </w:r>
     </w:p>
     <w:p>
@@ -6010,19 +6030,31 @@
       <w:pPr>
         <w:pStyle w:val="ListParagraph"/>
         <w:jc w:val="left"/>
-      </w:pPr>
-      <w:r>
-        <w:rPr>
-          <w:sz w:val="24"/>
-          <w:szCs w:val="24"/>
-        </w:rPr>
-        <w:t xml:space="preserve">Css3 is used to design the contents of a webpage. It </w:t>
-      </w:r>
-      <w:r>
-        <w:t>tells the browser how each type of element should be displayed, which may vary for different media (like screen, print or handheld device</w:t>
-      </w:r>
-      <w:r>
-        <w:t>.</w:t>
+        <w:rPr>
+          <w:sz w:val="24"/>
+          <w:szCs w:val="24"/>
+        </w:rPr>
+      </w:pPr>
+      <w:r>
+        <w:rPr>
+          <w:sz w:val="24"/>
+          <w:szCs w:val="24"/>
+        </w:rPr>
+        <w:t xml:space="preserve">Css3 </w:t>
+      </w:r>
+      <w:r>
+        <w:rPr>
+          <w:sz w:val="24"/>
+          <w:szCs w:val="24"/>
+        </w:rPr>
+        <w:t>has been used</w:t>
+      </w:r>
+      <w:r>
+        <w:rPr>
+          <w:sz w:val="24"/>
+          <w:szCs w:val="24"/>
+        </w:rPr>
+        <w:t xml:space="preserve"> to design the contents of a webpage. It tells the browser how each type of element should be displayed, which may vary for different media (like screen, print or handheld device.</w:t>
       </w:r>
     </w:p>
     <w:p>
@@ -6067,7 +6099,12 @@
       <w:pPr>
         <w:pStyle w:val="ListParagraph"/>
         <w:jc w:val="left"/>
-      </w:pPr>
+        <w:rPr>
+          <w:sz w:val="24"/>
+          <w:szCs w:val="24"/>
+        </w:rPr>
+      </w:pPr>
+      <w:proofErr w:type="spellStart"/>
       <w:r>
         <w:rPr>
           <w:sz w:val="24"/>
@@ -6087,31 +6124,91 @@
           <w:sz w:val="24"/>
           <w:szCs w:val="24"/>
         </w:rPr>
-        <w:t>script is used to define the interactive elements of a webpage that helps to engage user.</w:t>
+        <w:t>script</w:t>
+      </w:r>
+      <w:proofErr w:type="spellEnd"/>
+      <w:r>
+        <w:rPr>
+          <w:sz w:val="24"/>
+          <w:szCs w:val="24"/>
+        </w:rPr>
+        <w:t xml:space="preserve"> </w:t>
+      </w:r>
+      <w:r>
+        <w:rPr>
+          <w:sz w:val="24"/>
+          <w:szCs w:val="24"/>
+        </w:rPr>
+        <w:t xml:space="preserve">has been used </w:t>
+      </w:r>
+      <w:r>
+        <w:rPr>
+          <w:sz w:val="24"/>
+          <w:szCs w:val="24"/>
+        </w:rPr>
+        <w:t>to define the interactive elements of a webpage that helps to engage user.</w:t>
       </w:r>
       <w:r>
         <w:rPr>
           <w:rFonts w:ascii="Arial" w:hAnsi="Arial" w:cs="Arial"/>
           <w:color w:val="343434"/>
-          <w:sz w:val="27"/>
-          <w:szCs w:val="27"/>
+          <w:sz w:val="24"/>
+          <w:szCs w:val="24"/>
           <w:shd w:val="clear" w:color="auto" w:fill="FFFFFF"/>
         </w:rPr>
         <w:t xml:space="preserve"> </w:t>
       </w:r>
       <w:r>
-        <w:t>It tells the browser how to change the web page in response to events that happen (like clicking on something, or changing the value in a form input).</w:t>
-      </w:r>
-    </w:p>
-    <w:p>
-      <w:pPr>
-        <w:pStyle w:val="ListParagraph"/>
-        <w:jc w:val="left"/>
-      </w:pPr>
-      <w:r>
-        <w:t xml:space="preserve">Jquery is javascript library. </w:t>
-      </w:r>
-      <w:r>
+        <w:rPr>
+          <w:sz w:val="24"/>
+          <w:szCs w:val="24"/>
+        </w:rPr>
+        <w:t>It tells the browser how to change the web page in response to events that happen</w:t>
+      </w:r>
+      <w:r>
+        <w:rPr>
+          <w:sz w:val="24"/>
+          <w:szCs w:val="24"/>
+        </w:rPr>
+        <w:t xml:space="preserve">. </w:t>
+      </w:r>
+      <w:proofErr w:type="spellStart"/>
+      <w:r>
+        <w:rPr>
+          <w:sz w:val="24"/>
+          <w:szCs w:val="24"/>
+        </w:rPr>
+        <w:t>Jquery</w:t>
+      </w:r>
+      <w:proofErr w:type="spellEnd"/>
+      <w:r>
+        <w:rPr>
+          <w:sz w:val="24"/>
+          <w:szCs w:val="24"/>
+        </w:rPr>
+        <w:t xml:space="preserve"> is </w:t>
+      </w:r>
+      <w:proofErr w:type="spellStart"/>
+      <w:r>
+        <w:rPr>
+          <w:sz w:val="24"/>
+          <w:szCs w:val="24"/>
+        </w:rPr>
+        <w:t>javascript</w:t>
+      </w:r>
+      <w:proofErr w:type="spellEnd"/>
+      <w:r>
+        <w:rPr>
+          <w:sz w:val="24"/>
+          <w:szCs w:val="24"/>
+        </w:rPr>
+        <w:t xml:space="preserve"> library. </w:t>
+      </w:r>
+      <w:r>
+        <w:rPr>
+          <w:sz w:val="24"/>
+          <w:szCs w:val="24"/>
+        </w:rPr>
         <w:t>The purpose of jquery is to make javascript easier to use on website.</w:t>
       </w:r>
     </w:p>
@@ -6129,12 +6226,10 @@
           <w:numId w:val="9"/>
         </w:numPr>
       </w:pPr>
-      <w:bookmarkStart w:id="33" w:name="_Toc507958423"/>
+      <w:bookmarkStart w:id="34" w:name="_Toc507958423"/>
       <w:r>
         <w:t>Back-end tools</w:t>
       </w:r>
-      <w:bookmarkStart w:id="34" w:name="_GoBack"/>
-      <w:bookmarkEnd w:id="33"/>
       <w:bookmarkEnd w:id="34"/>
     </w:p>
     <w:p>
@@ -6156,6 +6251,16 @@
         <w:ind w:left="778"/>
         <w:jc w:val="left"/>
       </w:pPr>
+      <w:r>
+        <w:t xml:space="preserve">PHP has been used as a programming language to develop the back-end(server-side) part of the web application. </w:t>
+      </w:r>
+    </w:p>
+    <w:p>
+      <w:pPr>
+        <w:pStyle w:val="ListParagraph"/>
+        <w:ind w:left="778"/>
+        <w:jc w:val="left"/>
+      </w:pPr>
     </w:p>
     <w:p>
       <w:pPr>
@@ -6167,7 +6272,21 @@
         <w:jc w:val="left"/>
       </w:pPr>
       <w:r>
+        <w:lastRenderedPageBreak/>
         <w:t>Apache</w:t>
+      </w:r>
+    </w:p>
+    <w:p>
+      <w:pPr>
+        <w:pStyle w:val="ListParagraph"/>
+        <w:ind w:left="778"/>
+        <w:jc w:val="left"/>
+      </w:pPr>
+      <w:r>
+        <w:t xml:space="preserve">Apache is free and open source cross-platform web server and </w:t>
+      </w:r>
+      <w:r>
+        <w:t>it has been used as the web server of the application.</w:t>
       </w:r>
     </w:p>
     <w:p>
@@ -6184,11 +6303,26 @@
         </w:numPr>
         <w:jc w:val="left"/>
       </w:pPr>
-      <w:proofErr w:type="spellStart"/>
-      <w:r>
-        <w:t>Mysql</w:t>
-      </w:r>
-      <w:proofErr w:type="spellEnd"/>
+      <w:r>
+        <w:t>My</w:t>
+      </w:r>
+      <w:r>
+        <w:t>SQL</w:t>
+      </w:r>
+    </w:p>
+    <w:p>
+      <w:pPr>
+        <w:pStyle w:val="ListParagraph"/>
+        <w:ind w:left="778"/>
+        <w:jc w:val="left"/>
+      </w:pPr>
+      <w:r>
+        <w:rPr>
+          <w:rFonts w:ascii="TimesNewRomanPSMT" w:hAnsi="TimesNewRomanPSMT" w:cs="TimesNewRomanPSMT"/>
+          <w:szCs w:val="24"/>
+        </w:rPr>
+        <w:t>MySQL is an open-source relational database management system. It was used to store the data of the whole website entered by the hotel interns.</w:t>
+      </w:r>
     </w:p>
     <w:p>
       <w:pPr>
@@ -6204,13 +6338,21 @@
         </w:numPr>
         <w:jc w:val="left"/>
       </w:pPr>
-      <w:proofErr w:type="spellStart"/>
-      <w:r>
-        <w:t>inMotion</w:t>
-      </w:r>
-      <w:proofErr w:type="spellEnd"/>
-      <w:r>
-        <w:t xml:space="preserve"> Hosting</w:t>
+      <w:r>
+        <w:t>I</w:t>
+      </w:r>
+      <w:r>
+        <w:t>nMotion Hosting</w:t>
+      </w:r>
+    </w:p>
+    <w:p>
+      <w:pPr>
+        <w:pStyle w:val="ListParagraph"/>
+        <w:ind w:left="778"/>
+        <w:jc w:val="left"/>
+      </w:pPr>
+      <w:r>
+        <w:t>InMotion hosting has been used to host the web application.</w:t>
       </w:r>
     </w:p>
     <w:p/>
@@ -6237,7 +6379,518 @@
       </w:r>
       <w:bookmarkEnd w:id="35"/>
     </w:p>
+    <w:p>
+      <w:r>
+        <w:t>Testing is the process of verifying that the</w:t>
+      </w:r>
+      <w:r>
+        <w:t xml:space="preserve"> program works as intended and discover bugs </w:t>
+      </w:r>
+      <w:r>
+        <w:t>before it is released</w:t>
+      </w:r>
+      <w:r>
+        <w:t>.</w:t>
+      </w:r>
+      <w:r>
+        <w:t xml:space="preserve"> </w:t>
+      </w:r>
+      <w:r>
+        <w:t>Number of test</w:t>
+      </w:r>
+      <w:r>
+        <w:t>s</w:t>
+      </w:r>
+      <w:r>
+        <w:t xml:space="preserve"> is conducted to ensure the system is error free. The different module</w:t>
+      </w:r>
+      <w:r>
+        <w:t>s</w:t>
+      </w:r>
+      <w:r>
+        <w:t xml:space="preserve"> are first tested independently and after that integrate</w:t>
+      </w:r>
+      <w:r>
+        <w:t>d</w:t>
+      </w:r>
+      <w:r>
+        <w:t xml:space="preserve"> those module</w:t>
+      </w:r>
+      <w:r>
+        <w:t>s</w:t>
+      </w:r>
+      <w:r>
+        <w:t xml:space="preserve"> and test</w:t>
+      </w:r>
+      <w:r>
+        <w:t>ed</w:t>
+      </w:r>
+      <w:r>
+        <w:t xml:space="preserve"> it as a whole system.</w:t>
+      </w:r>
+    </w:p>
     <w:p/>
+    <w:p>
+      <w:pPr>
+        <w:pStyle w:val="Heading2"/>
+      </w:pPr>
+      <w:r>
+        <w:t>5.1 Testing Methods</w:t>
+      </w:r>
+    </w:p>
+    <w:p>
+      <w:pPr>
+        <w:pStyle w:val="Heading3"/>
+      </w:pPr>
+      <w:r>
+        <w:t>5.1.1 Unit Testing</w:t>
+      </w:r>
+    </w:p>
+    <w:p>
+      <w:pPr>
+        <w:rPr>
+          <w:rFonts w:ascii="Arial" w:hAnsi="Arial" w:cs="Arial"/>
+          <w:color w:val="222222"/>
+          <w:sz w:val="21"/>
+          <w:szCs w:val="21"/>
+          <w:shd w:val="clear" w:color="auto" w:fill="FFFFFF"/>
+        </w:rPr>
+      </w:pPr>
+      <w:r>
+        <w:t>Unit testing is a </w:t>
+      </w:r>
+      <w:hyperlink r:id="rId21" w:tooltip="Software testing" w:history="1">
+        <w:r>
+          <w:t>software testing</w:t>
+        </w:r>
+      </w:hyperlink>
+      <w:r>
+        <w:t> method by which individual units of </w:t>
+      </w:r>
+      <w:hyperlink r:id="rId22" w:tooltip="Source code" w:history="1">
+        <w:r>
+          <w:t>source code</w:t>
+        </w:r>
+      </w:hyperlink>
+      <w:r>
+        <w:t>, sets of one or more computer program modules together with associated control data, usage procedures, and operating procedures, are tested to determine whether they are fit for use. Unit testing has been done testing individual activity of the application</w:t>
+      </w:r>
+      <w:r>
+        <w:rPr>
+          <w:rFonts w:ascii="Arial" w:hAnsi="Arial" w:cs="Arial"/>
+          <w:color w:val="222222"/>
+          <w:sz w:val="21"/>
+          <w:szCs w:val="21"/>
+          <w:shd w:val="clear" w:color="auto" w:fill="FFFFFF"/>
+        </w:rPr>
+        <w:t>.</w:t>
+      </w:r>
+    </w:p>
+    <w:p>
+      <w:r>
+        <w:t>So, the unit testing was performed in each module of the application ensuring that each module work independently. Individual module was also tested in difference browsers ensuring consistent layout and result.</w:t>
+      </w:r>
+    </w:p>
+    <w:p>
+      <w:pPr>
+        <w:pStyle w:val="Heading3"/>
+      </w:pPr>
+      <w:r>
+        <w:t xml:space="preserve">5.2.2 Integration Testing  </w:t>
+      </w:r>
+    </w:p>
+    <w:p>
+      <w:pPr>
+        <w:rPr>
+          <w:shd w:val="clear" w:color="auto" w:fill="FFFFFF"/>
+        </w:rPr>
+      </w:pPr>
+      <w:r>
+        <w:rPr>
+          <w:shd w:val="clear" w:color="auto" w:fill="FFFFFF"/>
+        </w:rPr>
+        <w:t>Integration testing is a </w:t>
+      </w:r>
+      <w:hyperlink r:id="rId23" w:history="1">
+        <w:r>
+          <w:t>software</w:t>
+        </w:r>
+      </w:hyperlink>
+      <w:r>
+        <w:t xml:space="preserve"> </w:t>
+      </w:r>
+      <w:r>
+        <w:rPr>
+          <w:shd w:val="clear" w:color="auto" w:fill="FFFFFF"/>
+        </w:rPr>
+        <w:t xml:space="preserve">development process in which program units are combined and tested as groups in multiple ways. </w:t>
+      </w:r>
+    </w:p>
+    <w:p>
+      <w:r>
+        <w:t xml:space="preserve">The integration testing was performed by combining the modules in single layout/page like homepage, contact page, destination page etc. the single page which combines the various modules were tested against different browsers like chrome, </w:t>
+      </w:r>
+      <w:proofErr w:type="spellStart"/>
+      <w:r>
+        <w:t>mozilla</w:t>
+      </w:r>
+      <w:proofErr w:type="spellEnd"/>
+      <w:r>
+        <w:t>, safari etc. and result obtained in all of these browsers were same.</w:t>
+      </w:r>
+    </w:p>
+    <w:p/>
+    <w:p>
+      <w:pPr>
+        <w:pStyle w:val="Heading2"/>
+      </w:pPr>
+      <w:r>
+        <w:t>5.2 Responsive theming test</w:t>
+      </w:r>
+    </w:p>
+    <w:p>
+      <w:r>
+        <w:t xml:space="preserve">The number of people using tablets and mobile devices instead of desktop computers to browse the internet is increasing day by day. So, web developers must ensure that </w:t>
+      </w:r>
+      <w:r>
+        <w:lastRenderedPageBreak/>
+        <w:t>the web applica</w:t>
+      </w:r>
+      <w:bookmarkStart w:id="36" w:name="_GoBack"/>
+      <w:bookmarkEnd w:id="36"/>
+      <w:r>
+        <w:t xml:space="preserve">tion run smooth on all screen sizes. </w:t>
+      </w:r>
+      <w:r>
+        <w:t>Therefore, the web application must be tested against different screen sizes.</w:t>
+      </w:r>
+    </w:p>
+    <w:p>
+      <w:pPr>
+        <w:jc w:val="center"/>
+      </w:pPr>
+      <w:r>
+        <w:rPr>
+          <w:noProof/>
+        </w:rPr>
+        <w:drawing>
+          <wp:inline distT="0" distB="0" distL="0" distR="0">
+            <wp:extent cx="4409440" cy="2505919"/>
+            <wp:effectExtent l="0" t="0" r="0" b="8890"/>
+            <wp:docPr id="11" name="Picture 11"/>
+            <wp:cNvGraphicFramePr>
+              <a:graphicFrameLocks xmlns:a="http://schemas.openxmlformats.org/drawingml/2006/main" noChangeAspect="1"/>
+            </wp:cNvGraphicFramePr>
+            <a:graphic xmlns:a="http://schemas.openxmlformats.org/drawingml/2006/main">
+              <a:graphicData uri="http://schemas.openxmlformats.org/drawingml/2006/picture">
+                <pic:pic xmlns:pic="http://schemas.openxmlformats.org/drawingml/2006/picture">
+                  <pic:nvPicPr>
+                    <pic:cNvPr id="11" name="Website-Responsive-Design.png"/>
+                    <pic:cNvPicPr/>
+                  </pic:nvPicPr>
+                  <pic:blipFill>
+                    <a:blip r:embed="rId24">
+                      <a:extLst>
+                        <a:ext uri="{28A0092B-C50C-407E-A947-70E740481C1C}">
+                          <a14:useLocalDpi xmlns:a14="http://schemas.microsoft.com/office/drawing/2010/main" val="0"/>
+                        </a:ext>
+                      </a:extLst>
+                    </a:blip>
+                    <a:stretch>
+                      <a:fillRect/>
+                    </a:stretch>
+                  </pic:blipFill>
+                  <pic:spPr>
+                    <a:xfrm>
+                      <a:off x="0" y="0"/>
+                      <a:ext cx="4424167" cy="2514289"/>
+                    </a:xfrm>
+                    <a:prstGeom prst="rect">
+                      <a:avLst/>
+                    </a:prstGeom>
+                  </pic:spPr>
+                </pic:pic>
+              </a:graphicData>
+            </a:graphic>
+          </wp:inline>
+        </w:drawing>
+      </w:r>
+    </w:p>
+    <w:p/>
+    <w:p>
+      <w:r>
+        <w:t xml:space="preserve">The web application was tested against multiple screen sizes ranging from small screen size phone(320px) to large screen devices(1440px). Mobile-first approach </w:t>
+      </w:r>
+      <w:r>
+        <w:t xml:space="preserve">was </w:t>
+      </w:r>
+      <w:r>
+        <w:t>followed while doing the responsive theming</w:t>
+      </w:r>
+      <w:r>
+        <w:t>.</w:t>
+      </w:r>
+      <w:r>
+        <w:t xml:space="preserve"> The result of responsive theming test are as follows:</w:t>
+      </w:r>
+    </w:p>
+    <w:p>
+      <w:pPr>
+        <w:pStyle w:val="ListParagraph"/>
+        <w:numPr>
+          <w:ilvl w:val="0"/>
+          <w:numId w:val="17"/>
+        </w:numPr>
+        <w:jc w:val="left"/>
+        <w:rPr>
+          <w:sz w:val="24"/>
+          <w:szCs w:val="24"/>
+        </w:rPr>
+      </w:pPr>
+      <w:r>
+        <w:rPr>
+          <w:sz w:val="24"/>
+          <w:szCs w:val="24"/>
+        </w:rPr>
+        <w:t>All</w:t>
+      </w:r>
+      <w:r>
+        <w:rPr>
+          <w:sz w:val="24"/>
+          <w:szCs w:val="24"/>
+        </w:rPr>
+        <w:t xml:space="preserve"> website images have </w:t>
+      </w:r>
+      <w:r>
+        <w:rPr>
+          <w:sz w:val="24"/>
+          <w:szCs w:val="24"/>
+        </w:rPr>
+        <w:t>got correct</w:t>
+      </w:r>
+      <w:r>
+        <w:rPr>
+          <w:sz w:val="24"/>
+          <w:szCs w:val="24"/>
+        </w:rPr>
+        <w:t xml:space="preserve"> display size on the </w:t>
+      </w:r>
+      <w:r>
+        <w:rPr>
+          <w:sz w:val="24"/>
+          <w:szCs w:val="24"/>
+        </w:rPr>
+        <w:t>difference screen sizes</w:t>
+      </w:r>
+      <w:r>
+        <w:rPr>
+          <w:sz w:val="24"/>
+          <w:szCs w:val="24"/>
+        </w:rPr>
+        <w:t>.</w:t>
+      </w:r>
+    </w:p>
+    <w:p>
+      <w:pPr>
+        <w:pStyle w:val="ListParagraph"/>
+        <w:numPr>
+          <w:ilvl w:val="0"/>
+          <w:numId w:val="17"/>
+        </w:numPr>
+        <w:jc w:val="left"/>
+        <w:rPr>
+          <w:sz w:val="24"/>
+          <w:szCs w:val="24"/>
+        </w:rPr>
+      </w:pPr>
+      <w:r>
+        <w:rPr>
+          <w:sz w:val="24"/>
+          <w:szCs w:val="24"/>
+        </w:rPr>
+        <w:t>The size of images, text and other website blocks w</w:t>
+      </w:r>
+      <w:r>
+        <w:rPr>
+          <w:sz w:val="24"/>
+          <w:szCs w:val="24"/>
+        </w:rPr>
+        <w:t>ere</w:t>
+      </w:r>
+      <w:r>
+        <w:rPr>
+          <w:sz w:val="24"/>
+          <w:szCs w:val="24"/>
+        </w:rPr>
+        <w:t xml:space="preserve"> proportionally changed in accordance with the screen sizes.</w:t>
+      </w:r>
+    </w:p>
+    <w:p>
+      <w:pPr>
+        <w:pStyle w:val="ListParagraph"/>
+        <w:numPr>
+          <w:ilvl w:val="0"/>
+          <w:numId w:val="17"/>
+        </w:numPr>
+        <w:jc w:val="left"/>
+        <w:rPr>
+          <w:sz w:val="24"/>
+          <w:szCs w:val="24"/>
+        </w:rPr>
+      </w:pPr>
+      <w:r>
+        <w:rPr>
+          <w:sz w:val="24"/>
+          <w:szCs w:val="24"/>
+        </w:rPr>
+        <w:t>The color of all site elements was preserved, despite the extension and characteristics of the screen.</w:t>
+      </w:r>
+    </w:p>
+    <w:p>
+      <w:pPr>
+        <w:pStyle w:val="ListParagraph"/>
+        <w:numPr>
+          <w:ilvl w:val="0"/>
+          <w:numId w:val="17"/>
+        </w:numPr>
+        <w:jc w:val="left"/>
+        <w:rPr>
+          <w:sz w:val="24"/>
+          <w:szCs w:val="24"/>
+        </w:rPr>
+      </w:pPr>
+      <w:r>
+        <w:rPr>
+          <w:sz w:val="24"/>
+          <w:szCs w:val="24"/>
+        </w:rPr>
+        <w:t>When a user enters text, it was displayed correctly with the size of pins, font, and tabs.</w:t>
+      </w:r>
+    </w:p>
+    <w:p>
+      <w:pPr>
+        <w:pStyle w:val="ListParagraph"/>
+        <w:numPr>
+          <w:ilvl w:val="0"/>
+          <w:numId w:val="17"/>
+        </w:numPr>
+        <w:jc w:val="left"/>
+        <w:rPr>
+          <w:sz w:val="24"/>
+          <w:szCs w:val="24"/>
+        </w:rPr>
+      </w:pPr>
+      <w:r>
+        <w:rPr>
+          <w:sz w:val="24"/>
+          <w:szCs w:val="24"/>
+        </w:rPr>
+        <w:t>correctness of the color reproduction was preserved when interacting with the interface.</w:t>
+      </w:r>
+    </w:p>
+    <w:p>
+      <w:pPr>
+        <w:pStyle w:val="ListParagraph"/>
+        <w:numPr>
+          <w:ilvl w:val="0"/>
+          <w:numId w:val="17"/>
+        </w:numPr>
+        <w:jc w:val="left"/>
+        <w:rPr>
+          <w:sz w:val="24"/>
+          <w:szCs w:val="24"/>
+        </w:rPr>
+      </w:pPr>
+      <w:r>
+        <w:rPr>
+          <w:sz w:val="24"/>
+          <w:szCs w:val="24"/>
+        </w:rPr>
+        <w:t>The page was scrolled without any problems and failures.</w:t>
+      </w:r>
+    </w:p>
+    <w:p>
+      <w:pPr>
+        <w:ind w:left="360"/>
+        <w:jc w:val="left"/>
+        <w:rPr>
+          <w:szCs w:val="24"/>
+        </w:rPr>
+      </w:pPr>
+    </w:p>
+    <w:p>
+      <w:pPr>
+        <w:pStyle w:val="Heading2"/>
+      </w:pPr>
+      <w:r>
+        <w:lastRenderedPageBreak/>
+        <w:t>5.3 Cross-Browser Testing</w:t>
+      </w:r>
+    </w:p>
+    <w:p>
+      <w:r>
+        <w:t xml:space="preserve">Cross-browser testing means testing the browser against all modern browsers ensuring the consistent layout. </w:t>
+      </w:r>
+    </w:p>
+    <w:p>
+      <w:r>
+        <w:t xml:space="preserve">So, the </w:t>
+      </w:r>
+      <w:r>
+        <w:t>web application was tested against multiple browsers and the layout was preserved in all browsers including chrome, Firefox, safari, opera and internet explorer.</w:t>
+      </w:r>
+    </w:p>
+    <w:p>
+      <w:pPr>
+        <w:jc w:val="center"/>
+      </w:pPr>
+      <w:r>
+        <w:rPr>
+          <w:noProof/>
+        </w:rPr>
+        <w:drawing>
+          <wp:inline distT="0" distB="0" distL="0" distR="0">
+            <wp:extent cx="3333750" cy="2726079"/>
+            <wp:effectExtent l="0" t="0" r="0" b="0"/>
+            <wp:docPr id="12" name="Picture 12"/>
+            <wp:cNvGraphicFramePr>
+              <a:graphicFrameLocks xmlns:a="http://schemas.openxmlformats.org/drawingml/2006/main" noChangeAspect="1"/>
+            </wp:cNvGraphicFramePr>
+            <a:graphic xmlns:a="http://schemas.openxmlformats.org/drawingml/2006/main">
+              <a:graphicData uri="http://schemas.openxmlformats.org/drawingml/2006/picture">
+                <pic:pic xmlns:pic="http://schemas.openxmlformats.org/drawingml/2006/picture">
+                  <pic:nvPicPr>
+                    <pic:cNvPr id="12" name="cross-browser-compatibility.png"/>
+                    <pic:cNvPicPr/>
+                  </pic:nvPicPr>
+                  <pic:blipFill>
+                    <a:blip r:embed="rId25">
+                      <a:extLst>
+                        <a:ext uri="{28A0092B-C50C-407E-A947-70E740481C1C}">
+                          <a14:useLocalDpi xmlns:a14="http://schemas.microsoft.com/office/drawing/2010/main" val="0"/>
+                        </a:ext>
+                      </a:extLst>
+                    </a:blip>
+                    <a:stretch>
+                      <a:fillRect/>
+                    </a:stretch>
+                  </pic:blipFill>
+                  <pic:spPr>
+                    <a:xfrm>
+                      <a:off x="0" y="0"/>
+                      <a:ext cx="3339768" cy="2731000"/>
+                    </a:xfrm>
+                    <a:prstGeom prst="rect">
+                      <a:avLst/>
+                    </a:prstGeom>
+                  </pic:spPr>
+                </pic:pic>
+              </a:graphicData>
+            </a:graphic>
+          </wp:inline>
+        </w:drawing>
+      </w:r>
+    </w:p>
     <w:p/>
     <w:p>
       <w:pPr>
@@ -6252,7 +6905,7 @@
       <w:pPr>
         <w:pStyle w:val="Heading1"/>
       </w:pPr>
-      <w:bookmarkStart w:id="36" w:name="_Toc507958425"/>
+      <w:bookmarkStart w:id="37" w:name="_Toc507958425"/>
       <w:r>
         <w:lastRenderedPageBreak/>
         <w:t>Chapter 6:</w:t>
@@ -6260,7 +6913,61 @@
       <w:r>
         <w:t xml:space="preserve"> Conclusion</w:t>
       </w:r>
-      <w:bookmarkEnd w:id="36"/>
+      <w:bookmarkEnd w:id="37"/>
+      <w:r>
+        <w:t xml:space="preserve"> and Future scope</w:t>
+      </w:r>
+    </w:p>
+    <w:p>
+      <w:pPr>
+        <w:rPr>
+          <w:szCs w:val="24"/>
+        </w:rPr>
+      </w:pPr>
+      <w:r>
+        <w:rPr>
+          <w:szCs w:val="24"/>
+        </w:rPr>
+        <w:t>Internship being a part of course requirement of B</w:t>
+      </w:r>
+      <w:r>
+        <w:rPr>
+          <w:szCs w:val="24"/>
+        </w:rPr>
+        <w:t>.</w:t>
+      </w:r>
+      <w:r>
+        <w:rPr>
+          <w:szCs w:val="24"/>
+        </w:rPr>
+        <w:t>Sc. CSIT education of Tribhuvan Un</w:t>
+      </w:r>
+      <w:r>
+        <w:rPr>
+          <w:szCs w:val="24"/>
+        </w:rPr>
+        <w:t>i</w:t>
+      </w:r>
+      <w:r>
+        <w:rPr>
+          <w:szCs w:val="24"/>
+        </w:rPr>
+        <w:t xml:space="preserve">versity has provided an important opportunity to the students to get the experiences in the real world along with the graduate theoretical knowledges. </w:t>
+      </w:r>
+      <w:proofErr w:type="spellStart"/>
+      <w:r>
+        <w:rPr>
+          <w:szCs w:val="24"/>
+        </w:rPr>
+        <w:t>Through out</w:t>
+      </w:r>
+      <w:proofErr w:type="spellEnd"/>
+      <w:r>
+        <w:rPr>
+          <w:szCs w:val="24"/>
+        </w:rPr>
+        <w:t xml:space="preserve"> my internship </w:t>
+      </w:r>
     </w:p>
     <w:p>
       <w:pPr>
@@ -6271,15 +6978,9 @@
         <w:br w:type="page"/>
       </w:r>
     </w:p>
-    <w:bookmarkStart w:id="37" w:name="_Toc507958426" w:displacedByCustomXml="next"/>
     <w:sdt>
       <w:sdtPr>
-        <w:rPr>
-          <w:rFonts w:eastAsiaTheme="minorHAnsi" w:cstheme="minorBidi"/>
-          <w:sz w:val="24"/>
-          <w:szCs w:val="22"/>
-        </w:rPr>
-        <w:id w:val="-2130232738"/>
+        <w:id w:val="1611863636"/>
         <w:docPartObj>
           <w:docPartGallery w:val="Bibliographies"/>
           <w:docPartUnique/>
@@ -6287,8 +6988,11 @@
       </w:sdtPr>
       <w:sdtEndPr>
         <w:rPr>
+          <w:rFonts w:eastAsiaTheme="minorHAnsi" w:cstheme="minorBidi"/>
           <w:b w:val="0"/>
           <w:color w:val="auto"/>
+          <w:sz w:val="24"/>
+          <w:szCs w:val="22"/>
           <w14:shadow w14:blurRad="0" w14:dist="0" w14:dir="0" w14:sx="0" w14:sy="0" w14:kx="0" w14:ky="0" w14:algn="none">
             <w14:srgbClr w14:val="000000"/>
           </w14:shadow>
@@ -6307,7 +7011,6 @@
           <w:r>
             <w:t>REFERENCES</w:t>
           </w:r>
-          <w:bookmarkEnd w:id="37"/>
         </w:p>
         <w:sdt>
           <w:sdtPr>
@@ -6351,7 +7054,7 @@
               </w:tblGrid>
               <w:tr>
                 <w:trPr>
-                  <w:divId w:val="1022972459"/>
+                  <w:divId w:val="553195072"/>
                   <w:tblCellSpacing w:w="15" w:type="dxa"/>
                 </w:trPr>
                 <w:tc>
@@ -6398,7 +7101,7 @@
               </w:tr>
               <w:tr>
                 <w:trPr>
-                  <w:divId w:val="1022972459"/>
+                  <w:divId w:val="553195072"/>
                   <w:tblCellSpacing w:w="15" w:type="dxa"/>
                 </w:trPr>
                 <w:tc>
@@ -6442,7 +7145,366 @@
                   </w:p>
                 </w:tc>
               </w:tr>
+              <w:tr>
+                <w:trPr>
+                  <w:divId w:val="553195072"/>
+                  <w:tblCellSpacing w:w="15" w:type="dxa"/>
+                </w:trPr>
+                <w:tc>
+                  <w:tcPr>
+                    <w:tcW w:w="50" w:type="pct"/>
+                    <w:hideMark/>
+                  </w:tcPr>
+                  <w:p>
+                    <w:pPr>
+                      <w:pStyle w:val="Bibliography"/>
+                      <w:rPr>
+                        <w:noProof/>
+                      </w:rPr>
+                    </w:pPr>
+                    <w:r>
+                      <w:rPr>
+                        <w:noProof/>
+                      </w:rPr>
+                      <w:t xml:space="preserve">[3] </w:t>
+                    </w:r>
+                  </w:p>
+                </w:tc>
+                <w:tc>
+                  <w:tcPr>
+                    <w:tcW w:w="0" w:type="auto"/>
+                    <w:hideMark/>
+                  </w:tcPr>
+                  <w:p>
+                    <w:pPr>
+                      <w:pStyle w:val="Bibliography"/>
+                      <w:rPr>
+                        <w:noProof/>
+                      </w:rPr>
+                    </w:pPr>
+                    <w:r>
+                      <w:rPr>
+                        <w:noProof/>
+                      </w:rPr>
+                      <w:t>J. A. &amp;. S. Things, "responsive design," 2017. [Online]. Available: https://responsivedesign.is. [Accessed 5 1 2018].</w:t>
+                    </w:r>
+                  </w:p>
+                </w:tc>
+              </w:tr>
+              <w:tr>
+                <w:trPr>
+                  <w:divId w:val="553195072"/>
+                  <w:tblCellSpacing w:w="15" w:type="dxa"/>
+                </w:trPr>
+                <w:tc>
+                  <w:tcPr>
+                    <w:tcW w:w="50" w:type="pct"/>
+                    <w:hideMark/>
+                  </w:tcPr>
+                  <w:p>
+                    <w:pPr>
+                      <w:pStyle w:val="Bibliography"/>
+                      <w:rPr>
+                        <w:noProof/>
+                      </w:rPr>
+                    </w:pPr>
+                    <w:r>
+                      <w:rPr>
+                        <w:noProof/>
+                      </w:rPr>
+                      <w:t xml:space="preserve">[4] </w:t>
+                    </w:r>
+                  </w:p>
+                </w:tc>
+                <w:tc>
+                  <w:tcPr>
+                    <w:tcW w:w="0" w:type="auto"/>
+                    <w:hideMark/>
+                  </w:tcPr>
+                  <w:p>
+                    <w:pPr>
+                      <w:pStyle w:val="Bibliography"/>
+                      <w:rPr>
+                        <w:noProof/>
+                      </w:rPr>
+                    </w:pPr>
+                    <w:r>
+                      <w:rPr>
+                        <w:noProof/>
+                      </w:rPr>
+                      <w:t>H. Roberts, "css guidelines," 20 6 2017. [Online]. Available: https://cssguidelin.es/. [Accessed 23 11 2017].</w:t>
+                    </w:r>
+                  </w:p>
+                </w:tc>
+              </w:tr>
+              <w:tr>
+                <w:trPr>
+                  <w:divId w:val="553195072"/>
+                  <w:tblCellSpacing w:w="15" w:type="dxa"/>
+                </w:trPr>
+                <w:tc>
+                  <w:tcPr>
+                    <w:tcW w:w="50" w:type="pct"/>
+                    <w:hideMark/>
+                  </w:tcPr>
+                  <w:p>
+                    <w:pPr>
+                      <w:pStyle w:val="Bibliography"/>
+                      <w:rPr>
+                        <w:noProof/>
+                      </w:rPr>
+                    </w:pPr>
+                    <w:r>
+                      <w:rPr>
+                        <w:noProof/>
+                      </w:rPr>
+                      <w:t xml:space="preserve">[5] </w:t>
+                    </w:r>
+                  </w:p>
+                </w:tc>
+                <w:tc>
+                  <w:tcPr>
+                    <w:tcW w:w="0" w:type="auto"/>
+                    <w:hideMark/>
+                  </w:tcPr>
+                  <w:p>
+                    <w:pPr>
+                      <w:pStyle w:val="Bibliography"/>
+                      <w:rPr>
+                        <w:noProof/>
+                      </w:rPr>
+                    </w:pPr>
+                    <w:r>
+                      <w:rPr>
+                        <w:noProof/>
+                      </w:rPr>
+                      <w:t xml:space="preserve">E. Marcotte, "Responsive web design," in </w:t>
+                    </w:r>
+                    <w:r>
+                      <w:rPr>
+                        <w:i/>
+                        <w:iCs/>
+                        <w:noProof/>
+                      </w:rPr>
+                      <w:t>Responsive web design</w:t>
+                    </w:r>
+                    <w:r>
+                      <w:rPr>
+                        <w:noProof/>
+                      </w:rPr>
+                      <w:t xml:space="preserve">, Jeffrey Zeldman, 2011. </w:t>
+                    </w:r>
+                  </w:p>
+                </w:tc>
+              </w:tr>
+              <w:tr>
+                <w:trPr>
+                  <w:divId w:val="553195072"/>
+                  <w:tblCellSpacing w:w="15" w:type="dxa"/>
+                </w:trPr>
+                <w:tc>
+                  <w:tcPr>
+                    <w:tcW w:w="50" w:type="pct"/>
+                    <w:hideMark/>
+                  </w:tcPr>
+                  <w:p>
+                    <w:pPr>
+                      <w:pStyle w:val="Bibliography"/>
+                      <w:rPr>
+                        <w:noProof/>
+                      </w:rPr>
+                    </w:pPr>
+                    <w:r>
+                      <w:rPr>
+                        <w:noProof/>
+                      </w:rPr>
+                      <w:t xml:space="preserve">[6] </w:t>
+                    </w:r>
+                  </w:p>
+                </w:tc>
+                <w:tc>
+                  <w:tcPr>
+                    <w:tcW w:w="0" w:type="auto"/>
+                    <w:hideMark/>
+                  </w:tcPr>
+                  <w:p>
+                    <w:pPr>
+                      <w:pStyle w:val="Bibliography"/>
+                      <w:rPr>
+                        <w:noProof/>
+                      </w:rPr>
+                    </w:pPr>
+                    <w:r>
+                      <w:rPr>
+                        <w:noProof/>
+                      </w:rPr>
+                      <w:t xml:space="preserve">J. Duckett, "HTML and CSS," in </w:t>
+                    </w:r>
+                    <w:r>
+                      <w:rPr>
+                        <w:i/>
+                        <w:iCs/>
+                        <w:noProof/>
+                      </w:rPr>
+                      <w:t>HTML and CSS</w:t>
+                    </w:r>
+                    <w:r>
+                      <w:rPr>
+                        <w:noProof/>
+                      </w:rPr>
+                      <w:t xml:space="preserve">, John Wiley &amp; Sons, Inc, 2013. </w:t>
+                    </w:r>
+                  </w:p>
+                </w:tc>
+              </w:tr>
+              <w:tr>
+                <w:trPr>
+                  <w:divId w:val="553195072"/>
+                  <w:tblCellSpacing w:w="15" w:type="dxa"/>
+                </w:trPr>
+                <w:tc>
+                  <w:tcPr>
+                    <w:tcW w:w="50" w:type="pct"/>
+                    <w:hideMark/>
+                  </w:tcPr>
+                  <w:p>
+                    <w:pPr>
+                      <w:pStyle w:val="Bibliography"/>
+                      <w:rPr>
+                        <w:noProof/>
+                      </w:rPr>
+                    </w:pPr>
+                    <w:r>
+                      <w:rPr>
+                        <w:noProof/>
+                      </w:rPr>
+                      <w:t xml:space="preserve">[7] </w:t>
+                    </w:r>
+                  </w:p>
+                </w:tc>
+                <w:tc>
+                  <w:tcPr>
+                    <w:tcW w:w="0" w:type="auto"/>
+                    <w:hideMark/>
+                  </w:tcPr>
+                  <w:p>
+                    <w:pPr>
+                      <w:pStyle w:val="Bibliography"/>
+                      <w:rPr>
+                        <w:noProof/>
+                      </w:rPr>
+                    </w:pPr>
+                    <w:r>
+                      <w:rPr>
+                        <w:noProof/>
+                      </w:rPr>
+                      <w:t>C. Coyler. [Online]. Available: https://css-tricks.com/.</w:t>
+                    </w:r>
+                  </w:p>
+                </w:tc>
+              </w:tr>
+              <w:tr>
+                <w:trPr>
+                  <w:divId w:val="553195072"/>
+                  <w:tblCellSpacing w:w="15" w:type="dxa"/>
+                </w:trPr>
+                <w:tc>
+                  <w:tcPr>
+                    <w:tcW w:w="50" w:type="pct"/>
+                    <w:hideMark/>
+                  </w:tcPr>
+                  <w:p>
+                    <w:pPr>
+                      <w:pStyle w:val="Bibliography"/>
+                      <w:rPr>
+                        <w:noProof/>
+                      </w:rPr>
+                    </w:pPr>
+                    <w:r>
+                      <w:rPr>
+                        <w:noProof/>
+                      </w:rPr>
+                      <w:t xml:space="preserve">[8] </w:t>
+                    </w:r>
+                  </w:p>
+                </w:tc>
+                <w:tc>
+                  <w:tcPr>
+                    <w:tcW w:w="0" w:type="auto"/>
+                    <w:hideMark/>
+                  </w:tcPr>
+                  <w:p>
+                    <w:pPr>
+                      <w:pStyle w:val="Bibliography"/>
+                      <w:rPr>
+                        <w:noProof/>
+                      </w:rPr>
+                    </w:pPr>
+                    <w:r>
+                      <w:rPr>
+                        <w:noProof/>
+                      </w:rPr>
+                      <w:t>"w3school," [Online]. Available: https://www.w3schools.com.</w:t>
+                    </w:r>
+                  </w:p>
+                </w:tc>
+              </w:tr>
+              <w:tr>
+                <w:trPr>
+                  <w:divId w:val="553195072"/>
+                  <w:tblCellSpacing w:w="15" w:type="dxa"/>
+                </w:trPr>
+                <w:tc>
+                  <w:tcPr>
+                    <w:tcW w:w="50" w:type="pct"/>
+                    <w:hideMark/>
+                  </w:tcPr>
+                  <w:p>
+                    <w:pPr>
+                      <w:pStyle w:val="Bibliography"/>
+                      <w:rPr>
+                        <w:noProof/>
+                      </w:rPr>
+                    </w:pPr>
+                    <w:r>
+                      <w:rPr>
+                        <w:noProof/>
+                      </w:rPr>
+                      <w:t xml:space="preserve">[9] </w:t>
+                    </w:r>
+                  </w:p>
+                </w:tc>
+                <w:tc>
+                  <w:tcPr>
+                    <w:tcW w:w="0" w:type="auto"/>
+                    <w:hideMark/>
+                  </w:tcPr>
+                  <w:p>
+                    <w:pPr>
+                      <w:pStyle w:val="Bibliography"/>
+                      <w:rPr>
+                        <w:noProof/>
+                      </w:rPr>
+                    </w:pPr>
+                    <w:r>
+                      <w:rPr>
+                        <w:noProof/>
+                      </w:rPr>
+                      <w:t>"mozilla," [Online]. Available: https://developer.mozilla.org/en-US/.</w:t>
+                    </w:r>
+                  </w:p>
+                </w:tc>
+              </w:tr>
             </w:tbl>
+            <w:p>
+              <w:pPr>
+                <w:divId w:val="553195072"/>
+                <w:rPr>
+                  <w:rFonts w:eastAsia="Times New Roman"/>
+                  <w:noProof/>
+                </w:rPr>
+              </w:pPr>
+            </w:p>
             <w:p>
               <w:r>
                 <w:rPr>
@@ -6457,20 +7519,15 @@
         </w:sdt>
       </w:sdtContent>
     </w:sdt>
-    <w:p>
-      <w:pPr>
-        <w:spacing w:before="0" w:after="160" w:line="259" w:lineRule="auto"/>
-        <w:jc w:val="left"/>
-      </w:pPr>
-      <w:r>
-        <w:br w:type="page"/>
-      </w:r>
-    </w:p>
+    <w:bookmarkStart w:id="38" w:name="_Toc507958427" w:displacedByCustomXml="prev"/>
     <w:p>
       <w:pPr>
         <w:pStyle w:val="Heading1"/>
-      </w:pPr>
-      <w:bookmarkStart w:id="38" w:name="_Toc507958427"/>
+        <w:rPr>
+          <w:bCs/>
+          <w:noProof/>
+        </w:rPr>
+      </w:pPr>
       <w:r>
         <w:lastRenderedPageBreak/>
         <w:t>APPENDICES</w:t>
@@ -6548,7 +7605,7 @@
           <w:rPr>
             <w:noProof/>
           </w:rPr>
-          <w:t>15</w:t>
+          <w:t>17</w:t>
         </w:r>
         <w:r>
           <w:rPr>
@@ -6965,7 +8022,7 @@
   <w:abstractNum w:abstractNumId="3" w15:restartNumberingAfterBreak="0">
     <w:nsid w:val="1875756C"/>
     <w:multiLevelType w:val="hybridMultilevel"/>
-    <w:tmpl w:val="E2661522"/>
+    <w:tmpl w:val="A238D78A"/>
     <w:lvl w:ilvl="0" w:tplc="04090017">
       <w:start w:val="1"/>
       <w:numFmt w:val="lowerLetter"/>
@@ -7049,6 +8106,155 @@
     </w:lvl>
   </w:abstractNum>
   <w:abstractNum w:abstractNumId="4" w15:restartNumberingAfterBreak="0">
+    <w:nsid w:val="2B021B76"/>
+    <w:multiLevelType w:val="multilevel"/>
+    <w:tmpl w:val="747AECB6"/>
+    <w:lvl w:ilvl="0">
+      <w:start w:val="1"/>
+      <w:numFmt w:val="bullet"/>
+      <w:lvlText w:val=""/>
+      <w:lvlJc w:val="left"/>
+      <w:pPr>
+        <w:tabs>
+          <w:tab w:val="num" w:pos="720"/>
+        </w:tabs>
+        <w:ind w:left="720" w:hanging="360"/>
+      </w:pPr>
+      <w:rPr>
+        <w:rFonts w:ascii="Symbol" w:hAnsi="Symbol" w:hint="default"/>
+        <w:sz w:val="20"/>
+      </w:rPr>
+    </w:lvl>
+    <w:lvl w:ilvl="1" w:tentative="1">
+      <w:start w:val="1"/>
+      <w:numFmt w:val="bullet"/>
+      <w:lvlText w:val="o"/>
+      <w:lvlJc w:val="left"/>
+      <w:pPr>
+        <w:tabs>
+          <w:tab w:val="num" w:pos="1440"/>
+        </w:tabs>
+        <w:ind w:left="1440" w:hanging="360"/>
+      </w:pPr>
+      <w:rPr>
+        <w:rFonts w:ascii="Courier New" w:hAnsi="Courier New" w:hint="default"/>
+        <w:sz w:val="20"/>
+      </w:rPr>
+    </w:lvl>
+    <w:lvl w:ilvl="2" w:tentative="1">
+      <w:start w:val="1"/>
+      <w:numFmt w:val="bullet"/>
+      <w:lvlText w:val=""/>
+      <w:lvlJc w:val="left"/>
+      <w:pPr>
+        <w:tabs>
+          <w:tab w:val="num" w:pos="2160"/>
+        </w:tabs>
+        <w:ind w:left="2160" w:hanging="360"/>
+      </w:pPr>
+      <w:rPr>
+        <w:rFonts w:ascii="Wingdings" w:hAnsi="Wingdings" w:hint="default"/>
+        <w:sz w:val="20"/>
+      </w:rPr>
+    </w:lvl>
+    <w:lvl w:ilvl="3" w:tentative="1">
+      <w:start w:val="1"/>
+      <w:numFmt w:val="bullet"/>
+      <w:lvlText w:val=""/>
+      <w:lvlJc w:val="left"/>
+      <w:pPr>
+        <w:tabs>
+          <w:tab w:val="num" w:pos="2880"/>
+        </w:tabs>
+        <w:ind w:left="2880" w:hanging="360"/>
+      </w:pPr>
+      <w:rPr>
+        <w:rFonts w:ascii="Wingdings" w:hAnsi="Wingdings" w:hint="default"/>
+        <w:sz w:val="20"/>
+      </w:rPr>
+    </w:lvl>
+    <w:lvl w:ilvl="4" w:tentative="1">
+      <w:start w:val="1"/>
+      <w:numFmt w:val="bullet"/>
+      <w:lvlText w:val=""/>
+      <w:lvlJc w:val="left"/>
+      <w:pPr>
+        <w:tabs>
+          <w:tab w:val="num" w:pos="3600"/>
+        </w:tabs>
+        <w:ind w:left="3600" w:hanging="360"/>
+      </w:pPr>
+      <w:rPr>
+        <w:rFonts w:ascii="Wingdings" w:hAnsi="Wingdings" w:hint="default"/>
+        <w:sz w:val="20"/>
+      </w:rPr>
+    </w:lvl>
+    <w:lvl w:ilvl="5" w:tentative="1">
+      <w:start w:val="1"/>
+      <w:numFmt w:val="bullet"/>
+      <w:lvlText w:val=""/>
+      <w:lvlJc w:val="left"/>
+      <w:pPr>
+        <w:tabs>
+          <w:tab w:val="num" w:pos="4320"/>
+        </w:tabs>
+        <w:ind w:left="4320" w:hanging="360"/>
+      </w:pPr>
+      <w:rPr>
+        <w:rFonts w:ascii="Wingdings" w:hAnsi="Wingdings" w:hint="default"/>
+        <w:sz w:val="20"/>
+      </w:rPr>
+    </w:lvl>
+    <w:lvl w:ilvl="6" w:tentative="1">
+      <w:start w:val="1"/>
+      <w:numFmt w:val="bullet"/>
+      <w:lvlText w:val=""/>
+      <w:lvlJc w:val="left"/>
+      <w:pPr>
+        <w:tabs>
+          <w:tab w:val="num" w:pos="5040"/>
+        </w:tabs>
+        <w:ind w:left="5040" w:hanging="360"/>
+      </w:pPr>
+      <w:rPr>
+        <w:rFonts w:ascii="Wingdings" w:hAnsi="Wingdings" w:hint="default"/>
+        <w:sz w:val="20"/>
+      </w:rPr>
+    </w:lvl>
+    <w:lvl w:ilvl="7" w:tentative="1">
+      <w:start w:val="1"/>
+      <w:numFmt w:val="bullet"/>
+      <w:lvlText w:val=""/>
+      <w:lvlJc w:val="left"/>
+      <w:pPr>
+        <w:tabs>
+          <w:tab w:val="num" w:pos="5760"/>
+        </w:tabs>
+        <w:ind w:left="5760" w:hanging="360"/>
+      </w:pPr>
+      <w:rPr>
+        <w:rFonts w:ascii="Wingdings" w:hAnsi="Wingdings" w:hint="default"/>
+        <w:sz w:val="20"/>
+      </w:rPr>
+    </w:lvl>
+    <w:lvl w:ilvl="8" w:tentative="1">
+      <w:start w:val="1"/>
+      <w:numFmt w:val="bullet"/>
+      <w:lvlText w:val=""/>
+      <w:lvlJc w:val="left"/>
+      <w:pPr>
+        <w:tabs>
+          <w:tab w:val="num" w:pos="6480"/>
+        </w:tabs>
+        <w:ind w:left="6480" w:hanging="360"/>
+      </w:pPr>
+      <w:rPr>
+        <w:rFonts w:ascii="Wingdings" w:hAnsi="Wingdings" w:hint="default"/>
+        <w:sz w:val="20"/>
+      </w:rPr>
+    </w:lvl>
+  </w:abstractNum>
+  <w:abstractNum w:abstractNumId="5" w15:restartNumberingAfterBreak="0">
     <w:nsid w:val="2BC67D9D"/>
     <w:multiLevelType w:val="hybridMultilevel"/>
     <w:tmpl w:val="866E8DDC"/>
@@ -7137,7 +8343,7 @@
       </w:pPr>
     </w:lvl>
   </w:abstractNum>
-  <w:abstractNum w:abstractNumId="5" w15:restartNumberingAfterBreak="0">
+  <w:abstractNum w:abstractNumId="6" w15:restartNumberingAfterBreak="0">
     <w:nsid w:val="3A4D5B7C"/>
     <w:multiLevelType w:val="hybridMultilevel"/>
     <w:tmpl w:val="72A49416"/>
@@ -7226,7 +8432,7 @@
       </w:pPr>
     </w:lvl>
   </w:abstractNum>
-  <w:abstractNum w:abstractNumId="6" w15:restartNumberingAfterBreak="0">
+  <w:abstractNum w:abstractNumId="7" w15:restartNumberingAfterBreak="0">
     <w:nsid w:val="3B237408"/>
     <w:multiLevelType w:val="hybridMultilevel"/>
     <w:tmpl w:val="3742369A"/>
@@ -7339,7 +8545,120 @@
       </w:rPr>
     </w:lvl>
   </w:abstractNum>
-  <w:abstractNum w:abstractNumId="7" w15:restartNumberingAfterBreak="0">
+  <w:abstractNum w:abstractNumId="8" w15:restartNumberingAfterBreak="0">
+    <w:nsid w:val="50A80D98"/>
+    <w:multiLevelType w:val="hybridMultilevel"/>
+    <w:tmpl w:val="64662D04"/>
+    <w:lvl w:ilvl="0" w:tplc="04090001">
+      <w:start w:val="1"/>
+      <w:numFmt w:val="bullet"/>
+      <w:lvlText w:val=""/>
+      <w:lvlJc w:val="left"/>
+      <w:pPr>
+        <w:ind w:left="720" w:hanging="360"/>
+      </w:pPr>
+      <w:rPr>
+        <w:rFonts w:ascii="Symbol" w:hAnsi="Symbol" w:hint="default"/>
+      </w:rPr>
+    </w:lvl>
+    <w:lvl w:ilvl="1" w:tplc="04090003" w:tentative="1">
+      <w:start w:val="1"/>
+      <w:numFmt w:val="bullet"/>
+      <w:lvlText w:val="o"/>
+      <w:lvlJc w:val="left"/>
+      <w:pPr>
+        <w:ind w:left="1440" w:hanging="360"/>
+      </w:pPr>
+      <w:rPr>
+        <w:rFonts w:ascii="Courier New" w:hAnsi="Courier New" w:cs="Courier New" w:hint="default"/>
+      </w:rPr>
+    </w:lvl>
+    <w:lvl w:ilvl="2" w:tplc="04090005" w:tentative="1">
+      <w:start w:val="1"/>
+      <w:numFmt w:val="bullet"/>
+      <w:lvlText w:val=""/>
+      <w:lvlJc w:val="left"/>
+      <w:pPr>
+        <w:ind w:left="2160" w:hanging="360"/>
+      </w:pPr>
+      <w:rPr>
+        <w:rFonts w:ascii="Wingdings" w:hAnsi="Wingdings" w:hint="default"/>
+      </w:rPr>
+    </w:lvl>
+    <w:lvl w:ilvl="3" w:tplc="04090001" w:tentative="1">
+      <w:start w:val="1"/>
+      <w:numFmt w:val="bullet"/>
+      <w:lvlText w:val=""/>
+      <w:lvlJc w:val="left"/>
+      <w:pPr>
+        <w:ind w:left="2880" w:hanging="360"/>
+      </w:pPr>
+      <w:rPr>
+        <w:rFonts w:ascii="Symbol" w:hAnsi="Symbol" w:hint="default"/>
+      </w:rPr>
+    </w:lvl>
+    <w:lvl w:ilvl="4" w:tplc="04090003" w:tentative="1">
+      <w:start w:val="1"/>
+      <w:numFmt w:val="bullet"/>
+      <w:lvlText w:val="o"/>
+      <w:lvlJc w:val="left"/>
+      <w:pPr>
+        <w:ind w:left="3600" w:hanging="360"/>
+      </w:pPr>
+      <w:rPr>
+        <w:rFonts w:ascii="Courier New" w:hAnsi="Courier New" w:cs="Courier New" w:hint="default"/>
+      </w:rPr>
+    </w:lvl>
+    <w:lvl w:ilvl="5" w:tplc="04090005" w:tentative="1">
+      <w:start w:val="1"/>
+      <w:numFmt w:val="bullet"/>
+      <w:lvlText w:val=""/>
+      <w:lvlJc w:val="left"/>
+      <w:pPr>
+        <w:ind w:left="4320" w:hanging="360"/>
+      </w:pPr>
+      <w:rPr>
+        <w:rFonts w:ascii="Wingdings" w:hAnsi="Wingdings" w:hint="default"/>
+      </w:rPr>
+    </w:lvl>
+    <w:lvl w:ilvl="6" w:tplc="04090001" w:tentative="1">
+      <w:start w:val="1"/>
+      <w:numFmt w:val="bullet"/>
+      <w:lvlText w:val=""/>
+      <w:lvlJc w:val="left"/>
+      <w:pPr>
+        <w:ind w:left="5040" w:hanging="360"/>
+      </w:pPr>
+      <w:rPr>
+        <w:rFonts w:ascii="Symbol" w:hAnsi="Symbol" w:hint="default"/>
+      </w:rPr>
+    </w:lvl>
+    <w:lvl w:ilvl="7" w:tplc="04090003" w:tentative="1">
+      <w:start w:val="1"/>
+      <w:numFmt w:val="bullet"/>
+      <w:lvlText w:val="o"/>
+      <w:lvlJc w:val="left"/>
+      <w:pPr>
+        <w:ind w:left="5760" w:hanging="360"/>
+      </w:pPr>
+      <w:rPr>
+        <w:rFonts w:ascii="Courier New" w:hAnsi="Courier New" w:cs="Courier New" w:hint="default"/>
+      </w:rPr>
+    </w:lvl>
+    <w:lvl w:ilvl="8" w:tplc="04090005" w:tentative="1">
+      <w:start w:val="1"/>
+      <w:numFmt w:val="bullet"/>
+      <w:lvlText w:val=""/>
+      <w:lvlJc w:val="left"/>
+      <w:pPr>
+        <w:ind w:left="6480" w:hanging="360"/>
+      </w:pPr>
+      <w:rPr>
+        <w:rFonts w:ascii="Wingdings" w:hAnsi="Wingdings" w:hint="default"/>
+      </w:rPr>
+    </w:lvl>
+  </w:abstractNum>
+  <w:abstractNum w:abstractNumId="9" w15:restartNumberingAfterBreak="0">
     <w:nsid w:val="5D8F711D"/>
     <w:multiLevelType w:val="hybridMultilevel"/>
     <w:tmpl w:val="60F27922"/>
@@ -7452,7 +8771,7 @@
       </w:rPr>
     </w:lvl>
   </w:abstractNum>
-  <w:abstractNum w:abstractNumId="8" w15:restartNumberingAfterBreak="0">
+  <w:abstractNum w:abstractNumId="10" w15:restartNumberingAfterBreak="0">
     <w:nsid w:val="5E6D48C1"/>
     <w:multiLevelType w:val="hybridMultilevel"/>
     <w:tmpl w:val="931E6586"/>
@@ -7565,7 +8884,120 @@
       </w:rPr>
     </w:lvl>
   </w:abstractNum>
-  <w:abstractNum w:abstractNumId="9" w15:restartNumberingAfterBreak="0">
+  <w:abstractNum w:abstractNumId="11" w15:restartNumberingAfterBreak="0">
+    <w:nsid w:val="600270FD"/>
+    <w:multiLevelType w:val="hybridMultilevel"/>
+    <w:tmpl w:val="CAD60E1E"/>
+    <w:lvl w:ilvl="0" w:tplc="04090001">
+      <w:start w:val="1"/>
+      <w:numFmt w:val="bullet"/>
+      <w:lvlText w:val=""/>
+      <w:lvlJc w:val="left"/>
+      <w:pPr>
+        <w:ind w:left="720" w:hanging="360"/>
+      </w:pPr>
+      <w:rPr>
+        <w:rFonts w:ascii="Symbol" w:hAnsi="Symbol" w:hint="default"/>
+      </w:rPr>
+    </w:lvl>
+    <w:lvl w:ilvl="1" w:tplc="04090003" w:tentative="1">
+      <w:start w:val="1"/>
+      <w:numFmt w:val="bullet"/>
+      <w:lvlText w:val="o"/>
+      <w:lvlJc w:val="left"/>
+      <w:pPr>
+        <w:ind w:left="1440" w:hanging="360"/>
+      </w:pPr>
+      <w:rPr>
+        <w:rFonts w:ascii="Courier New" w:hAnsi="Courier New" w:cs="Courier New" w:hint="default"/>
+      </w:rPr>
+    </w:lvl>
+    <w:lvl w:ilvl="2" w:tplc="04090005" w:tentative="1">
+      <w:start w:val="1"/>
+      <w:numFmt w:val="bullet"/>
+      <w:lvlText w:val=""/>
+      <w:lvlJc w:val="left"/>
+      <w:pPr>
+        <w:ind w:left="2160" w:hanging="360"/>
+      </w:pPr>
+      <w:rPr>
+        <w:rFonts w:ascii="Wingdings" w:hAnsi="Wingdings" w:hint="default"/>
+      </w:rPr>
+    </w:lvl>
+    <w:lvl w:ilvl="3" w:tplc="04090001" w:tentative="1">
+      <w:start w:val="1"/>
+      <w:numFmt w:val="bullet"/>
+      <w:lvlText w:val=""/>
+      <w:lvlJc w:val="left"/>
+      <w:pPr>
+        <w:ind w:left="2880" w:hanging="360"/>
+      </w:pPr>
+      <w:rPr>
+        <w:rFonts w:ascii="Symbol" w:hAnsi="Symbol" w:hint="default"/>
+      </w:rPr>
+    </w:lvl>
+    <w:lvl w:ilvl="4" w:tplc="04090003" w:tentative="1">
+      <w:start w:val="1"/>
+      <w:numFmt w:val="bullet"/>
+      <w:lvlText w:val="o"/>
+      <w:lvlJc w:val="left"/>
+      <w:pPr>
+        <w:ind w:left="3600" w:hanging="360"/>
+      </w:pPr>
+      <w:rPr>
+        <w:rFonts w:ascii="Courier New" w:hAnsi="Courier New" w:cs="Courier New" w:hint="default"/>
+      </w:rPr>
+    </w:lvl>
+    <w:lvl w:ilvl="5" w:tplc="04090005" w:tentative="1">
+      <w:start w:val="1"/>
+      <w:numFmt w:val="bullet"/>
+      <w:lvlText w:val=""/>
+      <w:lvlJc w:val="left"/>
+      <w:pPr>
+        <w:ind w:left="4320" w:hanging="360"/>
+      </w:pPr>
+      <w:rPr>
+        <w:rFonts w:ascii="Wingdings" w:hAnsi="Wingdings" w:hint="default"/>
+      </w:rPr>
+    </w:lvl>
+    <w:lvl w:ilvl="6" w:tplc="04090001" w:tentative="1">
+      <w:start w:val="1"/>
+      <w:numFmt w:val="bullet"/>
+      <w:lvlText w:val=""/>
+      <w:lvlJc w:val="left"/>
+      <w:pPr>
+        <w:ind w:left="5040" w:hanging="360"/>
+      </w:pPr>
+      <w:rPr>
+        <w:rFonts w:ascii="Symbol" w:hAnsi="Symbol" w:hint="default"/>
+      </w:rPr>
+    </w:lvl>
+    <w:lvl w:ilvl="7" w:tplc="04090003" w:tentative="1">
+      <w:start w:val="1"/>
+      <w:numFmt w:val="bullet"/>
+      <w:lvlText w:val="o"/>
+      <w:lvlJc w:val="left"/>
+      <w:pPr>
+        <w:ind w:left="5760" w:hanging="360"/>
+      </w:pPr>
+      <w:rPr>
+        <w:rFonts w:ascii="Courier New" w:hAnsi="Courier New" w:cs="Courier New" w:hint="default"/>
+      </w:rPr>
+    </w:lvl>
+    <w:lvl w:ilvl="8" w:tplc="04090005" w:tentative="1">
+      <w:start w:val="1"/>
+      <w:numFmt w:val="bullet"/>
+      <w:lvlText w:val=""/>
+      <w:lvlJc w:val="left"/>
+      <w:pPr>
+        <w:ind w:left="6480" w:hanging="360"/>
+      </w:pPr>
+      <w:rPr>
+        <w:rFonts w:ascii="Wingdings" w:hAnsi="Wingdings" w:hint="default"/>
+      </w:rPr>
+    </w:lvl>
+  </w:abstractNum>
+  <w:abstractNum w:abstractNumId="12" w15:restartNumberingAfterBreak="0">
     <w:nsid w:val="6146126A"/>
     <w:multiLevelType w:val="hybridMultilevel"/>
     <w:tmpl w:val="571A1208"/>
@@ -7678,7 +9110,322 @@
       </w:rPr>
     </w:lvl>
   </w:abstractNum>
-  <w:abstractNum w:abstractNumId="10" w15:restartNumberingAfterBreak="0">
+  <w:abstractNum w:abstractNumId="13" w15:restartNumberingAfterBreak="0">
+    <w:nsid w:val="67F74902"/>
+    <w:multiLevelType w:val="hybridMultilevel"/>
+    <w:tmpl w:val="5A84E982"/>
+    <w:lvl w:ilvl="0" w:tplc="96408C5E">
+      <w:start w:val="1"/>
+      <w:numFmt w:val="lowerLetter"/>
+      <w:lvlText w:val="%1)"/>
+      <w:lvlJc w:val="left"/>
+      <w:pPr>
+        <w:ind w:left="778" w:hanging="360"/>
+      </w:pPr>
+      <w:rPr>
+        <w:rFonts w:hint="default"/>
+      </w:rPr>
+    </w:lvl>
+    <w:lvl w:ilvl="1" w:tplc="04090019" w:tentative="1">
+      <w:start w:val="1"/>
+      <w:numFmt w:val="lowerLetter"/>
+      <w:lvlText w:val="%2."/>
+      <w:lvlJc w:val="left"/>
+      <w:pPr>
+        <w:ind w:left="1498" w:hanging="360"/>
+      </w:pPr>
+    </w:lvl>
+    <w:lvl w:ilvl="2" w:tplc="0409001B" w:tentative="1">
+      <w:start w:val="1"/>
+      <w:numFmt w:val="lowerRoman"/>
+      <w:lvlText w:val="%3."/>
+      <w:lvlJc w:val="right"/>
+      <w:pPr>
+        <w:ind w:left="2218" w:hanging="180"/>
+      </w:pPr>
+    </w:lvl>
+    <w:lvl w:ilvl="3" w:tplc="0409000F" w:tentative="1">
+      <w:start w:val="1"/>
+      <w:numFmt w:val="decimal"/>
+      <w:lvlText w:val="%4."/>
+      <w:lvlJc w:val="left"/>
+      <w:pPr>
+        <w:ind w:left="2938" w:hanging="360"/>
+      </w:pPr>
+    </w:lvl>
+    <w:lvl w:ilvl="4" w:tplc="04090019" w:tentative="1">
+      <w:start w:val="1"/>
+      <w:numFmt w:val="lowerLetter"/>
+      <w:lvlText w:val="%5."/>
+      <w:lvlJc w:val="left"/>
+      <w:pPr>
+        <w:ind w:left="3658" w:hanging="360"/>
+      </w:pPr>
+    </w:lvl>
+    <w:lvl w:ilvl="5" w:tplc="0409001B" w:tentative="1">
+      <w:start w:val="1"/>
+      <w:numFmt w:val="lowerRoman"/>
+      <w:lvlText w:val="%6."/>
+      <w:lvlJc w:val="right"/>
+      <w:pPr>
+        <w:ind w:left="4378" w:hanging="180"/>
+      </w:pPr>
+    </w:lvl>
+    <w:lvl w:ilvl="6" w:tplc="0409000F" w:tentative="1">
+      <w:start w:val="1"/>
+      <w:numFmt w:val="decimal"/>
+      <w:lvlText w:val="%7."/>
+      <w:lvlJc w:val="left"/>
+      <w:pPr>
+        <w:ind w:left="5098" w:hanging="360"/>
+      </w:pPr>
+    </w:lvl>
+    <w:lvl w:ilvl="7" w:tplc="04090019" w:tentative="1">
+      <w:start w:val="1"/>
+      <w:numFmt w:val="lowerLetter"/>
+      <w:lvlText w:val="%8."/>
+      <w:lvlJc w:val="left"/>
+      <w:pPr>
+        <w:ind w:left="5818" w:hanging="360"/>
+      </w:pPr>
+    </w:lvl>
+    <w:lvl w:ilvl="8" w:tplc="0409001B" w:tentative="1">
+      <w:start w:val="1"/>
+      <w:numFmt w:val="lowerRoman"/>
+      <w:lvlText w:val="%9."/>
+      <w:lvlJc w:val="right"/>
+      <w:pPr>
+        <w:ind w:left="6538" w:hanging="180"/>
+      </w:pPr>
+    </w:lvl>
+  </w:abstractNum>
+  <w:abstractNum w:abstractNumId="14" w15:restartNumberingAfterBreak="0">
+    <w:nsid w:val="70170393"/>
+    <w:multiLevelType w:val="hybridMultilevel"/>
+    <w:tmpl w:val="8AB8264A"/>
+    <w:lvl w:ilvl="0" w:tplc="04090001">
+      <w:start w:val="1"/>
+      <w:numFmt w:val="bullet"/>
+      <w:lvlText w:val=""/>
+      <w:lvlJc w:val="left"/>
+      <w:pPr>
+        <w:ind w:left="720" w:hanging="360"/>
+      </w:pPr>
+      <w:rPr>
+        <w:rFonts w:ascii="Symbol" w:hAnsi="Symbol" w:hint="default"/>
+      </w:rPr>
+    </w:lvl>
+    <w:lvl w:ilvl="1" w:tplc="04090003" w:tentative="1">
+      <w:start w:val="1"/>
+      <w:numFmt w:val="bullet"/>
+      <w:lvlText w:val="o"/>
+      <w:lvlJc w:val="left"/>
+      <w:pPr>
+        <w:ind w:left="1440" w:hanging="360"/>
+      </w:pPr>
+      <w:rPr>
+        <w:rFonts w:ascii="Courier New" w:hAnsi="Courier New" w:cs="Courier New" w:hint="default"/>
+      </w:rPr>
+    </w:lvl>
+    <w:lvl w:ilvl="2" w:tplc="04090005" w:tentative="1">
+      <w:start w:val="1"/>
+      <w:numFmt w:val="bullet"/>
+      <w:lvlText w:val=""/>
+      <w:lvlJc w:val="left"/>
+      <w:pPr>
+        <w:ind w:left="2160" w:hanging="360"/>
+      </w:pPr>
+      <w:rPr>
+        <w:rFonts w:ascii="Wingdings" w:hAnsi="Wingdings" w:hint="default"/>
+      </w:rPr>
+    </w:lvl>
+    <w:lvl w:ilvl="3" w:tplc="04090001" w:tentative="1">
+      <w:start w:val="1"/>
+      <w:numFmt w:val="bullet"/>
+      <w:lvlText w:val=""/>
+      <w:lvlJc w:val="left"/>
+      <w:pPr>
+        <w:ind w:left="2880" w:hanging="360"/>
+      </w:pPr>
+      <w:rPr>
+        <w:rFonts w:ascii="Symbol" w:hAnsi="Symbol" w:hint="default"/>
+      </w:rPr>
+    </w:lvl>
+    <w:lvl w:ilvl="4" w:tplc="04090003" w:tentative="1">
+      <w:start w:val="1"/>
+      <w:numFmt w:val="bullet"/>
+      <w:lvlText w:val="o"/>
+      <w:lvlJc w:val="left"/>
+      <w:pPr>
+        <w:ind w:left="3600" w:hanging="360"/>
+      </w:pPr>
+      <w:rPr>
+        <w:rFonts w:ascii="Courier New" w:hAnsi="Courier New" w:cs="Courier New" w:hint="default"/>
+      </w:rPr>
+    </w:lvl>
+    <w:lvl w:ilvl="5" w:tplc="04090005" w:tentative="1">
+      <w:start w:val="1"/>
+      <w:numFmt w:val="bullet"/>
+      <w:lvlText w:val=""/>
+      <w:lvlJc w:val="left"/>
+      <w:pPr>
+        <w:ind w:left="4320" w:hanging="360"/>
+      </w:pPr>
+      <w:rPr>
+        <w:rFonts w:ascii="Wingdings" w:hAnsi="Wingdings" w:hint="default"/>
+      </w:rPr>
+    </w:lvl>
+    <w:lvl w:ilvl="6" w:tplc="04090001" w:tentative="1">
+      <w:start w:val="1"/>
+      <w:numFmt w:val="bullet"/>
+      <w:lvlText w:val=""/>
+      <w:lvlJc w:val="left"/>
+      <w:pPr>
+        <w:ind w:left="5040" w:hanging="360"/>
+      </w:pPr>
+      <w:rPr>
+        <w:rFonts w:ascii="Symbol" w:hAnsi="Symbol" w:hint="default"/>
+      </w:rPr>
+    </w:lvl>
+    <w:lvl w:ilvl="7" w:tplc="04090003" w:tentative="1">
+      <w:start w:val="1"/>
+      <w:numFmt w:val="bullet"/>
+      <w:lvlText w:val="o"/>
+      <w:lvlJc w:val="left"/>
+      <w:pPr>
+        <w:ind w:left="5760" w:hanging="360"/>
+      </w:pPr>
+      <w:rPr>
+        <w:rFonts w:ascii="Courier New" w:hAnsi="Courier New" w:cs="Courier New" w:hint="default"/>
+      </w:rPr>
+    </w:lvl>
+    <w:lvl w:ilvl="8" w:tplc="04090005" w:tentative="1">
+      <w:start w:val="1"/>
+      <w:numFmt w:val="bullet"/>
+      <w:lvlText w:val=""/>
+      <w:lvlJc w:val="left"/>
+      <w:pPr>
+        <w:ind w:left="6480" w:hanging="360"/>
+      </w:pPr>
+      <w:rPr>
+        <w:rFonts w:ascii="Wingdings" w:hAnsi="Wingdings" w:hint="default"/>
+      </w:rPr>
+    </w:lvl>
+  </w:abstractNum>
+  <w:abstractNum w:abstractNumId="15" w15:restartNumberingAfterBreak="0">
+    <w:nsid w:val="71447F84"/>
+    <w:multiLevelType w:val="hybridMultilevel"/>
+    <w:tmpl w:val="95CE8954"/>
+    <w:lvl w:ilvl="0" w:tplc="04090001">
+      <w:start w:val="1"/>
+      <w:numFmt w:val="bullet"/>
+      <w:lvlText w:val=""/>
+      <w:lvlJc w:val="left"/>
+      <w:pPr>
+        <w:ind w:left="720" w:hanging="360"/>
+      </w:pPr>
+      <w:rPr>
+        <w:rFonts w:ascii="Symbol" w:hAnsi="Symbol" w:hint="default"/>
+      </w:rPr>
+    </w:lvl>
+    <w:lvl w:ilvl="1" w:tplc="04090003" w:tentative="1">
+      <w:start w:val="1"/>
+      <w:numFmt w:val="bullet"/>
+      <w:lvlText w:val="o"/>
+      <w:lvlJc w:val="left"/>
+      <w:pPr>
+        <w:ind w:left="1440" w:hanging="360"/>
+      </w:pPr>
+      <w:rPr>
+        <w:rFonts w:ascii="Courier New" w:hAnsi="Courier New" w:cs="Courier New" w:hint="default"/>
+      </w:rPr>
+    </w:lvl>
+    <w:lvl w:ilvl="2" w:tplc="04090005" w:tentative="1">
+      <w:start w:val="1"/>
+      <w:numFmt w:val="bullet"/>
+      <w:lvlText w:val=""/>
+      <w:lvlJc w:val="left"/>
+      <w:pPr>
+        <w:ind w:left="2160" w:hanging="360"/>
+      </w:pPr>
+      <w:rPr>
+        <w:rFonts w:ascii="Wingdings" w:hAnsi="Wingdings" w:hint="default"/>
+      </w:rPr>
+    </w:lvl>
+    <w:lvl w:ilvl="3" w:tplc="04090001" w:tentative="1">
+      <w:start w:val="1"/>
+      <w:numFmt w:val="bullet"/>
+      <w:lvlText w:val=""/>
+      <w:lvlJc w:val="left"/>
+      <w:pPr>
+        <w:ind w:left="2880" w:hanging="360"/>
+      </w:pPr>
+      <w:rPr>
+        <w:rFonts w:ascii="Symbol" w:hAnsi="Symbol" w:hint="default"/>
+      </w:rPr>
+    </w:lvl>
+    <w:lvl w:ilvl="4" w:tplc="04090003" w:tentative="1">
+      <w:start w:val="1"/>
+      <w:numFmt w:val="bullet"/>
+      <w:lvlText w:val="o"/>
+      <w:lvlJc w:val="left"/>
+      <w:pPr>
+        <w:ind w:left="3600" w:hanging="360"/>
+      </w:pPr>
+      <w:rPr>
+        <w:rFonts w:ascii="Courier New" w:hAnsi="Courier New" w:cs="Courier New" w:hint="default"/>
+      </w:rPr>
+    </w:lvl>
+    <w:lvl w:ilvl="5" w:tplc="04090005" w:tentative="1">
+      <w:start w:val="1"/>
+      <w:numFmt w:val="bullet"/>
+      <w:lvlText w:val=""/>
+      <w:lvlJc w:val="left"/>
+      <w:pPr>
+        <w:ind w:left="4320" w:hanging="360"/>
+      </w:pPr>
+      <w:rPr>
+        <w:rFonts w:ascii="Wingdings" w:hAnsi="Wingdings" w:hint="default"/>
+      </w:rPr>
+    </w:lvl>
+    <w:lvl w:ilvl="6" w:tplc="04090001" w:tentative="1">
+      <w:start w:val="1"/>
+      <w:numFmt w:val="bullet"/>
+      <w:lvlText w:val=""/>
+      <w:lvlJc w:val="left"/>
+      <w:pPr>
+        <w:ind w:left="5040" w:hanging="360"/>
+      </w:pPr>
+      <w:rPr>
+        <w:rFonts w:ascii="Symbol" w:hAnsi="Symbol" w:hint="default"/>
+      </w:rPr>
+    </w:lvl>
+    <w:lvl w:ilvl="7" w:tplc="04090003" w:tentative="1">
+      <w:start w:val="1"/>
+      <w:numFmt w:val="bullet"/>
+      <w:lvlText w:val="o"/>
+      <w:lvlJc w:val="left"/>
+      <w:pPr>
+        <w:ind w:left="5760" w:hanging="360"/>
+      </w:pPr>
+      <w:rPr>
+        <w:rFonts w:ascii="Courier New" w:hAnsi="Courier New" w:cs="Courier New" w:hint="default"/>
+      </w:rPr>
+    </w:lvl>
+    <w:lvl w:ilvl="8" w:tplc="04090005" w:tentative="1">
+      <w:start w:val="1"/>
+      <w:numFmt w:val="bullet"/>
+      <w:lvlText w:val=""/>
+      <w:lvlJc w:val="left"/>
+      <w:pPr>
+        <w:ind w:left="6480" w:hanging="360"/>
+      </w:pPr>
+      <w:rPr>
+        <w:rFonts w:ascii="Wingdings" w:hAnsi="Wingdings" w:hint="default"/>
+      </w:rPr>
+    </w:lvl>
+  </w:abstractNum>
+  <w:abstractNum w:abstractNumId="16" w15:restartNumberingAfterBreak="0">
     <w:nsid w:val="74F110D8"/>
     <w:multiLevelType w:val="multilevel"/>
     <w:tmpl w:val="FB6846F8"/>
@@ -7792,28 +9539,28 @@
     </w:lvl>
   </w:abstractNum>
   <w:num w:numId="1">
-    <w:abstractNumId w:val="10"/>
+    <w:abstractNumId w:val="16"/>
   </w:num>
   <w:num w:numId="2">
     <w:abstractNumId w:val="1"/>
   </w:num>
   <w:num w:numId="3">
-    <w:abstractNumId w:val="6"/>
+    <w:abstractNumId w:val="7"/>
   </w:num>
   <w:num w:numId="4">
-    <w:abstractNumId w:val="7"/>
+    <w:abstractNumId w:val="9"/>
   </w:num>
   <w:num w:numId="5">
-    <w:abstractNumId w:val="9"/>
+    <w:abstractNumId w:val="12"/>
   </w:num>
   <w:num w:numId="6">
     <w:abstractNumId w:val="2"/>
   </w:num>
   <w:num w:numId="7">
-    <w:abstractNumId w:val="8"/>
+    <w:abstractNumId w:val="10"/>
   </w:num>
   <w:num w:numId="8">
-    <w:abstractNumId w:val="5"/>
+    <w:abstractNumId w:val="6"/>
   </w:num>
   <w:num w:numId="9">
     <w:abstractNumId w:val="0"/>
@@ -7822,7 +9569,25 @@
     <w:abstractNumId w:val="3"/>
   </w:num>
   <w:num w:numId="11">
+    <w:abstractNumId w:val="5"/>
+  </w:num>
+  <w:num w:numId="12">
+    <w:abstractNumId w:val="13"/>
+  </w:num>
+  <w:num w:numId="13">
+    <w:abstractNumId w:val="14"/>
+  </w:num>
+  <w:num w:numId="14">
     <w:abstractNumId w:val="4"/>
+  </w:num>
+  <w:num w:numId="15">
+    <w:abstractNumId w:val="11"/>
+  </w:num>
+  <w:num w:numId="16">
+    <w:abstractNumId w:val="8"/>
+  </w:num>
+  <w:num w:numId="17">
+    <w:abstractNumId w:val="15"/>
   </w:num>
   <w:numIdMacAtCleanup w:val="10"/>
 </w:numbering>
@@ -8339,7 +10104,6 @@
   <w:style w:type="character" w:default="1" w:styleId="DefaultParagraphFont">
     <w:name w:val="Default Paragraph Font"/>
     <w:uiPriority w:val="1"/>
-    <w:semiHidden/>
     <w:unhideWhenUsed/>
   </w:style>
   <w:style w:type="table" w:default="1" w:styleId="TableNormal">
@@ -8777,6 +10541,17 @@
       <w:sz w:val="24"/>
     </w:rPr>
   </w:style>
+  <w:style w:type="character" w:styleId="Emphasis">
+    <w:name w:val="Emphasis"/>
+    <w:basedOn w:val="DefaultParagraphFont"/>
+    <w:uiPriority w:val="20"/>
+    <w:qFormat/>
+    <w:rsid w:val="00B104BB"/>
+    <w:rPr>
+      <w:i/>
+      <w:iCs/>
+    </w:rPr>
+  </w:style>
 </w:styles>
 </file>
 
@@ -9082,11 +10857,131 @@
     <b:URL>https://techterms.com/definition/web_design</b:URL>
     <b:RefOrder>2</b:RefOrder>
   </b:Source>
+  <b:Source>
+    <b:Tag>Jus17</b:Tag>
+    <b:SourceType>InternetSite</b:SourceType>
+    <b:Guid>{07112FEA-A5DA-4F54-93F7-216C9BBFCDDE}</b:Guid>
+    <b:Author>
+      <b:Author>
+        <b:NameList>
+          <b:Person>
+            <b:Last>Things</b:Last>
+            <b:First>Justin</b:First>
+            <b:Middle>Avery &amp; Simple</b:Middle>
+          </b:Person>
+        </b:NameList>
+      </b:Author>
+    </b:Author>
+    <b:Title>responsive design</b:Title>
+    <b:Year>2017</b:Year>
+    <b:YearAccessed>2018</b:YearAccessed>
+    <b:MonthAccessed>1</b:MonthAccessed>
+    <b:DayAccessed>5</b:DayAccessed>
+    <b:URL>https://responsivedesign.is</b:URL>
+    <b:RefOrder>3</b:RefOrder>
+  </b:Source>
+  <b:Source>
+    <b:Tag>Har17</b:Tag>
+    <b:SourceType>InternetSite</b:SourceType>
+    <b:Guid>{42E7AE62-1F10-4A81-9630-35265287EBB8}</b:Guid>
+    <b:Author>
+      <b:Author>
+        <b:NameList>
+          <b:Person>
+            <b:Last>Roberts</b:Last>
+            <b:First>Harry</b:First>
+          </b:Person>
+        </b:NameList>
+      </b:Author>
+    </b:Author>
+    <b:Title>css guidelines</b:Title>
+    <b:Year>2017</b:Year>
+    <b:Month>6</b:Month>
+    <b:Day>20</b:Day>
+    <b:YearAccessed>2017</b:YearAccessed>
+    <b:MonthAccessed>11</b:MonthAccessed>
+    <b:DayAccessed>23</b:DayAccessed>
+    <b:URL>https://cssguidelin.es/</b:URL>
+    <b:RefOrder>4</b:RefOrder>
+  </b:Source>
+  <b:Source>
+    <b:Tag>Mar11</b:Tag>
+    <b:SourceType>BookSection</b:SourceType>
+    <b:Guid>{B47C25A1-F9E5-4CF9-BBC0-1E6A7EDB4D9B}</b:Guid>
+    <b:Author>
+      <b:Author>
+        <b:NameList>
+          <b:Person>
+            <b:Last>Marcotte</b:Last>
+            <b:First>Ethan</b:First>
+          </b:Person>
+        </b:NameList>
+      </b:Author>
+    </b:Author>
+    <b:Title>Responsive web design</b:Title>
+    <b:Year>2011</b:Year>
+    <b:BookTitle>Responsive web design</b:BookTitle>
+    <b:Publisher>Jeffrey Zeldman</b:Publisher>
+    <b:RefOrder>5</b:RefOrder>
+  </b:Source>
+  <b:Source>
+    <b:Tag>Jon13</b:Tag>
+    <b:SourceType>BookSection</b:SourceType>
+    <b:Guid>{F6936B7D-857D-404C-81B9-AA3CA7A60415}</b:Guid>
+    <b:Author>
+      <b:Author>
+        <b:NameList>
+          <b:Person>
+            <b:Last>Duckett</b:Last>
+            <b:First>Jon</b:First>
+          </b:Person>
+        </b:NameList>
+      </b:Author>
+    </b:Author>
+    <b:Title>HTML and CSS</b:Title>
+    <b:BookTitle>HTML and CSS</b:BookTitle>
+    <b:Year>2013</b:Year>
+    <b:Publisher>John Wiley &amp; Sons, Inc</b:Publisher>
+    <b:RefOrder>6</b:RefOrder>
+  </b:Source>
+  <b:Source>
+    <b:Tag>Chr</b:Tag>
+    <b:SourceType>InternetSite</b:SourceType>
+    <b:Guid>{4A86F3B2-378E-4885-BB6B-20012F5E401E}</b:Guid>
+    <b:URL>https://css-tricks.com/</b:URL>
+    <b:Author>
+      <b:Author>
+        <b:NameList>
+          <b:Person>
+            <b:Last>Coyler</b:Last>
+            <b:First>Chris</b:First>
+          </b:Person>
+        </b:NameList>
+      </b:Author>
+    </b:Author>
+    <b:RefOrder>7</b:RefOrder>
+  </b:Source>
+  <b:Source>
+    <b:Tag>w3s</b:Tag>
+    <b:SourceType>InternetSite</b:SourceType>
+    <b:Guid>{646AE983-9833-4387-ADD9-FF2C4B22D05C}</b:Guid>
+    <b:Title>w3school</b:Title>
+    <b:URL>https://www.w3schools.com</b:URL>
+    <b:RefOrder>8</b:RefOrder>
+  </b:Source>
+  <b:Source>
+    <b:Tag>moz</b:Tag>
+    <b:SourceType>InternetSite</b:SourceType>
+    <b:Guid>{7A423DED-0694-42E6-8150-CA2AB9783C3D}</b:Guid>
+    <b:Title>mozilla</b:Title>
+    <b:URL>https://developer.mozilla.org/en-US/</b:URL>
+    <b:RefOrder>9</b:RefOrder>
+  </b:Source>
 </b:Sources>
 </file>
 
 <file path=customXml/itemProps1.xml><?xml version="1.0" encoding="utf-8"?>
-<ds:datastoreItem xmlns:ds="http://schemas.openxmlformats.org/officeDocument/2006/customXml" ds:itemID="{9EC5DE25-B36C-4CB0-85C0-C78F1C7F6ACA}">
+<ds:datastoreItem xmlns:ds="http://schemas.openxmlformats.org/officeDocument/2006/customXml" ds:itemID="{A309FA23-8E9D-4A01-81EF-7154997FB242}">
   <ds:schemaRefs>
     <ds:schemaRef ds:uri="http://schemas.openxmlformats.org/officeDocument/2006/bibliography"/>
   </ds:schemaRefs>

</xml_diff>

<commit_message>
conclusion and figure caption completed
</commit_message>
<xml_diff>
--- a/final project.docx
+++ b/final project.docx
@@ -203,13 +203,8 @@
         <w:spacing w:line="240" w:lineRule="auto"/>
         <w:jc w:val="center"/>
       </w:pPr>
-      <w:proofErr w:type="spellStart"/>
-      <w:r>
-        <w:t>Sanepa</w:t>
-      </w:r>
-      <w:proofErr w:type="spellEnd"/>
-      <w:r>
-        <w:t>, Lalitpur</w:t>
+      <w:r>
+        <w:t>Sanepa, Lalitpur</w:t>
       </w:r>
     </w:p>
     <w:p>
@@ -217,18 +212,13 @@
         <w:pStyle w:val="Subtitle"/>
       </w:pPr>
       <w:r>
-        <w:t xml:space="preserve">February </w:t>
-      </w:r>
-      <w:proofErr w:type="gramStart"/>
-      <w:r>
-        <w:t xml:space="preserve">4 </w:t>
-      </w:r>
-      <w:r>
-        <w:t>,</w:t>
-      </w:r>
-      <w:proofErr w:type="gramEnd"/>
-      <w:r>
-        <w:t xml:space="preserve"> 201</w:t>
+        <w:t>March 7</w:t>
+      </w:r>
+      <w:r>
+        <w:t xml:space="preserve"> </w:t>
+      </w:r>
+      <w:r>
+        <w:t>, 201</w:t>
       </w:r>
       <w:r>
         <w:t>8</w:t>
@@ -240,11 +230,59 @@
         <w:jc w:val="left"/>
       </w:pPr>
     </w:p>
-    <w:p/>
+    <w:p>
+      <w:pPr>
+        <w:spacing w:before="0" w:after="160" w:line="259" w:lineRule="auto"/>
+        <w:jc w:val="left"/>
+        <w:sectPr>
+          <w:footerReference w:type="default" r:id="rId9"/>
+          <w:footerReference w:type="first" r:id="rId10"/>
+          <w:pgSz w:w="11906" w:h="16838" w:code="9"/>
+          <w:pgMar w:top="1440" w:right="1440" w:bottom="1440" w:left="2160" w:header="720" w:footer="720" w:gutter="0"/>
+          <w:pgNumType w:fmt="lowerRoman" w:start="1"/>
+          <w:cols w:space="720"/>
+          <w:titlePg/>
+          <w:docGrid w:linePitch="360"/>
+        </w:sectPr>
+      </w:pPr>
+    </w:p>
+    <w:p>
+      <w:pPr>
+        <w:pStyle w:val="Heading1"/>
+      </w:pPr>
+      <w:bookmarkStart w:id="0" w:name="_Toc508033907"/>
+      <w:r>
+        <w:lastRenderedPageBreak/>
+        <w:t>ACKNOWLEDGEMENT</w:t>
+      </w:r>
+      <w:bookmarkEnd w:id="0"/>
+    </w:p>
+    <w:p>
+      <w:r>
+        <w:br w:type="page"/>
+      </w:r>
+    </w:p>
+    <w:p>
+      <w:pPr>
+        <w:pStyle w:val="Heading1"/>
+      </w:pPr>
+      <w:bookmarkStart w:id="1" w:name="_Toc508033908"/>
+      <w:r>
+        <w:lastRenderedPageBreak/>
+        <w:t>ABSTRACT</w:t>
+      </w:r>
+      <w:bookmarkEnd w:id="1"/>
+    </w:p>
+    <w:p>
+      <w:r>
+        <w:br w:type="page"/>
+      </w:r>
+    </w:p>
+    <w:bookmarkStart w:id="2" w:name="_Toc508033909" w:displacedByCustomXml="next"/>
     <w:sdt>
       <w:sdtPr>
         <w:rPr>
-          <w:rFonts w:ascii="Times New Roman" w:eastAsiaTheme="minorHAnsi" w:hAnsi="Times New Roman" w:cstheme="minorBidi"/>
+          <w:rFonts w:eastAsiaTheme="minorHAnsi" w:cstheme="minorBidi"/>
           <w:color w:val="auto"/>
           <w:sz w:val="24"/>
           <w:szCs w:val="22"/>
@@ -265,46 +303,48 @@
       </w:sdtPr>
       <w:sdtEndPr>
         <w:rPr>
-          <w:b/>
           <w:bCs/>
           <w:noProof/>
         </w:rPr>
       </w:sdtEndPr>
       <w:sdtContent>
-        <w:p>
-          <w:pPr>
-            <w:pStyle w:val="TOCHeading"/>
-            <w:rPr>
-              <w:rFonts w:eastAsiaTheme="minorHAnsi"/>
-            </w:rPr>
-            <w:sectPr>
-              <w:footerReference w:type="default" r:id="rId9"/>
-              <w:pgSz w:w="11906" w:h="16838" w:code="9"/>
-              <w:pgMar w:top="1440" w:right="1440" w:bottom="1440" w:left="2160" w:header="720" w:footer="720" w:gutter="0"/>
-              <w:cols w:space="720"/>
-              <w:titlePg/>
-              <w:docGrid w:linePitch="360"/>
-            </w:sectPr>
-          </w:pPr>
-        </w:p>
         <w:p>
           <w:pPr>
             <w:pStyle w:val="Heading1"/>
             <w:rPr>
               <w:rStyle w:val="Heading1Char"/>
+              <w:rFonts w:asciiTheme="majorHAnsi" w:eastAsiaTheme="minorHAnsi" w:hAnsiTheme="majorHAnsi" w:cstheme="minorBidi"/>
               <w:b/>
+              <w:color w:val="auto"/>
+              <w:sz w:val="24"/>
+              <w:szCs w:val="22"/>
+              <w14:shadow w14:blurRad="0" w14:dist="0" w14:dir="0" w14:sx="0" w14:sy="0" w14:kx="0" w14:ky="0" w14:algn="none">
+                <w14:srgbClr w14:val="000000"/>
+              </w14:shadow>
+              <w14:textOutline w14:w="0" w14:cap="rnd" w14:cmpd="sng" w14:algn="ctr">
+                <w14:noFill/>
+                <w14:prstDash w14:val="solid"/>
+                <w14:bevel/>
+              </w14:textOutline>
             </w:rPr>
           </w:pPr>
-          <w:bookmarkStart w:id="0" w:name="_Toc507958396"/>
           <w:r>
             <w:rPr>
               <w:rStyle w:val="Heading1Char"/>
               <w:b/>
             </w:rPr>
-            <w:lastRenderedPageBreak/>
-            <w:t>Table of Contents</w:t>
+            <w:t>Table of Cont</w:t>
           </w:r>
-          <w:bookmarkEnd w:id="0"/>
+          <w:bookmarkStart w:id="3" w:name="_GoBack"/>
+          <w:bookmarkEnd w:id="3"/>
+          <w:r>
+            <w:rPr>
+              <w:rStyle w:val="Heading1Char"/>
+              <w:b/>
+            </w:rPr>
+            <w:t>ents</w:t>
+          </w:r>
+          <w:bookmarkEnd w:id="2"/>
         </w:p>
         <w:p>
           <w:pPr>
@@ -327,13 +367,13 @@
           <w:r>
             <w:fldChar w:fldCharType="separate"/>
           </w:r>
-          <w:hyperlink w:anchor="_Toc507958396" w:history="1">
+          <w:hyperlink w:anchor="_Toc508033907" w:history="1">
             <w:r>
               <w:rPr>
                 <w:rStyle w:val="Hyperlink"/>
                 <w:noProof/>
               </w:rPr>
-              <w:t>Table of Contents</w:t>
+              <w:t>ACKNOWLEDGEMENT</w:t>
             </w:r>
             <w:r>
               <w:rPr>
@@ -354,7 +394,7 @@
                 <w:noProof/>
                 <w:webHidden/>
               </w:rPr>
-              <w:instrText xml:space="preserve"> PAGEREF _Toc507958396 \h </w:instrText>
+              <w:instrText xml:space="preserve"> PAGEREF _Toc508033907 \h </w:instrText>
             </w:r>
             <w:r>
               <w:rPr>
@@ -397,13 +437,13 @@
               <w:sz w:val="22"/>
             </w:rPr>
           </w:pPr>
-          <w:hyperlink w:anchor="_Toc507958397" w:history="1">
+          <w:hyperlink w:anchor="_Toc508033908" w:history="1">
             <w:r>
               <w:rPr>
                 <w:rStyle w:val="Hyperlink"/>
                 <w:noProof/>
               </w:rPr>
-              <w:t>List of Figures</w:t>
+              <w:t>ABSTRACT</w:t>
             </w:r>
             <w:r>
               <w:rPr>
@@ -424,7 +464,7 @@
                 <w:noProof/>
                 <w:webHidden/>
               </w:rPr>
-              <w:instrText xml:space="preserve"> PAGEREF _Toc507958397 \h </w:instrText>
+              <w:instrText xml:space="preserve"> PAGEREF _Toc508033908 \h </w:instrText>
             </w:r>
             <w:r>
               <w:rPr>
@@ -467,12 +507,152 @@
               <w:sz w:val="22"/>
             </w:rPr>
           </w:pPr>
-          <w:hyperlink w:anchor="_Toc507958398" w:history="1">
+          <w:hyperlink w:anchor="_Toc508033909" w:history="1">
             <w:r>
               <w:rPr>
                 <w:rStyle w:val="Hyperlink"/>
                 <w:noProof/>
               </w:rPr>
+              <w:t>Table of Contents</w:t>
+            </w:r>
+            <w:r>
+              <w:rPr>
+                <w:noProof/>
+                <w:webHidden/>
+              </w:rPr>
+              <w:tab/>
+            </w:r>
+            <w:r>
+              <w:rPr>
+                <w:noProof/>
+                <w:webHidden/>
+              </w:rPr>
+              <w:fldChar w:fldCharType="begin"/>
+            </w:r>
+            <w:r>
+              <w:rPr>
+                <w:noProof/>
+                <w:webHidden/>
+              </w:rPr>
+              <w:instrText xml:space="preserve"> PAGEREF _Toc508033909 \h </w:instrText>
+            </w:r>
+            <w:r>
+              <w:rPr>
+                <w:noProof/>
+                <w:webHidden/>
+              </w:rPr>
+            </w:r>
+            <w:r>
+              <w:rPr>
+                <w:noProof/>
+                <w:webHidden/>
+              </w:rPr>
+              <w:fldChar w:fldCharType="separate"/>
+            </w:r>
+            <w:r>
+              <w:rPr>
+                <w:noProof/>
+                <w:webHidden/>
+              </w:rPr>
+              <w:t>iii</w:t>
+            </w:r>
+            <w:r>
+              <w:rPr>
+                <w:noProof/>
+                <w:webHidden/>
+              </w:rPr>
+              <w:fldChar w:fldCharType="end"/>
+            </w:r>
+          </w:hyperlink>
+        </w:p>
+        <w:p>
+          <w:pPr>
+            <w:pStyle w:val="TOC1"/>
+            <w:tabs>
+              <w:tab w:val="right" w:leader="dot" w:pos="8296"/>
+            </w:tabs>
+            <w:rPr>
+              <w:rFonts w:asciiTheme="minorHAnsi" w:eastAsiaTheme="minorEastAsia" w:hAnsiTheme="minorHAnsi"/>
+              <w:noProof/>
+              <w:sz w:val="22"/>
+            </w:rPr>
+          </w:pPr>
+          <w:hyperlink w:anchor="_Toc508033910" w:history="1">
+            <w:r>
+              <w:rPr>
+                <w:rStyle w:val="Hyperlink"/>
+                <w:noProof/>
+              </w:rPr>
+              <w:t>List of Figures</w:t>
+            </w:r>
+            <w:r>
+              <w:rPr>
+                <w:noProof/>
+                <w:webHidden/>
+              </w:rPr>
+              <w:tab/>
+            </w:r>
+            <w:r>
+              <w:rPr>
+                <w:noProof/>
+                <w:webHidden/>
+              </w:rPr>
+              <w:fldChar w:fldCharType="begin"/>
+            </w:r>
+            <w:r>
+              <w:rPr>
+                <w:noProof/>
+                <w:webHidden/>
+              </w:rPr>
+              <w:instrText xml:space="preserve"> PAGEREF _Toc508033910 \h </w:instrText>
+            </w:r>
+            <w:r>
+              <w:rPr>
+                <w:noProof/>
+                <w:webHidden/>
+              </w:rPr>
+            </w:r>
+            <w:r>
+              <w:rPr>
+                <w:noProof/>
+                <w:webHidden/>
+              </w:rPr>
+              <w:fldChar w:fldCharType="separate"/>
+            </w:r>
+            <w:r>
+              <w:rPr>
+                <w:noProof/>
+                <w:webHidden/>
+              </w:rPr>
+              <w:t>vi</w:t>
+            </w:r>
+            <w:r>
+              <w:rPr>
+                <w:noProof/>
+                <w:webHidden/>
+              </w:rPr>
+              <w:fldChar w:fldCharType="end"/>
+            </w:r>
+          </w:hyperlink>
+        </w:p>
+        <w:p>
+          <w:pPr>
+            <w:pStyle w:val="TOC1"/>
+            <w:tabs>
+              <w:tab w:val="right" w:leader="dot" w:pos="8296"/>
+            </w:tabs>
+            <w:rPr>
+              <w:rFonts w:asciiTheme="minorHAnsi" w:eastAsiaTheme="minorEastAsia" w:hAnsiTheme="minorHAnsi"/>
+              <w:noProof/>
+              <w:sz w:val="22"/>
+            </w:rPr>
+          </w:pPr>
+          <w:hyperlink w:anchor="_Toc508033911" w:history="1">
+            <w:r>
+              <w:rPr>
+                <w:rStyle w:val="Hyperlink"/>
+                <w:noProof/>
+              </w:rPr>
               <w:t>Chapter 1: Introduction</w:t>
             </w:r>
             <w:r>
@@ -494,7 +674,7 @@
                 <w:noProof/>
                 <w:webHidden/>
               </w:rPr>
-              <w:instrText xml:space="preserve"> PAGEREF _Toc507958398 \h </w:instrText>
+              <w:instrText xml:space="preserve"> PAGEREF _Toc508033911 \h </w:instrText>
             </w:r>
             <w:r>
               <w:rPr>
@@ -538,7 +718,7 @@
               <w:sz w:val="22"/>
             </w:rPr>
           </w:pPr>
-          <w:hyperlink w:anchor="_Toc507958399" w:history="1">
+          <w:hyperlink w:anchor="_Toc508033912" w:history="1">
             <w:r>
               <w:rPr>
                 <w:rStyle w:val="Hyperlink"/>
@@ -580,7 +760,7 @@
                 <w:noProof/>
                 <w:webHidden/>
               </w:rPr>
-              <w:instrText xml:space="preserve"> PAGEREF _Toc507958399 \h </w:instrText>
+              <w:instrText xml:space="preserve"> PAGEREF _Toc508033912 \h </w:instrText>
             </w:r>
             <w:r>
               <w:rPr>
@@ -623,7 +803,7 @@
               <w:sz w:val="22"/>
             </w:rPr>
           </w:pPr>
-          <w:hyperlink w:anchor="_Toc507958400" w:history="1">
+          <w:hyperlink w:anchor="_Toc508033913" w:history="1">
             <w:r>
               <w:rPr>
                 <w:rStyle w:val="Hyperlink"/>
@@ -650,7 +830,7 @@
                 <w:noProof/>
                 <w:webHidden/>
               </w:rPr>
-              <w:instrText xml:space="preserve"> PAGEREF _Toc507958400 \h </w:instrText>
+              <w:instrText xml:space="preserve"> PAGEREF _Toc508033913 \h </w:instrText>
             </w:r>
             <w:r>
               <w:rPr>
@@ -693,7 +873,7 @@
               <w:sz w:val="22"/>
             </w:rPr>
           </w:pPr>
-          <w:hyperlink w:anchor="_Toc507958401" w:history="1">
+          <w:hyperlink w:anchor="_Toc508033914" w:history="1">
             <w:r>
               <w:rPr>
                 <w:rStyle w:val="Hyperlink"/>
@@ -721,7 +901,7 @@
                 <w:noProof/>
                 <w:webHidden/>
               </w:rPr>
-              <w:instrText xml:space="preserve"> PAGEREF _Toc507958401 \h </w:instrText>
+              <w:instrText xml:space="preserve"> PAGEREF _Toc508033914 \h </w:instrText>
             </w:r>
             <w:r>
               <w:rPr>
@@ -764,7 +944,7 @@
               <w:sz w:val="22"/>
             </w:rPr>
           </w:pPr>
-          <w:hyperlink w:anchor="_Toc507958402" w:history="1">
+          <w:hyperlink w:anchor="_Toc508033915" w:history="1">
             <w:r>
               <w:rPr>
                 <w:rStyle w:val="Hyperlink"/>
@@ -791,7 +971,7 @@
                 <w:noProof/>
                 <w:webHidden/>
               </w:rPr>
-              <w:instrText xml:space="preserve"> PAGEREF _Toc507958402 \h </w:instrText>
+              <w:instrText xml:space="preserve"> PAGEREF _Toc508033915 \h </w:instrText>
             </w:r>
             <w:r>
               <w:rPr>
@@ -834,7 +1014,7 @@
               <w:sz w:val="22"/>
             </w:rPr>
           </w:pPr>
-          <w:hyperlink w:anchor="_Toc507958403" w:history="1">
+          <w:hyperlink w:anchor="_Toc508033916" w:history="1">
             <w:r>
               <w:rPr>
                 <w:rStyle w:val="Hyperlink"/>
@@ -861,7 +1041,7 @@
                 <w:noProof/>
                 <w:webHidden/>
               </w:rPr>
-              <w:instrText xml:space="preserve"> PAGEREF _Toc507958403 \h </w:instrText>
+              <w:instrText xml:space="preserve"> PAGEREF _Toc508033916 \h </w:instrText>
             </w:r>
             <w:r>
               <w:rPr>
@@ -904,7 +1084,7 @@
               <w:sz w:val="22"/>
             </w:rPr>
           </w:pPr>
-          <w:hyperlink w:anchor="_Toc507958404" w:history="1">
+          <w:hyperlink w:anchor="_Toc508033917" w:history="1">
             <w:r>
               <w:rPr>
                 <w:rStyle w:val="Hyperlink"/>
@@ -931,7 +1111,7 @@
                 <w:noProof/>
                 <w:webHidden/>
               </w:rPr>
-              <w:instrText xml:space="preserve"> PAGEREF _Toc507958404 \h </w:instrText>
+              <w:instrText xml:space="preserve"> PAGEREF _Toc508033917 \h </w:instrText>
             </w:r>
             <w:r>
               <w:rPr>
@@ -974,7 +1154,7 @@
               <w:sz w:val="22"/>
             </w:rPr>
           </w:pPr>
-          <w:hyperlink w:anchor="_Toc507958405" w:history="1">
+          <w:hyperlink w:anchor="_Toc508033918" w:history="1">
             <w:r>
               <w:rPr>
                 <w:rStyle w:val="Hyperlink"/>
@@ -1001,7 +1181,7 @@
                 <w:noProof/>
                 <w:webHidden/>
               </w:rPr>
-              <w:instrText xml:space="preserve"> PAGEREF _Toc507958405 \h </w:instrText>
+              <w:instrText xml:space="preserve"> PAGEREF _Toc508033918 \h </w:instrText>
             </w:r>
             <w:r>
               <w:rPr>
@@ -1044,7 +1224,7 @@
               <w:sz w:val="22"/>
             </w:rPr>
           </w:pPr>
-          <w:hyperlink w:anchor="_Toc507958406" w:history="1">
+          <w:hyperlink w:anchor="_Toc508033919" w:history="1">
             <w:r>
               <w:rPr>
                 <w:rStyle w:val="Hyperlink"/>
@@ -1071,7 +1251,7 @@
                 <w:noProof/>
                 <w:webHidden/>
               </w:rPr>
-              <w:instrText xml:space="preserve"> PAGEREF _Toc507958406 \h </w:instrText>
+              <w:instrText xml:space="preserve"> PAGEREF _Toc508033919 \h </w:instrText>
             </w:r>
             <w:r>
               <w:rPr>
@@ -1114,7 +1294,7 @@
               <w:sz w:val="22"/>
             </w:rPr>
           </w:pPr>
-          <w:hyperlink w:anchor="_Toc507958407" w:history="1">
+          <w:hyperlink w:anchor="_Toc508033920" w:history="1">
             <w:r>
               <w:rPr>
                 <w:rStyle w:val="Hyperlink"/>
@@ -1141,7 +1321,7 @@
                 <w:noProof/>
                 <w:webHidden/>
               </w:rPr>
-              <w:instrText xml:space="preserve"> PAGEREF _Toc507958407 \h </w:instrText>
+              <w:instrText xml:space="preserve"> PAGEREF _Toc508033920 \h </w:instrText>
             </w:r>
             <w:r>
               <w:rPr>
@@ -1184,7 +1364,7 @@
               <w:sz w:val="22"/>
             </w:rPr>
           </w:pPr>
-          <w:hyperlink w:anchor="_Toc507958408" w:history="1">
+          <w:hyperlink w:anchor="_Toc508033921" w:history="1">
             <w:r>
               <w:rPr>
                 <w:rStyle w:val="Hyperlink"/>
@@ -1211,7 +1391,7 @@
                 <w:noProof/>
                 <w:webHidden/>
               </w:rPr>
-              <w:instrText xml:space="preserve"> PAGEREF _Toc507958408 \h </w:instrText>
+              <w:instrText xml:space="preserve"> PAGEREF _Toc508033921 \h </w:instrText>
             </w:r>
             <w:r>
               <w:rPr>
@@ -1254,7 +1434,7 @@
               <w:sz w:val="22"/>
             </w:rPr>
           </w:pPr>
-          <w:hyperlink w:anchor="_Toc507958409" w:history="1">
+          <w:hyperlink w:anchor="_Toc508033922" w:history="1">
             <w:r>
               <w:rPr>
                 <w:rStyle w:val="Hyperlink"/>
@@ -1281,7 +1461,7 @@
                 <w:noProof/>
                 <w:webHidden/>
               </w:rPr>
-              <w:instrText xml:space="preserve"> PAGEREF _Toc507958409 \h </w:instrText>
+              <w:instrText xml:space="preserve"> PAGEREF _Toc508033922 \h </w:instrText>
             </w:r>
             <w:r>
               <w:rPr>
@@ -1324,7 +1504,7 @@
               <w:sz w:val="22"/>
             </w:rPr>
           </w:pPr>
-          <w:hyperlink w:anchor="_Toc507958410" w:history="1">
+          <w:hyperlink w:anchor="_Toc508033923" w:history="1">
             <w:r>
               <w:rPr>
                 <w:rStyle w:val="Hyperlink"/>
@@ -1351,7 +1531,7 @@
                 <w:noProof/>
                 <w:webHidden/>
               </w:rPr>
-              <w:instrText xml:space="preserve"> PAGEREF _Toc507958410 \h </w:instrText>
+              <w:instrText xml:space="preserve"> PAGEREF _Toc508033923 \h </w:instrText>
             </w:r>
             <w:r>
               <w:rPr>
@@ -1394,7 +1574,7 @@
               <w:sz w:val="22"/>
             </w:rPr>
           </w:pPr>
-          <w:hyperlink w:anchor="_Toc507958411" w:history="1">
+          <w:hyperlink w:anchor="_Toc508033924" w:history="1">
             <w:r>
               <w:rPr>
                 <w:rStyle w:val="Hyperlink"/>
@@ -1421,7 +1601,7 @@
                 <w:noProof/>
                 <w:webHidden/>
               </w:rPr>
-              <w:instrText xml:space="preserve"> PAGEREF _Toc507958411 \h </w:instrText>
+              <w:instrText xml:space="preserve"> PAGEREF _Toc508033924 \h </w:instrText>
             </w:r>
             <w:r>
               <w:rPr>
@@ -1464,7 +1644,7 @@
               <w:sz w:val="22"/>
             </w:rPr>
           </w:pPr>
-          <w:hyperlink w:anchor="_Toc507958412" w:history="1">
+          <w:hyperlink w:anchor="_Toc508033925" w:history="1">
             <w:r>
               <w:rPr>
                 <w:rStyle w:val="Hyperlink"/>
@@ -1491,7 +1671,7 @@
                 <w:noProof/>
                 <w:webHidden/>
               </w:rPr>
-              <w:instrText xml:space="preserve"> PAGEREF _Toc507958412 \h </w:instrText>
+              <w:instrText xml:space="preserve"> PAGEREF _Toc508033925 \h </w:instrText>
             </w:r>
             <w:r>
               <w:rPr>
@@ -1534,7 +1714,7 @@
               <w:sz w:val="22"/>
             </w:rPr>
           </w:pPr>
-          <w:hyperlink w:anchor="_Toc507958413" w:history="1">
+          <w:hyperlink w:anchor="_Toc508033926" w:history="1">
             <w:r>
               <w:rPr>
                 <w:rStyle w:val="Hyperlink"/>
@@ -1561,7 +1741,7 @@
                 <w:noProof/>
                 <w:webHidden/>
               </w:rPr>
-              <w:instrText xml:space="preserve"> PAGEREF _Toc507958413 \h </w:instrText>
+              <w:instrText xml:space="preserve"> PAGEREF _Toc508033926 \h </w:instrText>
             </w:r>
             <w:r>
               <w:rPr>
@@ -1604,7 +1784,7 @@
               <w:sz w:val="22"/>
             </w:rPr>
           </w:pPr>
-          <w:hyperlink w:anchor="_Toc507958414" w:history="1">
+          <w:hyperlink w:anchor="_Toc508033927" w:history="1">
             <w:r>
               <w:rPr>
                 <w:rStyle w:val="Hyperlink"/>
@@ -1631,7 +1811,7 @@
                 <w:noProof/>
                 <w:webHidden/>
               </w:rPr>
-              <w:instrText xml:space="preserve"> PAGEREF _Toc507958414 \h </w:instrText>
+              <w:instrText xml:space="preserve"> PAGEREF _Toc508033927 \h </w:instrText>
             </w:r>
             <w:r>
               <w:rPr>
@@ -1674,7 +1854,7 @@
               <w:sz w:val="22"/>
             </w:rPr>
           </w:pPr>
-          <w:hyperlink w:anchor="_Toc507958415" w:history="1">
+          <w:hyperlink w:anchor="_Toc508033928" w:history="1">
             <w:r>
               <w:rPr>
                 <w:rStyle w:val="Hyperlink"/>
@@ -1701,7 +1881,7 @@
                 <w:noProof/>
                 <w:webHidden/>
               </w:rPr>
-              <w:instrText xml:space="preserve"> PAGEREF _Toc507958415 \h </w:instrText>
+              <w:instrText xml:space="preserve"> PAGEREF _Toc508033928 \h </w:instrText>
             </w:r>
             <w:r>
               <w:rPr>
@@ -1744,7 +1924,7 @@
               <w:sz w:val="22"/>
             </w:rPr>
           </w:pPr>
-          <w:hyperlink w:anchor="_Toc507958416" w:history="1">
+          <w:hyperlink w:anchor="_Toc508033929" w:history="1">
             <w:r>
               <w:rPr>
                 <w:rStyle w:val="Hyperlink"/>
@@ -1771,7 +1951,7 @@
                 <w:noProof/>
                 <w:webHidden/>
               </w:rPr>
-              <w:instrText xml:space="preserve"> PAGEREF _Toc507958416 \h </w:instrText>
+              <w:instrText xml:space="preserve"> PAGEREF _Toc508033929 \h </w:instrText>
             </w:r>
             <w:r>
               <w:rPr>
@@ -1814,7 +1994,7 @@
               <w:sz w:val="22"/>
             </w:rPr>
           </w:pPr>
-          <w:hyperlink w:anchor="_Toc507958417" w:history="1">
+          <w:hyperlink w:anchor="_Toc508033930" w:history="1">
             <w:r>
               <w:rPr>
                 <w:rStyle w:val="Hyperlink"/>
@@ -1841,7 +2021,7 @@
                 <w:noProof/>
                 <w:webHidden/>
               </w:rPr>
-              <w:instrText xml:space="preserve"> PAGEREF _Toc507958417 \h </w:instrText>
+              <w:instrText xml:space="preserve"> PAGEREF _Toc508033930 \h </w:instrText>
             </w:r>
             <w:r>
               <w:rPr>
@@ -1884,7 +2064,7 @@
               <w:sz w:val="22"/>
             </w:rPr>
           </w:pPr>
-          <w:hyperlink w:anchor="_Toc507958418" w:history="1">
+          <w:hyperlink w:anchor="_Toc508033931" w:history="1">
             <w:r>
               <w:rPr>
                 <w:rStyle w:val="Hyperlink"/>
@@ -1911,7 +2091,7 @@
                 <w:noProof/>
                 <w:webHidden/>
               </w:rPr>
-              <w:instrText xml:space="preserve"> PAGEREF _Toc507958418 \h </w:instrText>
+              <w:instrText xml:space="preserve"> PAGEREF _Toc508033931 \h </w:instrText>
             </w:r>
             <w:r>
               <w:rPr>
@@ -1954,7 +2134,7 @@
               <w:sz w:val="22"/>
             </w:rPr>
           </w:pPr>
-          <w:hyperlink w:anchor="_Toc507958419" w:history="1">
+          <w:hyperlink w:anchor="_Toc508033932" w:history="1">
             <w:r>
               <w:rPr>
                 <w:rStyle w:val="Hyperlink"/>
@@ -1981,7 +2161,7 @@
                 <w:noProof/>
                 <w:webHidden/>
               </w:rPr>
-              <w:instrText xml:space="preserve"> PAGEREF _Toc507958419 \h </w:instrText>
+              <w:instrText xml:space="preserve"> PAGEREF _Toc508033932 \h </w:instrText>
             </w:r>
             <w:r>
               <w:rPr>
@@ -2024,7 +2204,7 @@
               <w:sz w:val="22"/>
             </w:rPr>
           </w:pPr>
-          <w:hyperlink w:anchor="_Toc507958420" w:history="1">
+          <w:hyperlink w:anchor="_Toc508033933" w:history="1">
             <w:r>
               <w:rPr>
                 <w:rStyle w:val="Hyperlink"/>
@@ -2051,7 +2231,7 @@
                 <w:noProof/>
                 <w:webHidden/>
               </w:rPr>
-              <w:instrText xml:space="preserve"> PAGEREF _Toc507958420 \h </w:instrText>
+              <w:instrText xml:space="preserve"> PAGEREF _Toc508033933 \h </w:instrText>
             </w:r>
             <w:r>
               <w:rPr>
@@ -2071,7 +2251,7 @@
                 <w:noProof/>
                 <w:webHidden/>
               </w:rPr>
-              <w:t>12</w:t>
+              <w:t>13</w:t>
             </w:r>
             <w:r>
               <w:rPr>
@@ -2094,7 +2274,7 @@
               <w:sz w:val="22"/>
             </w:rPr>
           </w:pPr>
-          <w:hyperlink w:anchor="_Toc507958421" w:history="1">
+          <w:hyperlink w:anchor="_Toc508033934" w:history="1">
             <w:r>
               <w:rPr>
                 <w:rStyle w:val="Hyperlink"/>
@@ -2121,7 +2301,7 @@
                 <w:noProof/>
                 <w:webHidden/>
               </w:rPr>
-              <w:instrText xml:space="preserve"> PAGEREF _Toc507958421 \h </w:instrText>
+              <w:instrText xml:space="preserve"> PAGEREF _Toc508033934 \h </w:instrText>
             </w:r>
             <w:r>
               <w:rPr>
@@ -2164,7 +2344,7 @@
               <w:sz w:val="22"/>
             </w:rPr>
           </w:pPr>
-          <w:hyperlink w:anchor="_Toc507958422" w:history="1">
+          <w:hyperlink w:anchor="_Toc508033935" w:history="1">
             <w:r>
               <w:rPr>
                 <w:rStyle w:val="Hyperlink"/>
@@ -2191,7 +2371,7 @@
                 <w:noProof/>
                 <w:webHidden/>
               </w:rPr>
-              <w:instrText xml:space="preserve"> PAGEREF _Toc507958422 \h </w:instrText>
+              <w:instrText xml:space="preserve"> PAGEREF _Toc508033935 \h </w:instrText>
             </w:r>
             <w:r>
               <w:rPr>
@@ -2235,7 +2415,7 @@
               <w:sz w:val="22"/>
             </w:rPr>
           </w:pPr>
-          <w:hyperlink w:anchor="_Toc507958423" w:history="1">
+          <w:hyperlink w:anchor="_Toc508033936" w:history="1">
             <w:r>
               <w:rPr>
                 <w:rStyle w:val="Hyperlink"/>
@@ -2277,7 +2457,7 @@
                 <w:noProof/>
                 <w:webHidden/>
               </w:rPr>
-              <w:instrText xml:space="preserve"> PAGEREF _Toc507958423 \h </w:instrText>
+              <w:instrText xml:space="preserve"> PAGEREF _Toc508033936 \h </w:instrText>
             </w:r>
             <w:r>
               <w:rPr>
@@ -2320,7 +2500,7 @@
               <w:sz w:val="22"/>
             </w:rPr>
           </w:pPr>
-          <w:hyperlink w:anchor="_Toc507958424" w:history="1">
+          <w:hyperlink w:anchor="_Toc508033937" w:history="1">
             <w:r>
               <w:rPr>
                 <w:rStyle w:val="Hyperlink"/>
@@ -2347,7 +2527,7 @@
                 <w:noProof/>
                 <w:webHidden/>
               </w:rPr>
-              <w:instrText xml:space="preserve"> PAGEREF _Toc507958424 \h </w:instrText>
+              <w:instrText xml:space="preserve"> PAGEREF _Toc508033937 \h </w:instrText>
             </w:r>
             <w:r>
               <w:rPr>
@@ -2368,6 +2548,356 @@
                 <w:webHidden/>
               </w:rPr>
               <w:t>16</w:t>
+            </w:r>
+            <w:r>
+              <w:rPr>
+                <w:noProof/>
+                <w:webHidden/>
+              </w:rPr>
+              <w:fldChar w:fldCharType="end"/>
+            </w:r>
+          </w:hyperlink>
+        </w:p>
+        <w:p>
+          <w:pPr>
+            <w:pStyle w:val="TOC2"/>
+            <w:tabs>
+              <w:tab w:val="right" w:leader="dot" w:pos="8296"/>
+            </w:tabs>
+            <w:rPr>
+              <w:rFonts w:asciiTheme="minorHAnsi" w:eastAsiaTheme="minorEastAsia" w:hAnsiTheme="minorHAnsi"/>
+              <w:noProof/>
+              <w:sz w:val="22"/>
+            </w:rPr>
+          </w:pPr>
+          <w:hyperlink w:anchor="_Toc508033938" w:history="1">
+            <w:r>
+              <w:rPr>
+                <w:rStyle w:val="Hyperlink"/>
+                <w:noProof/>
+              </w:rPr>
+              <w:t>5.1 Testing Methods</w:t>
+            </w:r>
+            <w:r>
+              <w:rPr>
+                <w:noProof/>
+                <w:webHidden/>
+              </w:rPr>
+              <w:tab/>
+            </w:r>
+            <w:r>
+              <w:rPr>
+                <w:noProof/>
+                <w:webHidden/>
+              </w:rPr>
+              <w:fldChar w:fldCharType="begin"/>
+            </w:r>
+            <w:r>
+              <w:rPr>
+                <w:noProof/>
+                <w:webHidden/>
+              </w:rPr>
+              <w:instrText xml:space="preserve"> PAGEREF _Toc508033938 \h </w:instrText>
+            </w:r>
+            <w:r>
+              <w:rPr>
+                <w:noProof/>
+                <w:webHidden/>
+              </w:rPr>
+            </w:r>
+            <w:r>
+              <w:rPr>
+                <w:noProof/>
+                <w:webHidden/>
+              </w:rPr>
+              <w:fldChar w:fldCharType="separate"/>
+            </w:r>
+            <w:r>
+              <w:rPr>
+                <w:noProof/>
+                <w:webHidden/>
+              </w:rPr>
+              <w:t>16</w:t>
+            </w:r>
+            <w:r>
+              <w:rPr>
+                <w:noProof/>
+                <w:webHidden/>
+              </w:rPr>
+              <w:fldChar w:fldCharType="end"/>
+            </w:r>
+          </w:hyperlink>
+        </w:p>
+        <w:p>
+          <w:pPr>
+            <w:pStyle w:val="TOC3"/>
+            <w:tabs>
+              <w:tab w:val="right" w:leader="dot" w:pos="8296"/>
+            </w:tabs>
+            <w:rPr>
+              <w:rFonts w:asciiTheme="minorHAnsi" w:eastAsiaTheme="minorEastAsia" w:hAnsiTheme="minorHAnsi"/>
+              <w:noProof/>
+              <w:sz w:val="22"/>
+            </w:rPr>
+          </w:pPr>
+          <w:hyperlink w:anchor="_Toc508033939" w:history="1">
+            <w:r>
+              <w:rPr>
+                <w:rStyle w:val="Hyperlink"/>
+                <w:noProof/>
+              </w:rPr>
+              <w:t>5.1.1 Unit Testing</w:t>
+            </w:r>
+            <w:r>
+              <w:rPr>
+                <w:noProof/>
+                <w:webHidden/>
+              </w:rPr>
+              <w:tab/>
+            </w:r>
+            <w:r>
+              <w:rPr>
+                <w:noProof/>
+                <w:webHidden/>
+              </w:rPr>
+              <w:fldChar w:fldCharType="begin"/>
+            </w:r>
+            <w:r>
+              <w:rPr>
+                <w:noProof/>
+                <w:webHidden/>
+              </w:rPr>
+              <w:instrText xml:space="preserve"> PAGEREF _Toc508033939 \h </w:instrText>
+            </w:r>
+            <w:r>
+              <w:rPr>
+                <w:noProof/>
+                <w:webHidden/>
+              </w:rPr>
+            </w:r>
+            <w:r>
+              <w:rPr>
+                <w:noProof/>
+                <w:webHidden/>
+              </w:rPr>
+              <w:fldChar w:fldCharType="separate"/>
+            </w:r>
+            <w:r>
+              <w:rPr>
+                <w:noProof/>
+                <w:webHidden/>
+              </w:rPr>
+              <w:t>16</w:t>
+            </w:r>
+            <w:r>
+              <w:rPr>
+                <w:noProof/>
+                <w:webHidden/>
+              </w:rPr>
+              <w:fldChar w:fldCharType="end"/>
+            </w:r>
+          </w:hyperlink>
+        </w:p>
+        <w:p>
+          <w:pPr>
+            <w:pStyle w:val="TOC3"/>
+            <w:tabs>
+              <w:tab w:val="right" w:leader="dot" w:pos="8296"/>
+            </w:tabs>
+            <w:rPr>
+              <w:rFonts w:asciiTheme="minorHAnsi" w:eastAsiaTheme="minorEastAsia" w:hAnsiTheme="minorHAnsi"/>
+              <w:noProof/>
+              <w:sz w:val="22"/>
+            </w:rPr>
+          </w:pPr>
+          <w:hyperlink w:anchor="_Toc508033940" w:history="1">
+            <w:r>
+              <w:rPr>
+                <w:rStyle w:val="Hyperlink"/>
+                <w:noProof/>
+              </w:rPr>
+              <w:t>5.2.2 Integration Testing</w:t>
+            </w:r>
+            <w:r>
+              <w:rPr>
+                <w:noProof/>
+                <w:webHidden/>
+              </w:rPr>
+              <w:tab/>
+            </w:r>
+            <w:r>
+              <w:rPr>
+                <w:noProof/>
+                <w:webHidden/>
+              </w:rPr>
+              <w:fldChar w:fldCharType="begin"/>
+            </w:r>
+            <w:r>
+              <w:rPr>
+                <w:noProof/>
+                <w:webHidden/>
+              </w:rPr>
+              <w:instrText xml:space="preserve"> PAGEREF _Toc508033940 \h </w:instrText>
+            </w:r>
+            <w:r>
+              <w:rPr>
+                <w:noProof/>
+                <w:webHidden/>
+              </w:rPr>
+            </w:r>
+            <w:r>
+              <w:rPr>
+                <w:noProof/>
+                <w:webHidden/>
+              </w:rPr>
+              <w:fldChar w:fldCharType="separate"/>
+            </w:r>
+            <w:r>
+              <w:rPr>
+                <w:noProof/>
+                <w:webHidden/>
+              </w:rPr>
+              <w:t>16</w:t>
+            </w:r>
+            <w:r>
+              <w:rPr>
+                <w:noProof/>
+                <w:webHidden/>
+              </w:rPr>
+              <w:fldChar w:fldCharType="end"/>
+            </w:r>
+          </w:hyperlink>
+        </w:p>
+        <w:p>
+          <w:pPr>
+            <w:pStyle w:val="TOC2"/>
+            <w:tabs>
+              <w:tab w:val="right" w:leader="dot" w:pos="8296"/>
+            </w:tabs>
+            <w:rPr>
+              <w:rFonts w:asciiTheme="minorHAnsi" w:eastAsiaTheme="minorEastAsia" w:hAnsiTheme="minorHAnsi"/>
+              <w:noProof/>
+              <w:sz w:val="22"/>
+            </w:rPr>
+          </w:pPr>
+          <w:hyperlink w:anchor="_Toc508033941" w:history="1">
+            <w:r>
+              <w:rPr>
+                <w:rStyle w:val="Hyperlink"/>
+                <w:noProof/>
+              </w:rPr>
+              <w:t>5.2 Responsive theming test</w:t>
+            </w:r>
+            <w:r>
+              <w:rPr>
+                <w:noProof/>
+                <w:webHidden/>
+              </w:rPr>
+              <w:tab/>
+            </w:r>
+            <w:r>
+              <w:rPr>
+                <w:noProof/>
+                <w:webHidden/>
+              </w:rPr>
+              <w:fldChar w:fldCharType="begin"/>
+            </w:r>
+            <w:r>
+              <w:rPr>
+                <w:noProof/>
+                <w:webHidden/>
+              </w:rPr>
+              <w:instrText xml:space="preserve"> PAGEREF _Toc508033941 \h </w:instrText>
+            </w:r>
+            <w:r>
+              <w:rPr>
+                <w:noProof/>
+                <w:webHidden/>
+              </w:rPr>
+            </w:r>
+            <w:r>
+              <w:rPr>
+                <w:noProof/>
+                <w:webHidden/>
+              </w:rPr>
+              <w:fldChar w:fldCharType="separate"/>
+            </w:r>
+            <w:r>
+              <w:rPr>
+                <w:noProof/>
+                <w:webHidden/>
+              </w:rPr>
+              <w:t>16</w:t>
+            </w:r>
+            <w:r>
+              <w:rPr>
+                <w:noProof/>
+                <w:webHidden/>
+              </w:rPr>
+              <w:fldChar w:fldCharType="end"/>
+            </w:r>
+          </w:hyperlink>
+        </w:p>
+        <w:p>
+          <w:pPr>
+            <w:pStyle w:val="TOC2"/>
+            <w:tabs>
+              <w:tab w:val="right" w:leader="dot" w:pos="8296"/>
+            </w:tabs>
+            <w:rPr>
+              <w:rFonts w:asciiTheme="minorHAnsi" w:eastAsiaTheme="minorEastAsia" w:hAnsiTheme="minorHAnsi"/>
+              <w:noProof/>
+              <w:sz w:val="22"/>
+            </w:rPr>
+          </w:pPr>
+          <w:hyperlink w:anchor="_Toc508033942" w:history="1">
+            <w:r>
+              <w:rPr>
+                <w:rStyle w:val="Hyperlink"/>
+                <w:noProof/>
+              </w:rPr>
+              <w:t>5.3 Cross-Browser Testing</w:t>
+            </w:r>
+            <w:r>
+              <w:rPr>
+                <w:noProof/>
+                <w:webHidden/>
+              </w:rPr>
+              <w:tab/>
+            </w:r>
+            <w:r>
+              <w:rPr>
+                <w:noProof/>
+                <w:webHidden/>
+              </w:rPr>
+              <w:fldChar w:fldCharType="begin"/>
+            </w:r>
+            <w:r>
+              <w:rPr>
+                <w:noProof/>
+                <w:webHidden/>
+              </w:rPr>
+              <w:instrText xml:space="preserve"> PAGEREF _Toc508033942 \h </w:instrText>
+            </w:r>
+            <w:r>
+              <w:rPr>
+                <w:noProof/>
+                <w:webHidden/>
+              </w:rPr>
+            </w:r>
+            <w:r>
+              <w:rPr>
+                <w:noProof/>
+                <w:webHidden/>
+              </w:rPr>
+              <w:fldChar w:fldCharType="separate"/>
+            </w:r>
+            <w:r>
+              <w:rPr>
+                <w:noProof/>
+                <w:webHidden/>
+              </w:rPr>
+              <w:t>18</w:t>
             </w:r>
             <w:r>
               <w:rPr>
@@ -2390,13 +2920,13 @@
               <w:sz w:val="22"/>
             </w:rPr>
           </w:pPr>
-          <w:hyperlink w:anchor="_Toc507958425" w:history="1">
+          <w:hyperlink w:anchor="_Toc508033943" w:history="1">
             <w:r>
               <w:rPr>
                 <w:rStyle w:val="Hyperlink"/>
                 <w:noProof/>
               </w:rPr>
-              <w:t>Chapter 6: Conclusion</w:t>
+              <w:t>Chapter 6: Conclusion and Future scope</w:t>
             </w:r>
             <w:r>
               <w:rPr>
@@ -2417,7 +2947,7 @@
                 <w:noProof/>
                 <w:webHidden/>
               </w:rPr>
-              <w:instrText xml:space="preserve"> PAGEREF _Toc507958425 \h </w:instrText>
+              <w:instrText xml:space="preserve"> PAGEREF _Toc508033943 \h </w:instrText>
             </w:r>
             <w:r>
               <w:rPr>
@@ -2437,7 +2967,7 @@
                 <w:noProof/>
                 <w:webHidden/>
               </w:rPr>
-              <w:t>17</w:t>
+              <w:t>19</w:t>
             </w:r>
             <w:r>
               <w:rPr>
@@ -2460,7 +2990,7 @@
               <w:sz w:val="22"/>
             </w:rPr>
           </w:pPr>
-          <w:hyperlink w:anchor="_Toc507958426" w:history="1">
+          <w:hyperlink w:anchor="_Toc508033944" w:history="1">
             <w:r>
               <w:rPr>
                 <w:rStyle w:val="Hyperlink"/>
@@ -2487,7 +3017,7 @@
                 <w:noProof/>
                 <w:webHidden/>
               </w:rPr>
-              <w:instrText xml:space="preserve"> PAGEREF _Toc507958426 \h </w:instrText>
+              <w:instrText xml:space="preserve"> PAGEREF _Toc508033944 \h </w:instrText>
             </w:r>
             <w:r>
               <w:rPr>
@@ -2507,7 +3037,7 @@
                 <w:noProof/>
                 <w:webHidden/>
               </w:rPr>
-              <w:t>18</w:t>
+              <w:t>20</w:t>
             </w:r>
             <w:r>
               <w:rPr>
@@ -2530,7 +3060,7 @@
               <w:sz w:val="22"/>
             </w:rPr>
           </w:pPr>
-          <w:hyperlink w:anchor="_Toc507958427" w:history="1">
+          <w:hyperlink w:anchor="_Toc508033945" w:history="1">
             <w:r>
               <w:rPr>
                 <w:rStyle w:val="Hyperlink"/>
@@ -2557,7 +3087,7 @@
                 <w:noProof/>
                 <w:webHidden/>
               </w:rPr>
-              <w:instrText xml:space="preserve"> PAGEREF _Toc507958427 \h </w:instrText>
+              <w:instrText xml:space="preserve"> PAGEREF _Toc508033945 \h </w:instrText>
             </w:r>
             <w:r>
               <w:rPr>
@@ -2577,7 +3107,77 @@
                 <w:noProof/>
                 <w:webHidden/>
               </w:rPr>
-              <w:t>19</w:t>
+              <w:t>21</w:t>
+            </w:r>
+            <w:r>
+              <w:rPr>
+                <w:noProof/>
+                <w:webHidden/>
+              </w:rPr>
+              <w:fldChar w:fldCharType="end"/>
+            </w:r>
+          </w:hyperlink>
+        </w:p>
+        <w:p>
+          <w:pPr>
+            <w:pStyle w:val="TOC2"/>
+            <w:tabs>
+              <w:tab w:val="right" w:leader="dot" w:pos="8296"/>
+            </w:tabs>
+            <w:rPr>
+              <w:rFonts w:asciiTheme="minorHAnsi" w:eastAsiaTheme="minorEastAsia" w:hAnsiTheme="minorHAnsi"/>
+              <w:noProof/>
+              <w:sz w:val="22"/>
+            </w:rPr>
+          </w:pPr>
+          <w:hyperlink w:anchor="_Toc508033946" w:history="1">
+            <w:r>
+              <w:rPr>
+                <w:rStyle w:val="Hyperlink"/>
+                <w:noProof/>
+              </w:rPr>
+              <w:t>Screenshot of the application</w:t>
+            </w:r>
+            <w:r>
+              <w:rPr>
+                <w:noProof/>
+                <w:webHidden/>
+              </w:rPr>
+              <w:tab/>
+            </w:r>
+            <w:r>
+              <w:rPr>
+                <w:noProof/>
+                <w:webHidden/>
+              </w:rPr>
+              <w:fldChar w:fldCharType="begin"/>
+            </w:r>
+            <w:r>
+              <w:rPr>
+                <w:noProof/>
+                <w:webHidden/>
+              </w:rPr>
+              <w:instrText xml:space="preserve"> PAGEREF _Toc508033946 \h </w:instrText>
+            </w:r>
+            <w:r>
+              <w:rPr>
+                <w:noProof/>
+                <w:webHidden/>
+              </w:rPr>
+            </w:r>
+            <w:r>
+              <w:rPr>
+                <w:noProof/>
+                <w:webHidden/>
+              </w:rPr>
+              <w:fldChar w:fldCharType="separate"/>
+            </w:r>
+            <w:r>
+              <w:rPr>
+                <w:noProof/>
+                <w:webHidden/>
+              </w:rPr>
+              <w:t>21</w:t>
             </w:r>
             <w:r>
               <w:rPr>
@@ -2614,24 +3214,6 @@
             </w:rPr>
           </w:pPr>
         </w:p>
-        <w:p>
-          <w:pPr>
-            <w:rPr>
-              <w:b/>
-              <w:bCs/>
-              <w:noProof/>
-            </w:rPr>
-          </w:pPr>
-        </w:p>
-        <w:p>
-          <w:pPr>
-            <w:rPr>
-              <w:b/>
-              <w:bCs/>
-              <w:noProof/>
-            </w:rPr>
-          </w:pPr>
-        </w:p>
       </w:sdtContent>
     </w:sdt>
     <w:p>
@@ -2656,7 +3238,6 @@
           </w14:textOutline>
         </w:rPr>
       </w:pPr>
-      <w:bookmarkStart w:id="1" w:name="_Toc507958397"/>
       <w:r>
         <w:br w:type="page"/>
       </w:r>
@@ -2667,6 +3248,10 @@
       </w:pPr>
       <w:r>
         <w:lastRenderedPageBreak/>
+        <w:tab/>
+      </w:r>
+      <w:bookmarkStart w:id="4" w:name="_Toc508033910"/>
+      <w:r>
         <w:t xml:space="preserve">List of </w:t>
       </w:r>
       <w:r>
@@ -2675,7 +3260,10 @@
       <w:r>
         <w:t>igures</w:t>
       </w:r>
-      <w:bookmarkEnd w:id="1"/>
+      <w:bookmarkEnd w:id="4"/>
+      <w:r>
+        <w:tab/>
+      </w:r>
     </w:p>
     <w:p>
       <w:pPr>
@@ -2720,7 +3308,7 @@
         <w:rPr>
           <w:noProof/>
         </w:rPr>
-        <w:instrText xml:space="preserve"> PAGEREF _Toc508027788 \h </w:instrText>
+        <w:instrText xml:space="preserve"> PAGEREF _Toc508032900 \h </w:instrText>
       </w:r>
       <w:r>
         <w:rPr>
@@ -2760,7 +3348,6 @@
       </w:pPr>
       <w:r>
         <w:rPr>
-          <w:rFonts w:cs="Times New Roman"/>
           <w:noProof/>
         </w:rPr>
         <w:t>Figure b-Flowchart(a)</w:t>
@@ -2781,7 +3368,7 @@
         <w:rPr>
           <w:noProof/>
         </w:rPr>
-        <w:instrText xml:space="preserve"> PAGEREF _Toc508027789 \h </w:instrText>
+        <w:instrText xml:space="preserve"> PAGEREF _Toc508032901 \h </w:instrText>
       </w:r>
       <w:r>
         <w:rPr>
@@ -2841,7 +3428,7 @@
         <w:rPr>
           <w:noProof/>
         </w:rPr>
-        <w:instrText xml:space="preserve"> PAGEREF _Toc508027790 \h </w:instrText>
+        <w:instrText xml:space="preserve"> PAGEREF _Toc508032902 \h </w:instrText>
       </w:r>
       <w:r>
         <w:rPr>
@@ -2883,7 +3470,7 @@
         <w:rPr>
           <w:noProof/>
         </w:rPr>
-        <w:t>Figure d: Site structure</w:t>
+        <w:t>Figure d-work schedule</w:t>
       </w:r>
       <w:r>
         <w:rPr>
@@ -2901,7 +3488,7 @@
         <w:rPr>
           <w:noProof/>
         </w:rPr>
-        <w:instrText xml:space="preserve"> PAGEREF _Toc508027791 \h </w:instrText>
+        <w:instrText xml:space="preserve"> PAGEREF _Toc508032903 \h </w:instrText>
       </w:r>
       <w:r>
         <w:rPr>
@@ -2918,7 +3505,667 @@
         <w:rPr>
           <w:noProof/>
         </w:rPr>
+        <w:t>6</w:t>
+      </w:r>
+      <w:r>
+        <w:rPr>
+          <w:noProof/>
+        </w:rPr>
+        <w:fldChar w:fldCharType="end"/>
+      </w:r>
+    </w:p>
+    <w:p>
+      <w:pPr>
+        <w:pStyle w:val="TableofFigures"/>
+        <w:tabs>
+          <w:tab w:val="right" w:leader="hyphen" w:pos="8296"/>
+        </w:tabs>
+        <w:rPr>
+          <w:rFonts w:asciiTheme="minorHAnsi" w:eastAsiaTheme="minorEastAsia" w:hAnsiTheme="minorHAnsi"/>
+          <w:noProof/>
+          <w:sz w:val="22"/>
+        </w:rPr>
+      </w:pPr>
+      <w:r>
+        <w:rPr>
+          <w:noProof/>
+        </w:rPr>
+        <w:t>Figure e-use-case diagram(customer)</w:t>
+      </w:r>
+      <w:r>
+        <w:rPr>
+          <w:noProof/>
+        </w:rPr>
+        <w:tab/>
+      </w:r>
+      <w:r>
+        <w:rPr>
+          <w:noProof/>
+        </w:rPr>
+        <w:fldChar w:fldCharType="begin"/>
+      </w:r>
+      <w:r>
+        <w:rPr>
+          <w:noProof/>
+        </w:rPr>
+        <w:instrText xml:space="preserve"> PAGEREF _Toc508032904 \h </w:instrText>
+      </w:r>
+      <w:r>
+        <w:rPr>
+          <w:noProof/>
+        </w:rPr>
+      </w:r>
+      <w:r>
+        <w:rPr>
+          <w:noProof/>
+        </w:rPr>
+        <w:fldChar w:fldCharType="separate"/>
+      </w:r>
+      <w:r>
+        <w:rPr>
+          <w:noProof/>
+        </w:rPr>
+        <w:t>8</w:t>
+      </w:r>
+      <w:r>
+        <w:rPr>
+          <w:noProof/>
+        </w:rPr>
+        <w:fldChar w:fldCharType="end"/>
+      </w:r>
+    </w:p>
+    <w:p>
+      <w:pPr>
+        <w:pStyle w:val="TableofFigures"/>
+        <w:tabs>
+          <w:tab w:val="right" w:leader="hyphen" w:pos="8296"/>
+        </w:tabs>
+        <w:rPr>
+          <w:rFonts w:asciiTheme="minorHAnsi" w:eastAsiaTheme="minorEastAsia" w:hAnsiTheme="minorHAnsi"/>
+          <w:noProof/>
+          <w:sz w:val="22"/>
+        </w:rPr>
+      </w:pPr>
+      <w:r>
+        <w:rPr>
+          <w:noProof/>
+        </w:rPr>
+        <w:t>Figure f-use-case diagram(admin)</w:t>
+      </w:r>
+      <w:r>
+        <w:rPr>
+          <w:noProof/>
+        </w:rPr>
+        <w:tab/>
+      </w:r>
+      <w:r>
+        <w:rPr>
+          <w:noProof/>
+        </w:rPr>
+        <w:fldChar w:fldCharType="begin"/>
+      </w:r>
+      <w:r>
+        <w:rPr>
+          <w:noProof/>
+        </w:rPr>
+        <w:instrText xml:space="preserve"> PAGEREF _Toc508032905 \h </w:instrText>
+      </w:r>
+      <w:r>
+        <w:rPr>
+          <w:noProof/>
+        </w:rPr>
+      </w:r>
+      <w:r>
+        <w:rPr>
+          <w:noProof/>
+        </w:rPr>
+        <w:fldChar w:fldCharType="separate"/>
+      </w:r>
+      <w:r>
+        <w:rPr>
+          <w:noProof/>
+        </w:rPr>
+        <w:t>9</w:t>
+      </w:r>
+      <w:r>
+        <w:rPr>
+          <w:noProof/>
+        </w:rPr>
+        <w:fldChar w:fldCharType="end"/>
+      </w:r>
+    </w:p>
+    <w:p>
+      <w:pPr>
+        <w:pStyle w:val="TableofFigures"/>
+        <w:tabs>
+          <w:tab w:val="right" w:leader="hyphen" w:pos="8296"/>
+        </w:tabs>
+        <w:rPr>
+          <w:rFonts w:asciiTheme="minorHAnsi" w:eastAsiaTheme="minorEastAsia" w:hAnsiTheme="minorHAnsi"/>
+          <w:noProof/>
+          <w:sz w:val="22"/>
+        </w:rPr>
+      </w:pPr>
+      <w:r>
+        <w:rPr>
+          <w:noProof/>
+        </w:rPr>
+        <w:t>Figure g-web interface design</w:t>
+      </w:r>
+      <w:r>
+        <w:rPr>
+          <w:noProof/>
+        </w:rPr>
+        <w:tab/>
+      </w:r>
+      <w:r>
+        <w:rPr>
+          <w:noProof/>
+        </w:rPr>
+        <w:fldChar w:fldCharType="begin"/>
+      </w:r>
+      <w:r>
+        <w:rPr>
+          <w:noProof/>
+        </w:rPr>
+        <w:instrText xml:space="preserve"> PAGEREF _Toc508032906 \h </w:instrText>
+      </w:r>
+      <w:r>
+        <w:rPr>
+          <w:noProof/>
+        </w:rPr>
+      </w:r>
+      <w:r>
+        <w:rPr>
+          <w:noProof/>
+        </w:rPr>
+        <w:fldChar w:fldCharType="separate"/>
+      </w:r>
+      <w:r>
+        <w:rPr>
+          <w:noProof/>
+        </w:rPr>
+        <w:t>11</w:t>
+      </w:r>
+      <w:r>
+        <w:rPr>
+          <w:noProof/>
+        </w:rPr>
+        <w:fldChar w:fldCharType="end"/>
+      </w:r>
+    </w:p>
+    <w:p>
+      <w:pPr>
+        <w:pStyle w:val="TableofFigures"/>
+        <w:tabs>
+          <w:tab w:val="right" w:leader="hyphen" w:pos="8296"/>
+        </w:tabs>
+        <w:rPr>
+          <w:rFonts w:asciiTheme="minorHAnsi" w:eastAsiaTheme="minorEastAsia" w:hAnsiTheme="minorHAnsi"/>
+          <w:noProof/>
+          <w:sz w:val="22"/>
+        </w:rPr>
+      </w:pPr>
+      <w:r>
+        <w:rPr>
+          <w:noProof/>
+        </w:rPr>
+        <w:t>Figure h-Site structure</w:t>
+      </w:r>
+      <w:r>
+        <w:rPr>
+          <w:noProof/>
+        </w:rPr>
+        <w:tab/>
+      </w:r>
+      <w:r>
+        <w:rPr>
+          <w:noProof/>
+        </w:rPr>
+        <w:fldChar w:fldCharType="begin"/>
+      </w:r>
+      <w:r>
+        <w:rPr>
+          <w:noProof/>
+        </w:rPr>
+        <w:instrText xml:space="preserve"> PAGEREF _Toc508032907 \h </w:instrText>
+      </w:r>
+      <w:r>
+        <w:rPr>
+          <w:noProof/>
+        </w:rPr>
+      </w:r>
+      <w:r>
+        <w:rPr>
+          <w:noProof/>
+        </w:rPr>
+        <w:fldChar w:fldCharType="separate"/>
+      </w:r>
+      <w:r>
+        <w:rPr>
+          <w:noProof/>
+        </w:rPr>
         <w:t>12</w:t>
+      </w:r>
+      <w:r>
+        <w:rPr>
+          <w:noProof/>
+        </w:rPr>
+        <w:fldChar w:fldCharType="end"/>
+      </w:r>
+    </w:p>
+    <w:p>
+      <w:pPr>
+        <w:pStyle w:val="TableofFigures"/>
+        <w:tabs>
+          <w:tab w:val="right" w:leader="hyphen" w:pos="8296"/>
+        </w:tabs>
+        <w:rPr>
+          <w:rFonts w:asciiTheme="minorHAnsi" w:eastAsiaTheme="minorEastAsia" w:hAnsiTheme="minorHAnsi"/>
+          <w:noProof/>
+          <w:sz w:val="22"/>
+        </w:rPr>
+      </w:pPr>
+      <w:r>
+        <w:rPr>
+          <w:noProof/>
+        </w:rPr>
+        <w:t>Figure i-application flowchart</w:t>
+      </w:r>
+      <w:r>
+        <w:rPr>
+          <w:noProof/>
+        </w:rPr>
+        <w:tab/>
+      </w:r>
+      <w:r>
+        <w:rPr>
+          <w:noProof/>
+        </w:rPr>
+        <w:fldChar w:fldCharType="begin"/>
+      </w:r>
+      <w:r>
+        <w:rPr>
+          <w:noProof/>
+        </w:rPr>
+        <w:instrText xml:space="preserve"> PAGEREF _Toc508032908 \h </w:instrText>
+      </w:r>
+      <w:r>
+        <w:rPr>
+          <w:noProof/>
+        </w:rPr>
+      </w:r>
+      <w:r>
+        <w:rPr>
+          <w:noProof/>
+        </w:rPr>
+        <w:fldChar w:fldCharType="separate"/>
+      </w:r>
+      <w:r>
+        <w:rPr>
+          <w:noProof/>
+        </w:rPr>
+        <w:t>13</w:t>
+      </w:r>
+      <w:r>
+        <w:rPr>
+          <w:noProof/>
+        </w:rPr>
+        <w:fldChar w:fldCharType="end"/>
+      </w:r>
+    </w:p>
+    <w:p>
+      <w:pPr>
+        <w:pStyle w:val="TableofFigures"/>
+        <w:tabs>
+          <w:tab w:val="right" w:leader="hyphen" w:pos="8296"/>
+        </w:tabs>
+        <w:rPr>
+          <w:rFonts w:asciiTheme="minorHAnsi" w:eastAsiaTheme="minorEastAsia" w:hAnsiTheme="minorHAnsi"/>
+          <w:noProof/>
+          <w:sz w:val="22"/>
+        </w:rPr>
+      </w:pPr>
+      <w:r>
+        <w:rPr>
+          <w:noProof/>
+        </w:rPr>
+        <w:t>Figure j- responsive design</w:t>
+      </w:r>
+      <w:r>
+        <w:rPr>
+          <w:noProof/>
+        </w:rPr>
+        <w:tab/>
+      </w:r>
+      <w:r>
+        <w:rPr>
+          <w:noProof/>
+        </w:rPr>
+        <w:fldChar w:fldCharType="begin"/>
+      </w:r>
+      <w:r>
+        <w:rPr>
+          <w:noProof/>
+        </w:rPr>
+        <w:instrText xml:space="preserve"> PAGEREF _Toc508032909 \h </w:instrText>
+      </w:r>
+      <w:r>
+        <w:rPr>
+          <w:noProof/>
+        </w:rPr>
+      </w:r>
+      <w:r>
+        <w:rPr>
+          <w:noProof/>
+        </w:rPr>
+        <w:fldChar w:fldCharType="separate"/>
+      </w:r>
+      <w:r>
+        <w:rPr>
+          <w:noProof/>
+        </w:rPr>
+        <w:t>18</w:t>
+      </w:r>
+      <w:r>
+        <w:rPr>
+          <w:noProof/>
+        </w:rPr>
+        <w:fldChar w:fldCharType="end"/>
+      </w:r>
+    </w:p>
+    <w:p>
+      <w:pPr>
+        <w:pStyle w:val="TableofFigures"/>
+        <w:tabs>
+          <w:tab w:val="right" w:leader="hyphen" w:pos="8296"/>
+        </w:tabs>
+        <w:rPr>
+          <w:rFonts w:asciiTheme="minorHAnsi" w:eastAsiaTheme="minorEastAsia" w:hAnsiTheme="minorHAnsi"/>
+          <w:noProof/>
+          <w:sz w:val="22"/>
+        </w:rPr>
+      </w:pPr>
+      <w:r>
+        <w:rPr>
+          <w:noProof/>
+        </w:rPr>
+        <w:t>Figure k-cross-browser platforms</w:t>
+      </w:r>
+      <w:r>
+        <w:rPr>
+          <w:noProof/>
+        </w:rPr>
+        <w:tab/>
+      </w:r>
+      <w:r>
+        <w:rPr>
+          <w:noProof/>
+        </w:rPr>
+        <w:fldChar w:fldCharType="begin"/>
+      </w:r>
+      <w:r>
+        <w:rPr>
+          <w:noProof/>
+        </w:rPr>
+        <w:instrText xml:space="preserve"> PAGEREF _Toc508032910 \h </w:instrText>
+      </w:r>
+      <w:r>
+        <w:rPr>
+          <w:noProof/>
+        </w:rPr>
+      </w:r>
+      <w:r>
+        <w:rPr>
+          <w:noProof/>
+        </w:rPr>
+        <w:fldChar w:fldCharType="separate"/>
+      </w:r>
+      <w:r>
+        <w:rPr>
+          <w:noProof/>
+        </w:rPr>
+        <w:t>19</w:t>
+      </w:r>
+      <w:r>
+        <w:rPr>
+          <w:noProof/>
+        </w:rPr>
+        <w:fldChar w:fldCharType="end"/>
+      </w:r>
+    </w:p>
+    <w:p>
+      <w:pPr>
+        <w:pStyle w:val="TableofFigures"/>
+        <w:tabs>
+          <w:tab w:val="right" w:leader="hyphen" w:pos="8296"/>
+        </w:tabs>
+        <w:rPr>
+          <w:rFonts w:asciiTheme="minorHAnsi" w:eastAsiaTheme="minorEastAsia" w:hAnsiTheme="minorHAnsi"/>
+          <w:noProof/>
+          <w:sz w:val="22"/>
+        </w:rPr>
+      </w:pPr>
+      <w:r>
+        <w:rPr>
+          <w:noProof/>
+        </w:rPr>
+        <w:t>Figure l-Homepage</w:t>
+      </w:r>
+      <w:r>
+        <w:rPr>
+          <w:noProof/>
+        </w:rPr>
+        <w:tab/>
+      </w:r>
+      <w:r>
+        <w:rPr>
+          <w:noProof/>
+        </w:rPr>
+        <w:fldChar w:fldCharType="begin"/>
+      </w:r>
+      <w:r>
+        <w:rPr>
+          <w:noProof/>
+        </w:rPr>
+        <w:instrText xml:space="preserve"> PAGEREF _Toc508032911 \h </w:instrText>
+      </w:r>
+      <w:r>
+        <w:rPr>
+          <w:noProof/>
+        </w:rPr>
+      </w:r>
+      <w:r>
+        <w:rPr>
+          <w:noProof/>
+        </w:rPr>
+        <w:fldChar w:fldCharType="separate"/>
+      </w:r>
+      <w:r>
+        <w:rPr>
+          <w:noProof/>
+        </w:rPr>
+        <w:t>22</w:t>
+      </w:r>
+      <w:r>
+        <w:rPr>
+          <w:noProof/>
+        </w:rPr>
+        <w:fldChar w:fldCharType="end"/>
+      </w:r>
+    </w:p>
+    <w:p>
+      <w:pPr>
+        <w:pStyle w:val="TableofFigures"/>
+        <w:tabs>
+          <w:tab w:val="right" w:leader="hyphen" w:pos="8296"/>
+        </w:tabs>
+        <w:rPr>
+          <w:rFonts w:asciiTheme="minorHAnsi" w:eastAsiaTheme="minorEastAsia" w:hAnsiTheme="minorHAnsi"/>
+          <w:noProof/>
+          <w:sz w:val="22"/>
+        </w:rPr>
+      </w:pPr>
+      <w:r>
+        <w:rPr>
+          <w:noProof/>
+        </w:rPr>
+        <w:t>Figure m- online payment</w:t>
+      </w:r>
+      <w:r>
+        <w:rPr>
+          <w:noProof/>
+        </w:rPr>
+        <w:tab/>
+      </w:r>
+      <w:r>
+        <w:rPr>
+          <w:noProof/>
+        </w:rPr>
+        <w:fldChar w:fldCharType="begin"/>
+      </w:r>
+      <w:r>
+        <w:rPr>
+          <w:noProof/>
+        </w:rPr>
+        <w:instrText xml:space="preserve"> PAGEREF _Toc508032912 \h </w:instrText>
+      </w:r>
+      <w:r>
+        <w:rPr>
+          <w:noProof/>
+        </w:rPr>
+      </w:r>
+      <w:r>
+        <w:rPr>
+          <w:noProof/>
+        </w:rPr>
+        <w:fldChar w:fldCharType="separate"/>
+      </w:r>
+      <w:r>
+        <w:rPr>
+          <w:noProof/>
+        </w:rPr>
+        <w:t>22</w:t>
+      </w:r>
+      <w:r>
+        <w:rPr>
+          <w:noProof/>
+        </w:rPr>
+        <w:fldChar w:fldCharType="end"/>
+      </w:r>
+    </w:p>
+    <w:p>
+      <w:pPr>
+        <w:pStyle w:val="TableofFigures"/>
+        <w:tabs>
+          <w:tab w:val="right" w:leader="hyphen" w:pos="8296"/>
+        </w:tabs>
+        <w:rPr>
+          <w:rFonts w:asciiTheme="minorHAnsi" w:eastAsiaTheme="minorEastAsia" w:hAnsiTheme="minorHAnsi"/>
+          <w:noProof/>
+          <w:sz w:val="22"/>
+        </w:rPr>
+      </w:pPr>
+      <w:r>
+        <w:rPr>
+          <w:noProof/>
+        </w:rPr>
+        <w:t>Figure n-online booking</w:t>
+      </w:r>
+      <w:r>
+        <w:rPr>
+          <w:noProof/>
+        </w:rPr>
+        <w:tab/>
+      </w:r>
+      <w:r>
+        <w:rPr>
+          <w:noProof/>
+        </w:rPr>
+        <w:fldChar w:fldCharType="begin"/>
+      </w:r>
+      <w:r>
+        <w:rPr>
+          <w:noProof/>
+        </w:rPr>
+        <w:instrText xml:space="preserve"> PAGEREF _Toc508032913 \h </w:instrText>
+      </w:r>
+      <w:r>
+        <w:rPr>
+          <w:noProof/>
+        </w:rPr>
+      </w:r>
+      <w:r>
+        <w:rPr>
+          <w:noProof/>
+        </w:rPr>
+        <w:fldChar w:fldCharType="separate"/>
+      </w:r>
+      <w:r>
+        <w:rPr>
+          <w:noProof/>
+        </w:rPr>
+        <w:t>23</w:t>
+      </w:r>
+      <w:r>
+        <w:rPr>
+          <w:noProof/>
+        </w:rPr>
+        <w:fldChar w:fldCharType="end"/>
+      </w:r>
+    </w:p>
+    <w:p>
+      <w:pPr>
+        <w:pStyle w:val="TableofFigures"/>
+        <w:tabs>
+          <w:tab w:val="right" w:leader="hyphen" w:pos="8296"/>
+        </w:tabs>
+        <w:rPr>
+          <w:rFonts w:asciiTheme="minorHAnsi" w:eastAsiaTheme="minorEastAsia" w:hAnsiTheme="minorHAnsi"/>
+          <w:noProof/>
+          <w:sz w:val="22"/>
+        </w:rPr>
+      </w:pPr>
+      <w:r>
+        <w:rPr>
+          <w:noProof/>
+        </w:rPr>
+        <w:t>Figure o-view trips</w:t>
+      </w:r>
+      <w:r>
+        <w:rPr>
+          <w:noProof/>
+        </w:rPr>
+        <w:tab/>
+      </w:r>
+      <w:r>
+        <w:rPr>
+          <w:noProof/>
+        </w:rPr>
+        <w:fldChar w:fldCharType="begin"/>
+      </w:r>
+      <w:r>
+        <w:rPr>
+          <w:noProof/>
+        </w:rPr>
+        <w:instrText xml:space="preserve"> PAGEREF _Toc508032914 \h </w:instrText>
+      </w:r>
+      <w:r>
+        <w:rPr>
+          <w:noProof/>
+        </w:rPr>
+      </w:r>
+      <w:r>
+        <w:rPr>
+          <w:noProof/>
+        </w:rPr>
+        <w:fldChar w:fldCharType="separate"/>
+      </w:r>
+      <w:r>
+        <w:rPr>
+          <w:noProof/>
+        </w:rPr>
+        <w:t>23</w:t>
       </w:r>
       <w:r>
         <w:rPr>
@@ -2936,21 +4183,11 @@
     <w:p/>
     <w:p/>
     <w:p/>
-    <w:p/>
-    <w:p/>
-    <w:p/>
-    <w:p/>
-    <w:p/>
-    <w:p/>
-    <w:p/>
-    <w:p/>
-    <w:p/>
-    <w:p/>
     <w:p>
       <w:pPr>
         <w:pStyle w:val="Heading1"/>
         <w:sectPr>
-          <w:footerReference w:type="first" r:id="rId10"/>
+          <w:footerReference w:type="first" r:id="rId11"/>
           <w:pgSz w:w="11906" w:h="16838" w:code="9"/>
           <w:pgMar w:top="1440" w:right="1440" w:bottom="1440" w:left="2160" w:header="720" w:footer="720" w:gutter="0"/>
           <w:pgNumType w:fmt="lowerRoman" w:start="1"/>
@@ -2964,7 +4201,7 @@
       <w:pPr>
         <w:pStyle w:val="Heading1"/>
       </w:pPr>
-      <w:bookmarkStart w:id="2" w:name="_Toc507958398"/>
+      <w:bookmarkStart w:id="5" w:name="_Toc508033911"/>
       <w:r>
         <w:lastRenderedPageBreak/>
         <w:t>Chapter 1:</w:t>
@@ -2975,7 +4212,7 @@
       <w:r>
         <w:t>Introduction</w:t>
       </w:r>
-      <w:bookmarkEnd w:id="2"/>
+      <w:bookmarkEnd w:id="5"/>
     </w:p>
     <w:p>
       <w:pPr>
@@ -2988,7 +4225,7 @@
       <w:r>
         <w:t xml:space="preserve"> </w:t>
       </w:r>
-      <w:bookmarkStart w:id="3" w:name="_Toc507958399"/>
+      <w:bookmarkStart w:id="6" w:name="_Toc508033912"/>
       <w:r>
         <w:t>Introduction</w:t>
       </w:r>
@@ -2998,51 +4235,9 @@
       <w:r>
         <w:t>of internship</w:t>
       </w:r>
-      <w:bookmarkEnd w:id="3"/>
-    </w:p>
-    <w:p>
-      <w:sdt>
-        <w:sdtPr>
-          <w:rPr>
-            <w:shd w:val="clear" w:color="auto" w:fill="FFFFFF"/>
-          </w:rPr>
-          <w:id w:val="2063292901"/>
-          <w:citation/>
-        </w:sdtPr>
-        <w:sdtContent>
-          <w:r>
-            <w:rPr>
-              <w:shd w:val="clear" w:color="auto" w:fill="FFFFFF"/>
-            </w:rPr>
-            <w:fldChar w:fldCharType="begin"/>
-          </w:r>
-          <w:r>
-            <w:rPr>
-              <w:shd w:val="clear" w:color="auto" w:fill="FFFFFF"/>
-            </w:rPr>
-            <w:instrText xml:space="preserve"> CITATION 117 \l 1033 </w:instrText>
-          </w:r>
-          <w:r>
-            <w:rPr>
-              <w:shd w:val="clear" w:color="auto" w:fill="FFFFFF"/>
-            </w:rPr>
-            <w:fldChar w:fldCharType="separate"/>
-          </w:r>
-          <w:r>
-            <w:rPr>
-              <w:noProof/>
-              <w:shd w:val="clear" w:color="auto" w:fill="FFFFFF"/>
-            </w:rPr>
-            <w:t>[1]</w:t>
-          </w:r>
-          <w:r>
-            <w:rPr>
-              <w:shd w:val="clear" w:color="auto" w:fill="FFFFFF"/>
-            </w:rPr>
-            <w:fldChar w:fldCharType="end"/>
-          </w:r>
-        </w:sdtContent>
-      </w:sdt>
+      <w:bookmarkEnd w:id="6"/>
+    </w:p>
+    <w:p>
       <w:r>
         <w:rPr>
           <w:shd w:val="clear" w:color="auto" w:fill="FFFFFF"/>
@@ -3162,7 +4357,7 @@
       <w:pPr>
         <w:pStyle w:val="Heading2"/>
       </w:pPr>
-      <w:bookmarkStart w:id="4" w:name="_Toc507958400"/>
+      <w:bookmarkStart w:id="7" w:name="_Toc508033913"/>
       <w:r>
         <w:t>1.</w:t>
       </w:r>
@@ -3175,7 +4370,7 @@
       <w:r>
         <w:t>Organization Overview</w:t>
       </w:r>
-      <w:bookmarkEnd w:id="4"/>
+      <w:bookmarkEnd w:id="7"/>
     </w:p>
     <w:p>
       <w:pPr>
@@ -3189,55 +4384,30 @@
           <w:rStyle w:val="Strong"/>
           <w:b w:val="0"/>
         </w:rPr>
-        <w:t xml:space="preserve">Halftone Designs Pvt. Ltd. is one of the leading website design and development company of Nepal. This company was founded in 2011 and is located at </w:t>
-      </w:r>
-      <w:proofErr w:type="spellStart"/>
-      <w:r>
+        <w:t xml:space="preserve">Halftone Designs Pvt. Ltd. is one of the leading website design and development company of Nepal. This company was founded in 2011 and is located at Dillibazaar - Kathmandu, Nepal. </w:t>
+      </w:r>
+    </w:p>
+    <w:p>
+      <w:pPr>
         <w:rPr>
           <w:rStyle w:val="Strong"/>
           <w:b w:val="0"/>
         </w:rPr>
-        <w:t>Dillibazaar</w:t>
-      </w:r>
-      <w:proofErr w:type="spellEnd"/>
+      </w:pPr>
       <w:r>
         <w:rPr>
           <w:rStyle w:val="Strong"/>
           <w:b w:val="0"/>
         </w:rPr>
-        <w:t xml:space="preserve"> - Kathmandu, Nepal. </w:t>
-      </w:r>
-    </w:p>
-    <w:p>
-      <w:pPr>
+        <w:t>Halftone Designs mainly provide services regarding graphic designing, logo designing, website designing, web application development, Ecommerce solutions and web application maintenance. In addition to this, the company has also run training classes in the field of graphic designing, web designing, web application development, mobile application development etc.</w:t>
+      </w:r>
+      <w:r>
         <w:rPr>
           <w:rStyle w:val="Strong"/>
           <w:b w:val="0"/>
         </w:rPr>
-      </w:pPr>
-      <w:r>
-        <w:rPr>
-          <w:rStyle w:val="Strong"/>
-          <w:b w:val="0"/>
-        </w:rPr>
-        <w:t>Halftone Designs mainly provide services regarding graphic designing, logo designing, website designing, web application development, Ecommerce solutions and web application maintenance. In addition to this, the company has also run training classes in the field of graphic designing, web designing, web application development, mobile application development etc.</w:t>
-      </w:r>
-      <w:r>
-        <w:rPr>
-          <w:rStyle w:val="Strong"/>
-          <w:b w:val="0"/>
-        </w:rPr>
-        <w:t xml:space="preserve"> The contact information of the company are as </w:t>
-      </w:r>
-      <w:proofErr w:type="gramStart"/>
-      <w:r>
-        <w:rPr>
-          <w:rStyle w:val="Strong"/>
-          <w:b w:val="0"/>
-        </w:rPr>
-        <w:t>follows:-</w:t>
-      </w:r>
-      <w:proofErr w:type="gramEnd"/>
+        <w:t xml:space="preserve"> The contact information of the company are as follows:</w:t>
+      </w:r>
     </w:p>
     <w:p>
       <w:pPr>
@@ -3247,7 +4417,7 @@
           <w:b/>
         </w:rPr>
       </w:pPr>
-      <w:bookmarkStart w:id="5" w:name="_Toc507958401"/>
+      <w:bookmarkStart w:id="8" w:name="_Toc508033914"/>
       <w:r>
         <w:rPr>
           <w:rStyle w:val="Strong"/>
@@ -3256,7 +4426,7 @@
         <w:lastRenderedPageBreak/>
         <w:t>1.2.1 Contact Details</w:t>
       </w:r>
-      <w:bookmarkEnd w:id="5"/>
+      <w:bookmarkEnd w:id="8"/>
     </w:p>
     <w:p>
       <w:pPr>
@@ -3386,7 +4556,7 @@
         </w:rPr>
         <w:t xml:space="preserve">Facebook: </w:t>
       </w:r>
-      <w:hyperlink r:id="rId11" w:history="1">
+      <w:hyperlink r:id="rId12" w:history="1">
         <w:r>
           <w:rPr>
             <w:rStyle w:val="Hyperlink"/>
@@ -3400,13 +4570,14 @@
     <w:p>
       <w:pPr>
         <w:pStyle w:val="NoSpacing"/>
+        <w:ind w:left="0"/>
       </w:pPr>
     </w:p>
     <w:p>
       <w:pPr>
         <w:pStyle w:val="Heading2"/>
       </w:pPr>
-      <w:bookmarkStart w:id="6" w:name="_Toc507958402"/>
+      <w:bookmarkStart w:id="9" w:name="_Toc508033915"/>
       <w:r>
         <w:t>1.</w:t>
       </w:r>
@@ -3419,7 +4590,7 @@
       <w:r>
         <w:t>Project overview</w:t>
       </w:r>
-      <w:bookmarkEnd w:id="6"/>
+      <w:bookmarkEnd w:id="9"/>
     </w:p>
     <w:p>
       <w:r>
@@ -3458,7 +4629,7 @@
           <w:sz w:val="28"/>
         </w:rPr>
       </w:pPr>
-      <w:bookmarkStart w:id="7" w:name="_Toc507958403"/>
+      <w:bookmarkStart w:id="10" w:name="_Toc508033916"/>
       <w:r>
         <w:rPr>
           <w:rStyle w:val="Strong"/>
@@ -3486,7 +4657,7 @@
         </w:rPr>
         <w:t xml:space="preserve"> Problem Statement</w:t>
       </w:r>
-      <w:bookmarkEnd w:id="7"/>
+      <w:bookmarkEnd w:id="10"/>
     </w:p>
     <w:p>
       <w:r>
@@ -3520,15 +4691,13 @@
         <w:t xml:space="preserve"> about their background, their provided services and </w:t>
       </w:r>
       <w:r>
-        <w:t xml:space="preserve">more information regarding trek and tours. Furthermore, they also need an effective medium to provide </w:t>
-      </w:r>
-      <w:proofErr w:type="gramStart"/>
-      <w:r>
-        <w:t>consumer oriented</w:t>
-      </w:r>
-      <w:proofErr w:type="gramEnd"/>
-      <w:r>
-        <w:t xml:space="preserve"> services like checking the availability of trips and tours, reservation and payment gateways.</w:t>
+        <w:t>more information regarding trek and tours. Furthermore, they also need an effective medium to provide consumer</w:t>
+      </w:r>
+      <w:r>
+        <w:t>-</w:t>
+      </w:r>
+      <w:r>
+        <w:t>oriented services like checking the availability of trips and tours, reservation and payment gateways.</w:t>
       </w:r>
     </w:p>
     <w:p/>
@@ -3538,7 +4707,7 @@
       <w:pPr>
         <w:pStyle w:val="Heading2"/>
       </w:pPr>
-      <w:bookmarkStart w:id="8" w:name="_Toc507958404"/>
+      <w:bookmarkStart w:id="11" w:name="_Toc508033917"/>
       <w:r>
         <w:lastRenderedPageBreak/>
         <w:t>1.</w:t>
@@ -3552,7 +4721,7 @@
       <w:r>
         <w:t xml:space="preserve"> of the project</w:t>
       </w:r>
-      <w:bookmarkEnd w:id="8"/>
+      <w:bookmarkEnd w:id="11"/>
     </w:p>
     <w:p>
       <w:r>
@@ -3653,9 +4822,17 @@
     </w:p>
     <w:p>
       <w:pPr>
+        <w:jc w:val="left"/>
+        <w:rPr>
+          <w:szCs w:val="24"/>
+        </w:rPr>
+      </w:pPr>
+    </w:p>
+    <w:p>
+      <w:pPr>
         <w:pStyle w:val="Heading2"/>
       </w:pPr>
-      <w:bookmarkStart w:id="9" w:name="_Toc507958405"/>
+      <w:bookmarkStart w:id="12" w:name="_Toc508033918"/>
       <w:r>
         <w:t>1.</w:t>
       </w:r>
@@ -3665,7 +4842,7 @@
       <w:r>
         <w:t xml:space="preserve"> Scope/Limitation of the project</w:t>
       </w:r>
-      <w:bookmarkEnd w:id="9"/>
+      <w:bookmarkEnd w:id="12"/>
     </w:p>
     <w:p>
       <w:r>
@@ -3849,7 +5026,6 @@
         </w:rPr>
         <w:t xml:space="preserve">Web browser is must in order to </w:t>
       </w:r>
-      <w:proofErr w:type="spellStart"/>
       <w:r>
         <w:rPr>
           <w:rFonts w:cs="Times New Roman"/>
@@ -3858,9 +5034,8 @@
           <w:szCs w:val="24"/>
           <w:shd w:val="clear" w:color="auto" w:fill="FFFFFF"/>
         </w:rPr>
-        <w:t>browser</w:t>
-      </w:r>
-      <w:proofErr w:type="spellEnd"/>
+        <w:t>browse</w:t>
+      </w:r>
       <w:r>
         <w:rPr>
           <w:rFonts w:cs="Times New Roman"/>
@@ -3873,19 +5048,6 @@
       </w:r>
     </w:p>
     <w:p>
-      <w:pPr>
-        <w:pStyle w:val="ListParagraph"/>
-        <w:spacing w:before="120" w:after="280"/>
-        <w:jc w:val="both"/>
-        <w:rPr>
-          <w:rFonts w:cs="Times New Roman"/>
-          <w:color w:val="000000"/>
-          <w:szCs w:val="24"/>
-          <w:shd w:val="clear" w:color="auto" w:fill="FFFFFF"/>
-        </w:rPr>
-      </w:pPr>
-    </w:p>
-    <w:p>
       <w:r>
         <w:t xml:space="preserve"> </w:t>
       </w:r>
@@ -3894,7 +5056,7 @@
       <w:pPr>
         <w:pStyle w:val="Heading2"/>
       </w:pPr>
-      <w:bookmarkStart w:id="10" w:name="_Toc507958406"/>
+      <w:bookmarkStart w:id="13" w:name="_Toc508033919"/>
       <w:r>
         <w:t>1.</w:t>
       </w:r>
@@ -3904,7 +5066,7 @@
       <w:r>
         <w:t xml:space="preserve"> Responsibilities Assigned</w:t>
       </w:r>
-      <w:bookmarkEnd w:id="10"/>
+      <w:bookmarkEnd w:id="13"/>
     </w:p>
     <w:p>
       <w:r>
@@ -3954,7 +5116,7 @@
                     <pic:cNvPicPr/>
                   </pic:nvPicPr>
                   <pic:blipFill>
-                    <a:blip r:embed="rId12">
+                    <a:blip r:embed="rId13">
                       <a:extLst>
                         <a:ext uri="{28A0092B-C50C-407E-A947-70E740481C1C}">
                           <a14:useLocalDpi xmlns:a14="http://schemas.microsoft.com/office/drawing/2010/main" val="0"/>
@@ -3984,35 +5146,36 @@
     <w:p>
       <w:pPr>
         <w:pStyle w:val="Caption"/>
-        <w:jc w:val="center"/>
-      </w:pPr>
-      <w:bookmarkStart w:id="11" w:name="_Toc508027788"/>
+      </w:pPr>
+      <w:bookmarkStart w:id="14" w:name="_Toc508032900"/>
       <w:r>
         <w:t xml:space="preserve">Figure </w:t>
       </w:r>
-      <w:fldSimple w:instr=" SEQ Figure \* alphabetic ">
-        <w:r>
-          <w:rPr>
-            <w:noProof/>
-          </w:rPr>
-          <w:t>a</w:t>
-        </w:r>
-      </w:fldSimple>
-      <w:r>
-        <w:t>-</w:t>
-      </w:r>
-      <w:r>
-        <w:t>General architecture of PSD to html/</w:t>
-      </w:r>
-      <w:proofErr w:type="spellStart"/>
-      <w:r>
-        <w:t>css</w:t>
-      </w:r>
-      <w:proofErr w:type="spellEnd"/>
-      <w:r>
-        <w:t xml:space="preserve"> conversion</w:t>
-      </w:r>
-      <w:bookmarkEnd w:id="11"/>
+      <w:r>
+        <w:fldChar w:fldCharType="begin"/>
+      </w:r>
+      <w:r>
+        <w:instrText xml:space="preserve"> SEQ Figure \* alphabetic </w:instrText>
+      </w:r>
+      <w:r>
+        <w:fldChar w:fldCharType="separate"/>
+      </w:r>
+      <w:r>
+        <w:rPr>
+          <w:noProof/>
+        </w:rPr>
+        <w:t>a</w:t>
+      </w:r>
+      <w:r>
+        <w:rPr>
+          <w:noProof/>
+        </w:rPr>
+        <w:fldChar w:fldCharType="end"/>
+      </w:r>
+      <w:r>
+        <w:t>-General architecture of PSD to html/css conversion</w:t>
+      </w:r>
+      <w:bookmarkEnd w:id="14"/>
     </w:p>
     <w:p>
       <w:pPr>
@@ -4024,21 +5187,7 @@
         <w:rPr>
           <w:shd w:val="clear" w:color="auto" w:fill="FFFFFF"/>
         </w:rPr>
-        <w:t>The above figure shows the general architecture of PSD to html/</w:t>
-      </w:r>
-      <w:proofErr w:type="spellStart"/>
-      <w:r>
-        <w:rPr>
-          <w:shd w:val="clear" w:color="auto" w:fill="FFFFFF"/>
-        </w:rPr>
-        <w:t>css</w:t>
-      </w:r>
-      <w:proofErr w:type="spellEnd"/>
-      <w:r>
-        <w:rPr>
-          <w:shd w:val="clear" w:color="auto" w:fill="FFFFFF"/>
-        </w:rPr>
-        <w:t xml:space="preserve"> conversion. For the better understanding, the workflow of the process and steps taken in front end development are shown by the flowchart below:</w:t>
+        <w:t>The above figure shows the general architecture of PSD to html/css conversion. For the better understanding, the workflow of the process and steps taken in front end development are shown by the flowchart below:</w:t>
       </w:r>
     </w:p>
     <w:p/>
@@ -4067,7 +5216,7 @@
                     <pic:cNvPicPr/>
                   </pic:nvPicPr>
                   <pic:blipFill>
-                    <a:blip r:embed="rId13">
+                    <a:blip r:embed="rId14">
                       <a:extLst>
                         <a:ext uri="{28A0092B-C50C-407E-A947-70E740481C1C}">
                           <a14:useLocalDpi xmlns:a14="http://schemas.microsoft.com/office/drawing/2010/main" val="0"/>
@@ -4097,98 +5246,40 @@
     <w:p>
       <w:pPr>
         <w:pStyle w:val="Caption"/>
-        <w:jc w:val="center"/>
-        <w:rPr>
-          <w:rFonts w:cs="Times New Roman"/>
-          <w:i w:val="0"/>
-          <w:sz w:val="22"/>
-          <w:szCs w:val="22"/>
-        </w:rPr>
-      </w:pPr>
-      <w:bookmarkStart w:id="12" w:name="_Toc500593592"/>
-      <w:bookmarkStart w:id="13" w:name="_Toc508027789"/>
-      <w:r>
-        <w:rPr>
-          <w:rFonts w:cs="Times New Roman"/>
-          <w:i w:val="0"/>
-          <w:sz w:val="22"/>
-          <w:szCs w:val="22"/>
-        </w:rPr>
+      </w:pPr>
+      <w:bookmarkStart w:id="15" w:name="_Toc500593592"/>
+      <w:bookmarkStart w:id="16" w:name="_Toc508032901"/>
+      <w:r>
         <w:t xml:space="preserve">Figure </w:t>
       </w:r>
       <w:r>
-        <w:rPr>
-          <w:rFonts w:cs="Times New Roman"/>
-          <w:i w:val="0"/>
-          <w:sz w:val="22"/>
-          <w:szCs w:val="22"/>
-        </w:rPr>
         <w:fldChar w:fldCharType="begin"/>
       </w:r>
       <w:r>
-        <w:rPr>
-          <w:rFonts w:cs="Times New Roman"/>
-          <w:i w:val="0"/>
-          <w:sz w:val="22"/>
-          <w:szCs w:val="22"/>
-        </w:rPr>
         <w:instrText xml:space="preserve"> SEQ Figure \* alphabetic </w:instrText>
       </w:r>
       <w:r>
-        <w:rPr>
-          <w:rFonts w:cs="Times New Roman"/>
-          <w:i w:val="0"/>
-          <w:sz w:val="22"/>
-          <w:szCs w:val="22"/>
-        </w:rPr>
         <w:fldChar w:fldCharType="separate"/>
       </w:r>
       <w:r>
         <w:rPr>
-          <w:rFonts w:cs="Times New Roman"/>
-          <w:i w:val="0"/>
-          <w:noProof/>
-          <w:sz w:val="22"/>
-          <w:szCs w:val="22"/>
+          <w:noProof/>
         </w:rPr>
         <w:t>b</w:t>
       </w:r>
       <w:r>
-        <w:rPr>
-          <w:rFonts w:cs="Times New Roman"/>
-          <w:i w:val="0"/>
-          <w:sz w:val="22"/>
-          <w:szCs w:val="22"/>
-        </w:rPr>
         <w:fldChar w:fldCharType="end"/>
       </w:r>
       <w:r>
-        <w:rPr>
-          <w:rFonts w:cs="Times New Roman"/>
-          <w:i w:val="0"/>
-          <w:sz w:val="22"/>
-          <w:szCs w:val="22"/>
-        </w:rPr>
         <w:t>-Flowchart(a)</w:t>
       </w:r>
-      <w:bookmarkEnd w:id="12"/>
-      <w:bookmarkEnd w:id="13"/>
-    </w:p>
-    <w:p>
-      <w:r>
-        <w:t xml:space="preserve">The above figure is the first part of the flowchart which shows the initial phase of converting PSD template to html5 and css3. After converting it to html and </w:t>
-      </w:r>
-      <w:proofErr w:type="spellStart"/>
-      <w:r>
-        <w:t>css</w:t>
-      </w:r>
-      <w:proofErr w:type="spellEnd"/>
-      <w:r>
-        <w:t xml:space="preserve">, further </w:t>
-      </w:r>
+      <w:bookmarkEnd w:id="15"/>
+      <w:bookmarkEnd w:id="16"/>
+    </w:p>
+    <w:p>
       <w:r>
         <w:lastRenderedPageBreak/>
-        <w:t>process of adding animation, effects and interactivity is done through javascript and jquery.</w:t>
+        <w:t>The above figure is the first part of the flowchart which shows the initial phase of converting PSD template to html5 and css3. After converting it to html and css, further process of adding animation, effects and interactivity is done through javascript and jquery.</w:t>
       </w:r>
     </w:p>
     <w:p>
@@ -4216,7 +5307,7 @@
                     <pic:cNvPicPr/>
                   </pic:nvPicPr>
                   <pic:blipFill>
-                    <a:blip r:embed="rId14">
+                    <a:blip r:embed="rId15">
                       <a:extLst>
                         <a:ext uri="{28A0092B-C50C-407E-A947-70E740481C1C}">
                           <a14:useLocalDpi xmlns:a14="http://schemas.microsoft.com/office/drawing/2010/main" val="0"/>
@@ -4246,105 +5337,60 @@
     <w:p>
       <w:pPr>
         <w:pStyle w:val="Caption"/>
-        <w:jc w:val="center"/>
-        <w:rPr>
-          <w:i w:val="0"/>
-          <w:sz w:val="22"/>
-          <w:szCs w:val="22"/>
-        </w:rPr>
-      </w:pPr>
-      <w:bookmarkStart w:id="14" w:name="_Toc500593593"/>
-      <w:bookmarkStart w:id="15" w:name="_Toc508027790"/>
-      <w:r>
-        <w:rPr>
-          <w:i w:val="0"/>
-          <w:sz w:val="22"/>
-          <w:szCs w:val="22"/>
-        </w:rPr>
+      </w:pPr>
+      <w:bookmarkStart w:id="17" w:name="_Toc500593593"/>
+      <w:bookmarkStart w:id="18" w:name="_Toc508032902"/>
+      <w:r>
         <w:t xml:space="preserve">Figure </w:t>
       </w:r>
       <w:r>
-        <w:rPr>
-          <w:i w:val="0"/>
-          <w:sz w:val="22"/>
-          <w:szCs w:val="22"/>
-        </w:rPr>
         <w:fldChar w:fldCharType="begin"/>
       </w:r>
       <w:r>
-        <w:rPr>
-          <w:i w:val="0"/>
-          <w:sz w:val="22"/>
-          <w:szCs w:val="22"/>
-        </w:rPr>
         <w:instrText xml:space="preserve"> SEQ Figure \* alphabetic </w:instrText>
       </w:r>
       <w:r>
-        <w:rPr>
-          <w:i w:val="0"/>
-          <w:sz w:val="22"/>
-          <w:szCs w:val="22"/>
-        </w:rPr>
         <w:fldChar w:fldCharType="separate"/>
       </w:r>
       <w:r>
         <w:rPr>
-          <w:i w:val="0"/>
-          <w:noProof/>
-          <w:sz w:val="22"/>
-          <w:szCs w:val="22"/>
+          <w:noProof/>
         </w:rPr>
         <w:t>c</w:t>
       </w:r>
       <w:r>
-        <w:rPr>
-          <w:i w:val="0"/>
-          <w:sz w:val="22"/>
-          <w:szCs w:val="22"/>
-        </w:rPr>
         <w:fldChar w:fldCharType="end"/>
       </w:r>
       <w:r>
-        <w:rPr>
-          <w:i w:val="0"/>
-          <w:sz w:val="22"/>
-          <w:szCs w:val="22"/>
-        </w:rPr>
         <w:t>-Flowchart(b)</w:t>
       </w:r>
-      <w:bookmarkEnd w:id="14"/>
-      <w:bookmarkEnd w:id="15"/>
-    </w:p>
-    <w:p/>
+      <w:bookmarkEnd w:id="17"/>
+      <w:bookmarkEnd w:id="18"/>
+    </w:p>
     <w:p>
       <w:r>
         <w:t xml:space="preserve">The above flowchart is the last part of the flowchart which shows the final phase of task of front end web developer. When the development or coding part of the user interface from PSD template is finished, then responsive design is added which should be compatible to all screen sizes. After that browser compatibility is tested and validation of html, </w:t>
       </w:r>
-      <w:proofErr w:type="spellStart"/>
-      <w:r>
-        <w:t>css</w:t>
-      </w:r>
-      <w:proofErr w:type="spellEnd"/>
+      <w:r>
+        <w:t>CSS</w:t>
+      </w:r>
       <w:r>
         <w:t xml:space="preserve"> and </w:t>
       </w:r>
-      <w:proofErr w:type="spellStart"/>
-      <w:r>
-        <w:t>javascript</w:t>
-      </w:r>
-      <w:proofErr w:type="spellEnd"/>
+      <w:r>
+        <w:t>JavaScript</w:t>
+      </w:r>
       <w:r>
         <w:t xml:space="preserve"> is done online.</w:t>
       </w:r>
     </w:p>
     <w:p/>
     <w:p/>
-    <w:p/>
     <w:p>
       <w:pPr>
         <w:pStyle w:val="Heading2"/>
       </w:pPr>
-      <w:bookmarkStart w:id="16" w:name="_Toc507958407"/>
+      <w:bookmarkStart w:id="19" w:name="_Toc508033920"/>
       <w:r>
         <w:lastRenderedPageBreak/>
         <w:t>1.</w:t>
@@ -4358,7 +5404,7 @@
       <w:r>
         <w:t>Duration and work procedure for the projects</w:t>
       </w:r>
-      <w:bookmarkEnd w:id="16"/>
+      <w:bookmarkEnd w:id="19"/>
     </w:p>
     <w:p/>
     <w:tbl>
@@ -4437,15 +5483,7 @@
               <w:t>th</w:t>
             </w:r>
             <w:r>
-              <w:t xml:space="preserve"> </w:t>
-            </w:r>
-            <w:proofErr w:type="spellStart"/>
-            <w:r>
-              <w:t>Magh</w:t>
-            </w:r>
-            <w:proofErr w:type="spellEnd"/>
-            <w:r>
-              <w:t>, 2074</w:t>
+              <w:t xml:space="preserve"> Magh, 2074</w:t>
             </w:r>
           </w:p>
         </w:tc>
@@ -4497,13 +5535,8 @@
           </w:tcPr>
           <w:p>
             <w:r>
-              <w:t xml:space="preserve">Mr. Raju </w:t>
-            </w:r>
-            <w:proofErr w:type="spellStart"/>
-            <w:r>
-              <w:t>Maharjan</w:t>
-            </w:r>
-            <w:proofErr w:type="spellEnd"/>
+              <w:t>Mr. Raju Maharjan</w:t>
+            </w:r>
           </w:p>
         </w:tc>
       </w:tr>
@@ -4528,13 +5561,8 @@
           </w:tcPr>
           <w:p>
             <w:r>
-              <w:t xml:space="preserve">Manish </w:t>
-            </w:r>
-            <w:proofErr w:type="spellStart"/>
-            <w:r>
-              <w:t>Aryal</w:t>
-            </w:r>
-            <w:proofErr w:type="spellEnd"/>
+              <w:t>Manish Aryal</w:t>
+            </w:r>
           </w:p>
         </w:tc>
       </w:tr>
@@ -4570,11 +5598,11 @@
       <w:pPr>
         <w:pStyle w:val="Heading3"/>
       </w:pPr>
-      <w:bookmarkStart w:id="17" w:name="_Toc507958408"/>
+      <w:bookmarkStart w:id="20" w:name="_Toc508033921"/>
       <w:r>
         <w:t>1.8.1 Time scheduling</w:t>
       </w:r>
-      <w:bookmarkEnd w:id="17"/>
+      <w:bookmarkEnd w:id="20"/>
     </w:p>
     <w:p>
       <w:r>
@@ -4612,7 +5640,7 @@
                     <pic:cNvPicPr/>
                   </pic:nvPicPr>
                   <pic:blipFill>
-                    <a:blip r:embed="rId15" cstate="print">
+                    <a:blip r:embed="rId16" cstate="print">
                       <a:extLst>
                         <a:ext uri="{28A0092B-C50C-407E-A947-70E740481C1C}">
                           <a14:useLocalDpi xmlns:a14="http://schemas.microsoft.com/office/drawing/2010/main" val="0"/>
@@ -4642,44 +5670,36 @@
     <w:p>
       <w:pPr>
         <w:pStyle w:val="Caption"/>
-        <w:jc w:val="center"/>
-        <w:rPr>
-          <w:i w:val="0"/>
-          <w:sz w:val="22"/>
-          <w:szCs w:val="22"/>
-        </w:rPr>
-      </w:pPr>
-      <w:r>
-        <w:rPr>
-          <w:i w:val="0"/>
-          <w:sz w:val="22"/>
-          <w:szCs w:val="22"/>
-        </w:rPr>
-        <w:t>Figure</w:t>
-      </w:r>
-      <w:r>
-        <w:rPr>
-          <w:i w:val="0"/>
-          <w:sz w:val="22"/>
-          <w:szCs w:val="22"/>
-        </w:rPr>
-        <w:t xml:space="preserve"> d</w:t>
-      </w:r>
-      <w:r>
-        <w:rPr>
-          <w:i w:val="0"/>
-          <w:sz w:val="22"/>
-          <w:szCs w:val="22"/>
-        </w:rPr>
-        <w:t>: Work scheduling</w:t>
-      </w:r>
-    </w:p>
-    <w:p/>
-    <w:p>
-      <w:pPr>
-        <w:spacing w:before="0" w:after="160" w:line="259" w:lineRule="auto"/>
-        <w:jc w:val="left"/>
-      </w:pPr>
+      </w:pPr>
+      <w:bookmarkStart w:id="21" w:name="_Toc508032903"/>
+      <w:r>
+        <w:t xml:space="preserve">Figure </w:t>
+      </w:r>
+      <w:r>
+        <w:fldChar w:fldCharType="begin"/>
+      </w:r>
+      <w:r>
+        <w:instrText xml:space="preserve"> SEQ Figure \* alphabetic </w:instrText>
+      </w:r>
+      <w:r>
+        <w:fldChar w:fldCharType="separate"/>
+      </w:r>
+      <w:r>
+        <w:rPr>
+          <w:noProof/>
+        </w:rPr>
+        <w:t>d</w:t>
+      </w:r>
+      <w:r>
+        <w:fldChar w:fldCharType="end"/>
+      </w:r>
+      <w:r>
+        <w:t>-</w:t>
+      </w:r>
+      <w:r>
+        <w:t>work schedule</w:t>
+      </w:r>
+      <w:bookmarkEnd w:id="21"/>
       <w:r>
         <w:br w:type="page"/>
       </w:r>
@@ -4688,22 +5708,22 @@
       <w:pPr>
         <w:pStyle w:val="Heading1"/>
       </w:pPr>
-      <w:bookmarkStart w:id="18" w:name="_Toc507958409"/>
+      <w:bookmarkStart w:id="22" w:name="_Toc508033922"/>
       <w:r>
         <w:lastRenderedPageBreak/>
         <w:t>Chapter 2: Analysis</w:t>
       </w:r>
-      <w:bookmarkEnd w:id="18"/>
+      <w:bookmarkEnd w:id="22"/>
     </w:p>
     <w:p>
       <w:pPr>
         <w:pStyle w:val="Heading2"/>
       </w:pPr>
-      <w:bookmarkStart w:id="19" w:name="_Toc507958410"/>
+      <w:bookmarkStart w:id="23" w:name="_Toc508033923"/>
       <w:r>
         <w:t>2.1 Requirement Analysis</w:t>
       </w:r>
-      <w:bookmarkEnd w:id="19"/>
+      <w:bookmarkEnd w:id="23"/>
     </w:p>
     <w:p>
       <w:r>
@@ -4714,11 +5734,11 @@
       <w:pPr>
         <w:pStyle w:val="Heading3"/>
       </w:pPr>
-      <w:bookmarkStart w:id="20" w:name="_Toc507958411"/>
+      <w:bookmarkStart w:id="24" w:name="_Toc508033924"/>
       <w:r>
         <w:t>2.1.1 Functional Requirement</w:t>
       </w:r>
-      <w:bookmarkEnd w:id="20"/>
+      <w:bookmarkEnd w:id="24"/>
     </w:p>
     <w:p>
       <w:r>
@@ -4949,23 +5969,20 @@
     <w:p>
       <w:pPr>
         <w:pStyle w:val="ListParagraph"/>
+        <w:keepNext/>
         <w:jc w:val="left"/>
-        <w:rPr>
-          <w:sz w:val="24"/>
-          <w:szCs w:val="24"/>
-        </w:rPr>
-      </w:pPr>
-    </w:p>
-    <w:p>
-      <w:r>
-        <w:rPr>
-          <w:noProof/>
+      </w:pPr>
+      <w:r>
+        <w:rPr>
+          <w:noProof/>
+          <w:sz w:val="24"/>
+          <w:szCs w:val="24"/>
         </w:rPr>
         <w:drawing>
           <wp:inline distT="0" distB="0" distL="0" distR="0">
-            <wp:extent cx="4819650" cy="4991100"/>
+            <wp:extent cx="4178300" cy="4248150"/>
             <wp:effectExtent l="0" t="0" r="0" b="0"/>
-            <wp:docPr id="6" name="Picture 6"/>
+            <wp:docPr id="13" name="Picture 13"/>
             <wp:cNvGraphicFramePr>
               <a:graphicFrameLocks xmlns:a="http://schemas.openxmlformats.org/drawingml/2006/main" noChangeAspect="1"/>
             </wp:cNvGraphicFramePr>
@@ -4973,56 +5990,7 @@
               <a:graphicData uri="http://schemas.openxmlformats.org/drawingml/2006/picture">
                 <pic:pic xmlns:pic="http://schemas.openxmlformats.org/drawingml/2006/picture">
                   <pic:nvPicPr>
-                    <pic:cNvPr id="6" name="Untitled Diagram.png"/>
-                    <pic:cNvPicPr/>
-                  </pic:nvPicPr>
-                  <pic:blipFill>
-                    <a:blip r:embed="rId16">
-                      <a:extLst>
-                        <a:ext uri="{28A0092B-C50C-407E-A947-70E740481C1C}">
-                          <a14:useLocalDpi xmlns:a14="http://schemas.microsoft.com/office/drawing/2010/main" val="0"/>
-                        </a:ext>
-                      </a:extLst>
-                    </a:blip>
-                    <a:stretch>
-                      <a:fillRect/>
-                    </a:stretch>
-                  </pic:blipFill>
-                  <pic:spPr>
-                    <a:xfrm>
-                      <a:off x="0" y="0"/>
-                      <a:ext cx="4819650" cy="4991100"/>
-                    </a:xfrm>
-                    <a:prstGeom prst="rect">
-                      <a:avLst/>
-                    </a:prstGeom>
-                  </pic:spPr>
-                </pic:pic>
-              </a:graphicData>
-            </a:graphic>
-          </wp:inline>
-        </w:drawing>
-      </w:r>
-    </w:p>
-    <w:p>
-      <w:r>
-        <w:rPr>
-          <w:noProof/>
-        </w:rPr>
-        <w:lastRenderedPageBreak/>
-        <w:drawing>
-          <wp:inline distT="0" distB="0" distL="0" distR="0">
-            <wp:extent cx="4667250" cy="4286250"/>
-            <wp:effectExtent l="0" t="0" r="0" b="0"/>
-            <wp:docPr id="8" name="Picture 8"/>
-            <wp:cNvGraphicFramePr>
-              <a:graphicFrameLocks xmlns:a="http://schemas.openxmlformats.org/drawingml/2006/main" noChangeAspect="1"/>
-            </wp:cNvGraphicFramePr>
-            <a:graphic xmlns:a="http://schemas.openxmlformats.org/drawingml/2006/main">
-              <a:graphicData uri="http://schemas.openxmlformats.org/drawingml/2006/picture">
-                <pic:pic xmlns:pic="http://schemas.openxmlformats.org/drawingml/2006/picture">
-                  <pic:nvPicPr>
-                    <pic:cNvPr id="8" name="usecase_admin.png"/>
+                    <pic:cNvPr id="13" name="usecase_customer.JPG"/>
                     <pic:cNvPicPr/>
                   </pic:nvPicPr>
                   <pic:blipFill>
@@ -5040,7 +6008,7 @@
                   <pic:spPr>
                     <a:xfrm>
                       <a:off x="0" y="0"/>
-                      <a:ext cx="4667250" cy="4286250"/>
+                      <a:ext cx="4178300" cy="4248150"/>
                     </a:xfrm>
                     <a:prstGeom prst="rect">
                       <a:avLst/>
@@ -5053,16 +6021,146 @@
         </w:drawing>
       </w:r>
     </w:p>
+    <w:p>
+      <w:pPr>
+        <w:pStyle w:val="Caption"/>
+        <w:rPr>
+          <w:sz w:val="24"/>
+          <w:szCs w:val="24"/>
+        </w:rPr>
+      </w:pPr>
+      <w:bookmarkStart w:id="25" w:name="_Toc508032904"/>
+      <w:r>
+        <w:t xml:space="preserve">Figure </w:t>
+      </w:r>
+      <w:r>
+        <w:fldChar w:fldCharType="begin"/>
+      </w:r>
+      <w:r>
+        <w:instrText xml:space="preserve"> SEQ Figure \* alphabetic </w:instrText>
+      </w:r>
+      <w:r>
+        <w:fldChar w:fldCharType="separate"/>
+      </w:r>
+      <w:r>
+        <w:rPr>
+          <w:noProof/>
+        </w:rPr>
+        <w:t>e</w:t>
+      </w:r>
+      <w:r>
+        <w:fldChar w:fldCharType="end"/>
+      </w:r>
+      <w:r>
+        <w:t>-</w:t>
+      </w:r>
+      <w:r>
+        <w:t>use</w:t>
+      </w:r>
+      <w:r>
+        <w:t>-</w:t>
+      </w:r>
+      <w:r>
+        <w:t>case diagram(customer)</w:t>
+      </w:r>
+      <w:bookmarkEnd w:id="25"/>
+    </w:p>
     <w:p/>
     <w:p>
       <w:pPr>
+        <w:keepNext/>
+      </w:pPr>
+      <w:r>
+        <w:rPr>
+          <w:noProof/>
+        </w:rPr>
+        <w:lastRenderedPageBreak/>
+        <w:drawing>
+          <wp:inline distT="0" distB="0" distL="0" distR="0">
+            <wp:extent cx="4787900" cy="4521200"/>
+            <wp:effectExtent l="0" t="0" r="0" b="0"/>
+            <wp:docPr id="14" name="Picture 14"/>
+            <wp:cNvGraphicFramePr>
+              <a:graphicFrameLocks xmlns:a="http://schemas.openxmlformats.org/drawingml/2006/main" noChangeAspect="1"/>
+            </wp:cNvGraphicFramePr>
+            <a:graphic xmlns:a="http://schemas.openxmlformats.org/drawingml/2006/main">
+              <a:graphicData uri="http://schemas.openxmlformats.org/drawingml/2006/picture">
+                <pic:pic xmlns:pic="http://schemas.openxmlformats.org/drawingml/2006/picture">
+                  <pic:nvPicPr>
+                    <pic:cNvPr id="14" name="uscase_admin.JPG"/>
+                    <pic:cNvPicPr/>
+                  </pic:nvPicPr>
+                  <pic:blipFill>
+                    <a:blip r:embed="rId18">
+                      <a:extLst>
+                        <a:ext uri="{28A0092B-C50C-407E-A947-70E740481C1C}">
+                          <a14:useLocalDpi xmlns:a14="http://schemas.microsoft.com/office/drawing/2010/main" val="0"/>
+                        </a:ext>
+                      </a:extLst>
+                    </a:blip>
+                    <a:stretch>
+                      <a:fillRect/>
+                    </a:stretch>
+                  </pic:blipFill>
+                  <pic:spPr>
+                    <a:xfrm>
+                      <a:off x="0" y="0"/>
+                      <a:ext cx="4787900" cy="4521200"/>
+                    </a:xfrm>
+                    <a:prstGeom prst="rect">
+                      <a:avLst/>
+                    </a:prstGeom>
+                  </pic:spPr>
+                </pic:pic>
+              </a:graphicData>
+            </a:graphic>
+          </wp:inline>
+        </w:drawing>
+      </w:r>
+    </w:p>
+    <w:p>
+      <w:pPr>
+        <w:pStyle w:val="Caption"/>
+      </w:pPr>
+      <w:bookmarkStart w:id="26" w:name="_Toc508032905"/>
+      <w:r>
+        <w:t xml:space="preserve">Figure </w:t>
+      </w:r>
+      <w:r>
+        <w:fldChar w:fldCharType="begin"/>
+      </w:r>
+      <w:r>
+        <w:instrText xml:space="preserve"> SEQ Figure \* alphabetic </w:instrText>
+      </w:r>
+      <w:r>
+        <w:fldChar w:fldCharType="separate"/>
+      </w:r>
+      <w:r>
+        <w:rPr>
+          <w:noProof/>
+        </w:rPr>
+        <w:t>f</w:t>
+      </w:r>
+      <w:r>
+        <w:fldChar w:fldCharType="end"/>
+      </w:r>
+      <w:r>
+        <w:t>-</w:t>
+      </w:r>
+      <w:r>
+        <w:t>use-case diagram(admin)</w:t>
+      </w:r>
+      <w:bookmarkEnd w:id="26"/>
+    </w:p>
+    <w:p>
+      <w:pPr>
         <w:pStyle w:val="Heading3"/>
       </w:pPr>
-      <w:bookmarkStart w:id="21" w:name="_Toc507958412"/>
+      <w:bookmarkStart w:id="27" w:name="_Toc508033925"/>
       <w:r>
         <w:t>2.1.2 Non-functional Requirement</w:t>
       </w:r>
-      <w:bookmarkEnd w:id="21"/>
+      <w:bookmarkEnd w:id="27"/>
     </w:p>
     <w:p>
       <w:r>
@@ -5190,12 +6288,12 @@
       <w:pPr>
         <w:pStyle w:val="Heading2"/>
       </w:pPr>
-      <w:bookmarkStart w:id="22" w:name="_Toc507958413"/>
+      <w:bookmarkStart w:id="28" w:name="_Toc508033926"/>
       <w:r>
         <w:lastRenderedPageBreak/>
         <w:t>2.2 Feasibility Analysis</w:t>
       </w:r>
-      <w:bookmarkEnd w:id="22"/>
+      <w:bookmarkEnd w:id="28"/>
     </w:p>
     <w:p>
       <w:r>
@@ -5218,11 +6316,11 @@
       <w:pPr>
         <w:pStyle w:val="Heading3"/>
       </w:pPr>
-      <w:bookmarkStart w:id="23" w:name="_Toc507958414"/>
+      <w:bookmarkStart w:id="29" w:name="_Toc508033927"/>
       <w:r>
         <w:t>2.2.1 Technical</w:t>
       </w:r>
-      <w:bookmarkEnd w:id="23"/>
+      <w:bookmarkEnd w:id="29"/>
       <w:r>
         <w:t xml:space="preserve"> </w:t>
       </w:r>
@@ -5245,11 +6343,11 @@
       <w:pPr>
         <w:pStyle w:val="Heading3"/>
       </w:pPr>
-      <w:bookmarkStart w:id="24" w:name="_Toc507958415"/>
+      <w:bookmarkStart w:id="30" w:name="_Toc508033928"/>
       <w:r>
         <w:t>2.2.1 Operational</w:t>
       </w:r>
-      <w:bookmarkEnd w:id="24"/>
+      <w:bookmarkEnd w:id="30"/>
       <w:r>
         <w:t xml:space="preserve"> </w:t>
       </w:r>
@@ -5266,11 +6364,11 @@
       <w:pPr>
         <w:pStyle w:val="Heading3"/>
       </w:pPr>
-      <w:bookmarkStart w:id="25" w:name="_Toc507958416"/>
+      <w:bookmarkStart w:id="31" w:name="_Toc508033929"/>
       <w:r>
         <w:t>2.2.3 Economic</w:t>
       </w:r>
-      <w:bookmarkEnd w:id="25"/>
+      <w:bookmarkEnd w:id="31"/>
       <w:r>
         <w:t xml:space="preserve"> </w:t>
       </w:r>
@@ -5283,8 +6381,6 @@
         <w:t xml:space="preserve"> This application is economically feasible because this application is made using open source software and the server is hosted on cloud which is cheaper than traditional way of buying and maintaining the server.  </w:t>
       </w:r>
     </w:p>
-    <w:p/>
-    <w:p/>
     <w:p>
       <w:r>
         <w:br w:type="page"/>
@@ -5294,7 +6390,7 @@
       <w:pPr>
         <w:pStyle w:val="Heading1"/>
       </w:pPr>
-      <w:bookmarkStart w:id="26" w:name="_Toc507958417"/>
+      <w:bookmarkStart w:id="32" w:name="_Toc508033930"/>
       <w:r>
         <w:lastRenderedPageBreak/>
         <w:t xml:space="preserve">Chapter </w:t>
@@ -5308,7 +6404,7 @@
       <w:r>
         <w:t>System Design</w:t>
       </w:r>
-      <w:bookmarkEnd w:id="26"/>
+      <w:bookmarkEnd w:id="32"/>
     </w:p>
     <w:p>
       <w:r>
@@ -5331,7 +6427,7 @@
       <w:pPr>
         <w:pStyle w:val="Heading2"/>
       </w:pPr>
-      <w:bookmarkStart w:id="27" w:name="_Toc507958418"/>
+      <w:bookmarkStart w:id="33" w:name="_Toc508033931"/>
       <w:r>
         <w:t>3.</w:t>
       </w:r>
@@ -5341,7 +6437,7 @@
       <w:r>
         <w:t xml:space="preserve"> Web interface</w:t>
       </w:r>
-      <w:bookmarkEnd w:id="27"/>
+      <w:bookmarkEnd w:id="33"/>
     </w:p>
     <w:p>
       <w:r>
@@ -5359,6 +6455,7 @@
     </w:p>
     <w:p>
       <w:pPr>
+        <w:keepNext/>
         <w:jc w:val="center"/>
       </w:pPr>
       <w:r>
@@ -5381,7 +6478,7 @@
                     <pic:cNvPicPr/>
                   </pic:nvPicPr>
                   <pic:blipFill>
-                    <a:blip r:embed="rId18">
+                    <a:blip r:embed="rId19">
                       <a:extLst>
                         <a:ext uri="{28A0092B-C50C-407E-A947-70E740481C1C}">
                           <a14:useLocalDpi xmlns:a14="http://schemas.microsoft.com/office/drawing/2010/main" val="0"/>
@@ -5410,22 +6507,45 @@
     </w:p>
     <w:p>
       <w:pPr>
+        <w:pStyle w:val="Caption"/>
+      </w:pPr>
+      <w:bookmarkStart w:id="34" w:name="_Toc508032906"/>
+      <w:r>
+        <w:t xml:space="preserve">Figure </w:t>
+      </w:r>
+      <w:r>
+        <w:fldChar w:fldCharType="begin"/>
+      </w:r>
+      <w:r>
+        <w:instrText xml:space="preserve"> SEQ Figure \* alphabetic </w:instrText>
+      </w:r>
+      <w:r>
+        <w:fldChar w:fldCharType="separate"/>
+      </w:r>
+      <w:r>
+        <w:rPr>
+          <w:noProof/>
+        </w:rPr>
+        <w:t>g</w:t>
+      </w:r>
+      <w:r>
+        <w:fldChar w:fldCharType="end"/>
+      </w:r>
+      <w:r>
+        <w:t>-</w:t>
+      </w:r>
+      <w:r>
+        <w:t>web interface design</w:t>
+      </w:r>
+      <w:bookmarkEnd w:id="34"/>
+    </w:p>
+    <w:p>
+      <w:pPr>
         <w:keepNext/>
       </w:pPr>
       <w:r>
-        <w:t xml:space="preserve">The above figure tells about the basic web interface of the application. On the top, we have header which is contained by the company logo, trips search bar and navigation bar. On the center, there is the presence of the main content which contains all the </w:t>
-      </w:r>
-      <w:r>
         <w:lastRenderedPageBreak/>
-        <w:t xml:space="preserve">information, forms, pictures etc. Basically, the main content is the place in which actual information about the trips, company etc. is located. And on the </w:t>
-      </w:r>
-      <w:proofErr w:type="gramStart"/>
-      <w:r>
-        <w:t>bottom</w:t>
-      </w:r>
-      <w:proofErr w:type="gramEnd"/>
-      <w:r>
-        <w:t xml:space="preserve"> th</w:t>
+        <w:t>The above figure tells about the basic web interface of the application. On the top, we have header which is contained by the company logo, trips search bar and navigation bar. On the center, there is the presence of the main content which contains all the information, forms, pictures etc. Basically, the main content is the place in which actual information about the trips, company etc. is located. And on the bottom th</w:t>
       </w:r>
       <w:r>
         <w:t>ere</w:t>
@@ -5442,14 +6562,14 @@
       <w:pPr>
         <w:pStyle w:val="Heading2"/>
       </w:pPr>
-      <w:bookmarkStart w:id="28" w:name="_Toc507958419"/>
+      <w:bookmarkStart w:id="35" w:name="_Toc508033932"/>
       <w:r>
         <w:t>3.2</w:t>
       </w:r>
       <w:r>
         <w:t xml:space="preserve"> Site structure</w:t>
       </w:r>
-      <w:bookmarkEnd w:id="28"/>
+      <w:bookmarkEnd w:id="35"/>
     </w:p>
     <w:p>
       <w:r>
@@ -5470,15 +6590,6 @@
       <w:r>
         <w:t>:</w:t>
       </w:r>
-    </w:p>
-    <w:p>
-      <w:pPr>
-        <w:keepNext/>
-        <w:jc w:val="center"/>
-        <w:rPr>
-          <w:noProof/>
-        </w:rPr>
-      </w:pPr>
     </w:p>
     <w:p>
       <w:pPr>
@@ -5505,7 +6616,7 @@
                     <pic:cNvPicPr/>
                   </pic:nvPicPr>
                   <pic:blipFill>
-                    <a:blip r:embed="rId19" cstate="print">
+                    <a:blip r:embed="rId20" cstate="print">
                       <a:extLst>
                         <a:ext uri="{28A0092B-C50C-407E-A947-70E740481C1C}">
                           <a14:useLocalDpi xmlns:a14="http://schemas.microsoft.com/office/drawing/2010/main" val="0"/>
@@ -5535,72 +6646,36 @@
     <w:p>
       <w:pPr>
         <w:pStyle w:val="Caption"/>
-        <w:jc w:val="center"/>
-        <w:rPr>
-          <w:i w:val="0"/>
-          <w:sz w:val="22"/>
-          <w:szCs w:val="22"/>
-        </w:rPr>
-      </w:pPr>
-      <w:bookmarkStart w:id="29" w:name="_Toc508027791"/>
-      <w:r>
-        <w:rPr>
-          <w:i w:val="0"/>
-          <w:sz w:val="22"/>
-          <w:szCs w:val="22"/>
-        </w:rPr>
+      </w:pPr>
+      <w:bookmarkStart w:id="36" w:name="_Toc508032907"/>
+      <w:r>
         <w:t xml:space="preserve">Figure </w:t>
       </w:r>
       <w:r>
-        <w:rPr>
-          <w:i w:val="0"/>
-          <w:sz w:val="22"/>
-          <w:szCs w:val="22"/>
-        </w:rPr>
         <w:fldChar w:fldCharType="begin"/>
       </w:r>
       <w:r>
-        <w:rPr>
-          <w:i w:val="0"/>
-          <w:sz w:val="22"/>
-          <w:szCs w:val="22"/>
-        </w:rPr>
         <w:instrText xml:space="preserve"> SEQ Figure \* alphabetic </w:instrText>
       </w:r>
       <w:r>
-        <w:rPr>
-          <w:i w:val="0"/>
-          <w:sz w:val="22"/>
-          <w:szCs w:val="22"/>
-        </w:rPr>
         <w:fldChar w:fldCharType="separate"/>
       </w:r>
       <w:r>
         <w:rPr>
-          <w:i w:val="0"/>
-          <w:noProof/>
-          <w:sz w:val="22"/>
-          <w:szCs w:val="22"/>
-        </w:rPr>
-        <w:t>d</w:t>
-      </w:r>
-      <w:r>
-        <w:rPr>
-          <w:i w:val="0"/>
-          <w:sz w:val="22"/>
-          <w:szCs w:val="22"/>
-        </w:rPr>
+          <w:noProof/>
+        </w:rPr>
+        <w:t>h</w:t>
+      </w:r>
+      <w:r>
         <w:fldChar w:fldCharType="end"/>
       </w:r>
       <w:r>
-        <w:rPr>
-          <w:i w:val="0"/>
-          <w:sz w:val="22"/>
-          <w:szCs w:val="22"/>
-        </w:rPr>
-        <w:t>: Site structure</w:t>
-      </w:r>
-      <w:bookmarkEnd w:id="29"/>
+        <w:t>-</w:t>
+      </w:r>
+      <w:r>
+        <w:t>Site structure</w:t>
+      </w:r>
+      <w:bookmarkEnd w:id="36"/>
     </w:p>
     <w:p>
       <w:r>
@@ -5610,17 +6685,16 @@
         <w:t xml:space="preserve">major section and its respective subpages. The major section also acts as navigation bar in the application. On the top, there is the homepage and on the second level, there is the navigation bar or major sections of the page which leads to its subpages.  </w:t>
       </w:r>
     </w:p>
-    <w:p/>
     <w:p>
       <w:pPr>
         <w:pStyle w:val="Heading2"/>
       </w:pPr>
-      <w:bookmarkStart w:id="30" w:name="_Toc507958420"/>
+      <w:bookmarkStart w:id="37" w:name="_Toc508033933"/>
       <w:r>
         <w:lastRenderedPageBreak/>
         <w:t>3.3 Flowchart</w:t>
       </w:r>
-      <w:bookmarkEnd w:id="30"/>
+      <w:bookmarkEnd w:id="37"/>
       <w:r>
         <w:t xml:space="preserve"> </w:t>
       </w:r>
@@ -5635,6 +6709,7 @@
     </w:p>
     <w:p>
       <w:pPr>
+        <w:keepNext/>
         <w:jc w:val="center"/>
       </w:pPr>
       <w:r>
@@ -5657,7 +6732,7 @@
                     <pic:cNvPicPr/>
                   </pic:nvPicPr>
                   <pic:blipFill>
-                    <a:blip r:embed="rId20">
+                    <a:blip r:embed="rId21">
                       <a:extLst>
                         <a:ext uri="{28A0092B-C50C-407E-A947-70E740481C1C}">
                           <a14:useLocalDpi xmlns:a14="http://schemas.microsoft.com/office/drawing/2010/main" val="0"/>
@@ -5683,9 +6758,40 @@
           </wp:inline>
         </w:drawing>
       </w:r>
-      <w:r>
-        <w:t xml:space="preserve"> </w:t>
-      </w:r>
+    </w:p>
+    <w:p>
+      <w:pPr>
+        <w:pStyle w:val="Caption"/>
+      </w:pPr>
+      <w:bookmarkStart w:id="38" w:name="_Toc508032908"/>
+      <w:r>
+        <w:t xml:space="preserve">Figure </w:t>
+      </w:r>
+      <w:r>
+        <w:fldChar w:fldCharType="begin"/>
+      </w:r>
+      <w:r>
+        <w:instrText xml:space="preserve"> SEQ Figure \* alphabetic </w:instrText>
+      </w:r>
+      <w:r>
+        <w:fldChar w:fldCharType="separate"/>
+      </w:r>
+      <w:r>
+        <w:rPr>
+          <w:noProof/>
+        </w:rPr>
+        <w:t>i</w:t>
+      </w:r>
+      <w:r>
+        <w:fldChar w:fldCharType="end"/>
+      </w:r>
+      <w:r>
+        <w:t>-</w:t>
+      </w:r>
+      <w:r>
+        <w:t>application flowchart</w:t>
+      </w:r>
+      <w:bookmarkEnd w:id="38"/>
     </w:p>
     <w:p>
       <w:r>
@@ -5704,22 +6810,8 @@
         <w:t xml:space="preserve"> by the web application.</w:t>
       </w:r>
       <w:r>
-        <w:t xml:space="preserve"> The admin can manage the tours, view reservation, manage the payment and view feedback. Similarly the user can search for </w:t>
-      </w:r>
-      <w:proofErr w:type="gramStart"/>
-      <w:r>
-        <w:t>trips ,view</w:t>
-      </w:r>
-      <w:proofErr w:type="gramEnd"/>
-      <w:r>
-        <w:t xml:space="preserve"> trips, customize trips, book the trips, give payment and feedback as well.</w:t>
-      </w:r>
-    </w:p>
-    <w:p>
-      <w:pPr>
-        <w:spacing w:before="0" w:after="160" w:line="259" w:lineRule="auto"/>
-        <w:jc w:val="left"/>
-      </w:pPr>
+        <w:t xml:space="preserve"> The admin can manage the tours, view reservation, manage the payment and view feedback. Similarly the user can search for trips ,view trips, customize trips, book the trips, give payment and feedback as well.</w:t>
+      </w:r>
       <w:r>
         <w:br w:type="page"/>
       </w:r>
@@ -5728,7 +6820,7 @@
       <w:pPr>
         <w:pStyle w:val="Heading1"/>
       </w:pPr>
-      <w:bookmarkStart w:id="31" w:name="_Toc507958421"/>
+      <w:bookmarkStart w:id="39" w:name="_Toc508033934"/>
       <w:r>
         <w:lastRenderedPageBreak/>
         <w:t xml:space="preserve">Chapter </w:t>
@@ -5736,17 +6828,17 @@
       <w:r>
         <w:t>4: Implementation</w:t>
       </w:r>
-      <w:bookmarkEnd w:id="31"/>
+      <w:bookmarkEnd w:id="39"/>
     </w:p>
     <w:p>
       <w:pPr>
         <w:pStyle w:val="Heading2"/>
       </w:pPr>
-      <w:bookmarkStart w:id="32" w:name="_Toc507958422"/>
+      <w:bookmarkStart w:id="40" w:name="_Toc508033935"/>
       <w:r>
         <w:t>4.1 Front-end tools</w:t>
       </w:r>
-      <w:bookmarkEnd w:id="32"/>
+      <w:bookmarkEnd w:id="40"/>
     </w:p>
     <w:p>
       <w:r>
@@ -5808,7 +6900,7 @@
         </w:rPr>
         <w:t xml:space="preserve">Photoshop cc 2017 </w:t>
       </w:r>
-      <w:bookmarkStart w:id="33" w:name="_Hlk508018424"/>
+      <w:bookmarkStart w:id="41" w:name="_Hlk508018424"/>
       <w:r>
         <w:rPr>
           <w:sz w:val="24"/>
@@ -5823,7 +6915,7 @@
         </w:rPr>
         <w:t xml:space="preserve"> </w:t>
       </w:r>
-      <w:bookmarkEnd w:id="33"/>
+      <w:bookmarkEnd w:id="41"/>
       <w:r>
         <w:rPr>
           <w:sz w:val="24"/>
@@ -5898,39 +6990,7 @@
           <w:sz w:val="24"/>
           <w:szCs w:val="24"/>
         </w:rPr>
-        <w:t xml:space="preserve">as text editor to code html, </w:t>
-      </w:r>
-      <w:proofErr w:type="spellStart"/>
-      <w:r>
-        <w:rPr>
-          <w:sz w:val="24"/>
-          <w:szCs w:val="24"/>
-        </w:rPr>
-        <w:t>css</w:t>
-      </w:r>
-      <w:proofErr w:type="spellEnd"/>
-      <w:r>
-        <w:rPr>
-          <w:sz w:val="24"/>
-          <w:szCs w:val="24"/>
-        </w:rPr>
-        <w:t xml:space="preserve"> and </w:t>
-      </w:r>
-      <w:proofErr w:type="spellStart"/>
-      <w:r>
-        <w:rPr>
-          <w:sz w:val="24"/>
-          <w:szCs w:val="24"/>
-        </w:rPr>
-        <w:t>javascript</w:t>
-      </w:r>
-      <w:proofErr w:type="spellEnd"/>
-      <w:r>
-        <w:rPr>
-          <w:sz w:val="24"/>
-          <w:szCs w:val="24"/>
-        </w:rPr>
-        <w:t>.</w:t>
+        <w:t>as text editor to code html, css and javascript.</w:t>
       </w:r>
     </w:p>
     <w:p>
@@ -6104,29 +7164,13 @@
           <w:szCs w:val="24"/>
         </w:rPr>
       </w:pPr>
-      <w:proofErr w:type="spellStart"/>
-      <w:r>
-        <w:rPr>
-          <w:sz w:val="24"/>
-          <w:szCs w:val="24"/>
-        </w:rPr>
-        <w:t>Jav</w:t>
-      </w:r>
-      <w:r>
-        <w:rPr>
-          <w:sz w:val="24"/>
-          <w:szCs w:val="24"/>
-        </w:rPr>
-        <w:t>a</w:t>
-      </w:r>
-      <w:r>
-        <w:rPr>
-          <w:sz w:val="24"/>
-          <w:szCs w:val="24"/>
-        </w:rPr>
-        <w:t>script</w:t>
-      </w:r>
-      <w:proofErr w:type="spellEnd"/>
+      <w:r>
+        <w:rPr>
+          <w:sz w:val="24"/>
+          <w:szCs w:val="24"/>
+        </w:rPr>
+        <w:t>JavaScript</w:t>
+      </w:r>
       <w:r>
         <w:rPr>
           <w:sz w:val="24"/>
@@ -6172,15 +7216,13 @@
         </w:rPr>
         <w:t xml:space="preserve">. </w:t>
       </w:r>
-      <w:proofErr w:type="spellStart"/>
-      <w:r>
-        <w:rPr>
-          <w:sz w:val="24"/>
-          <w:szCs w:val="24"/>
-        </w:rPr>
-        <w:t>Jquery</w:t>
-      </w:r>
-      <w:proofErr w:type="spellEnd"/>
+      <w:r>
+        <w:rPr>
+          <w:sz w:val="24"/>
+          <w:szCs w:val="24"/>
+        </w:rPr>
+        <w:t>jQuery</w:t>
+      </w:r>
       <w:r>
         <w:rPr>
           <w:sz w:val="24"/>
@@ -6188,15 +7230,13 @@
         </w:rPr>
         <w:t xml:space="preserve"> is </w:t>
       </w:r>
-      <w:proofErr w:type="spellStart"/>
-      <w:r>
-        <w:rPr>
-          <w:sz w:val="24"/>
-          <w:szCs w:val="24"/>
-        </w:rPr>
-        <w:t>javascript</w:t>
-      </w:r>
-      <w:proofErr w:type="spellEnd"/>
+      <w:r>
+        <w:rPr>
+          <w:sz w:val="24"/>
+          <w:szCs w:val="24"/>
+        </w:rPr>
+        <w:t>JavaScript</w:t>
+      </w:r>
       <w:r>
         <w:rPr>
           <w:sz w:val="24"/>
@@ -6214,7 +7254,6 @@
     </w:p>
     <w:p>
       <w:pPr>
-        <w:pStyle w:val="ListParagraph"/>
         <w:jc w:val="left"/>
       </w:pPr>
     </w:p>
@@ -6226,11 +7265,11 @@
           <w:numId w:val="9"/>
         </w:numPr>
       </w:pPr>
-      <w:bookmarkStart w:id="34" w:name="_Toc507958423"/>
+      <w:bookmarkStart w:id="42" w:name="_Toc508033936"/>
       <w:r>
         <w:t>Back-end tools</w:t>
       </w:r>
-      <w:bookmarkEnd w:id="34"/>
+      <w:bookmarkEnd w:id="42"/>
     </w:p>
     <w:p>
       <w:pPr>
@@ -6272,7 +7311,6 @@
         <w:jc w:val="left"/>
       </w:pPr>
       <w:r>
-        <w:lastRenderedPageBreak/>
         <w:t>Apache</w:t>
       </w:r>
     </w:p>
@@ -6369,7 +7407,7 @@
       <w:pPr>
         <w:pStyle w:val="Heading1"/>
       </w:pPr>
-      <w:bookmarkStart w:id="35" w:name="_Toc507958424"/>
+      <w:bookmarkStart w:id="43" w:name="_Toc508033937"/>
       <w:r>
         <w:lastRenderedPageBreak/>
         <w:t xml:space="preserve">Chapter 5: </w:t>
@@ -6377,7 +7415,7 @@
       <w:r>
         <w:t>Testing</w:t>
       </w:r>
-      <w:bookmarkEnd w:id="35"/>
+      <w:bookmarkEnd w:id="43"/>
     </w:p>
     <w:p>
       <w:r>
@@ -6434,17 +7472,21 @@
       <w:pPr>
         <w:pStyle w:val="Heading2"/>
       </w:pPr>
+      <w:bookmarkStart w:id="44" w:name="_Toc508033938"/>
       <w:r>
         <w:t>5.1 Testing Methods</w:t>
       </w:r>
+      <w:bookmarkEnd w:id="44"/>
     </w:p>
     <w:p>
       <w:pPr>
         <w:pStyle w:val="Heading3"/>
       </w:pPr>
+      <w:bookmarkStart w:id="45" w:name="_Toc508033939"/>
       <w:r>
         <w:t>5.1.1 Unit Testing</w:t>
       </w:r>
+      <w:bookmarkEnd w:id="45"/>
     </w:p>
     <w:p>
       <w:pPr>
@@ -6459,7 +7501,7 @@
       <w:r>
         <w:t>Unit testing is a </w:t>
       </w:r>
-      <w:hyperlink r:id="rId21" w:tooltip="Software testing" w:history="1">
+      <w:hyperlink r:id="rId22" w:tooltip="Software testing" w:history="1">
         <w:r>
           <w:t>software testing</w:t>
         </w:r>
@@ -6467,7 +7509,7 @@
       <w:r>
         <w:t> method by which individual units of </w:t>
       </w:r>
-      <w:hyperlink r:id="rId22" w:tooltip="Source code" w:history="1">
+      <w:hyperlink r:id="rId23" w:tooltip="Source code" w:history="1">
         <w:r>
           <w:t>source code</w:t>
         </w:r>
@@ -6495,8 +7537,13 @@
       <w:pPr>
         <w:pStyle w:val="Heading3"/>
       </w:pPr>
-      <w:r>
-        <w:t xml:space="preserve">5.2.2 Integration Testing  </w:t>
+      <w:bookmarkStart w:id="46" w:name="_Toc508033940"/>
+      <w:r>
+        <w:t>5.2.2 Integration Testing</w:t>
+      </w:r>
+      <w:bookmarkEnd w:id="46"/>
+      <w:r>
+        <w:t xml:space="preserve">  </w:t>
       </w:r>
     </w:p>
     <w:p>
@@ -6511,7 +7558,7 @@
         </w:rPr>
         <w:t>Integration testing is a </w:t>
       </w:r>
-      <w:hyperlink r:id="rId23" w:history="1">
+      <w:hyperlink r:id="rId24" w:history="1">
         <w:r>
           <w:t>software</w:t>
         </w:r>
@@ -6528,15 +7575,7 @@
     </w:p>
     <w:p>
       <w:r>
-        <w:t xml:space="preserve">The integration testing was performed by combining the modules in single layout/page like homepage, contact page, destination page etc. the single page which combines the various modules were tested against different browsers like chrome, </w:t>
-      </w:r>
-      <w:proofErr w:type="spellStart"/>
-      <w:r>
-        <w:t>mozilla</w:t>
-      </w:r>
-      <w:proofErr w:type="spellEnd"/>
-      <w:r>
-        <w:t>, safari etc. and result obtained in all of these browsers were same.</w:t>
+        <w:t>The integration testing was performed by combining the modules in single layout/page like homepage, contact page, destination page etc. the single page which combines the various modules were tested against different browsers like chrome, mozilla, safari etc. and result obtained in all of these browsers were same.</w:t>
       </w:r>
     </w:p>
     <w:p/>
@@ -6544,9 +7583,11 @@
       <w:pPr>
         <w:pStyle w:val="Heading2"/>
       </w:pPr>
+      <w:bookmarkStart w:id="47" w:name="_Toc508033941"/>
       <w:r>
         <w:t>5.2 Responsive theming test</w:t>
       </w:r>
+      <w:bookmarkEnd w:id="47"/>
     </w:p>
     <w:p>
       <w:r>
@@ -6554,12 +7595,7 @@
       </w:r>
       <w:r>
         <w:lastRenderedPageBreak/>
-        <w:t>the web applica</w:t>
-      </w:r>
-      <w:bookmarkStart w:id="36" w:name="_GoBack"/>
-      <w:bookmarkEnd w:id="36"/>
-      <w:r>
-        <w:t xml:space="preserve">tion run smooth on all screen sizes. </w:t>
+        <w:t xml:space="preserve">the web application run smooth on all screen sizes. </w:t>
       </w:r>
       <w:r>
         <w:t>Therefore, the web application must be tested against different screen sizes.</w:t>
@@ -6567,6 +7603,7 @@
     </w:p>
     <w:p>
       <w:pPr>
+        <w:keepNext/>
         <w:jc w:val="center"/>
       </w:pPr>
       <w:r>
@@ -6589,7 +7626,7 @@
                     <pic:cNvPicPr/>
                   </pic:nvPicPr>
                   <pic:blipFill>
-                    <a:blip r:embed="rId24">
+                    <a:blip r:embed="rId25">
                       <a:extLst>
                         <a:ext uri="{28A0092B-C50C-407E-A947-70E740481C1C}">
                           <a14:useLocalDpi xmlns:a14="http://schemas.microsoft.com/office/drawing/2010/main" val="0"/>
@@ -6616,7 +7653,40 @@
         </w:drawing>
       </w:r>
     </w:p>
-    <w:p/>
+    <w:p>
+      <w:pPr>
+        <w:pStyle w:val="Caption"/>
+      </w:pPr>
+      <w:bookmarkStart w:id="48" w:name="_Toc508032909"/>
+      <w:r>
+        <w:t xml:space="preserve">Figure </w:t>
+      </w:r>
+      <w:r>
+        <w:fldChar w:fldCharType="begin"/>
+      </w:r>
+      <w:r>
+        <w:instrText xml:space="preserve"> SEQ Figure \* alphabetic </w:instrText>
+      </w:r>
+      <w:r>
+        <w:fldChar w:fldCharType="separate"/>
+      </w:r>
+      <w:r>
+        <w:rPr>
+          <w:noProof/>
+        </w:rPr>
+        <w:t>j</w:t>
+      </w:r>
+      <w:r>
+        <w:fldChar w:fldCharType="end"/>
+      </w:r>
+      <w:r>
+        <w:t>-</w:t>
+      </w:r>
+      <w:r>
+        <w:t xml:space="preserve"> responsive design</w:t>
+      </w:r>
+      <w:bookmarkEnd w:id="48"/>
+    </w:p>
     <w:p>
       <w:r>
         <w:t xml:space="preserve">The web application was tested against multiple screen sizes ranging from small screen size phone(320px) to large screen devices(1440px). Mobile-first approach </w:t>
@@ -6811,7 +7881,6 @@
     </w:p>
     <w:p>
       <w:pPr>
-        <w:ind w:left="360"/>
         <w:jc w:val="left"/>
         <w:rPr>
           <w:szCs w:val="24"/>
@@ -6822,10 +7891,12 @@
       <w:pPr>
         <w:pStyle w:val="Heading2"/>
       </w:pPr>
+      <w:bookmarkStart w:id="49" w:name="_Toc508033942"/>
       <w:r>
         <w:lastRenderedPageBreak/>
         <w:t>5.3 Cross-Browser Testing</w:t>
       </w:r>
+      <w:bookmarkEnd w:id="49"/>
     </w:p>
     <w:p>
       <w:r>
@@ -6842,6 +7913,7 @@
     </w:p>
     <w:p>
       <w:pPr>
+        <w:keepNext/>
         <w:jc w:val="center"/>
       </w:pPr>
       <w:r>
@@ -6864,7 +7936,7 @@
                     <pic:cNvPicPr/>
                   </pic:nvPicPr>
                   <pic:blipFill>
-                    <a:blip r:embed="rId25">
+                    <a:blip r:embed="rId26">
                       <a:extLst>
                         <a:ext uri="{28A0092B-C50C-407E-A947-70E740481C1C}">
                           <a14:useLocalDpi xmlns:a14="http://schemas.microsoft.com/office/drawing/2010/main" val="0"/>
@@ -6891,6 +7963,40 @@
         </w:drawing>
       </w:r>
     </w:p>
+    <w:p>
+      <w:pPr>
+        <w:pStyle w:val="Caption"/>
+      </w:pPr>
+      <w:bookmarkStart w:id="50" w:name="_Toc508032910"/>
+      <w:r>
+        <w:t xml:space="preserve">Figure </w:t>
+      </w:r>
+      <w:r>
+        <w:fldChar w:fldCharType="begin"/>
+      </w:r>
+      <w:r>
+        <w:instrText xml:space="preserve"> SEQ Figure \* alphabetic </w:instrText>
+      </w:r>
+      <w:r>
+        <w:fldChar w:fldCharType="separate"/>
+      </w:r>
+      <w:r>
+        <w:rPr>
+          <w:noProof/>
+        </w:rPr>
+        <w:t>k</w:t>
+      </w:r>
+      <w:r>
+        <w:fldChar w:fldCharType="end"/>
+      </w:r>
+      <w:r>
+        <w:t>-</w:t>
+      </w:r>
+      <w:r>
+        <w:t>cross-browser platforms</w:t>
+      </w:r>
+      <w:bookmarkEnd w:id="50"/>
+    </w:p>
     <w:p/>
     <w:p>
       <w:pPr>
@@ -6905,7 +8011,7 @@
       <w:pPr>
         <w:pStyle w:val="Heading1"/>
       </w:pPr>
-      <w:bookmarkStart w:id="37" w:name="_Toc507958425"/>
+      <w:bookmarkStart w:id="51" w:name="_Toc508033943"/>
       <w:r>
         <w:lastRenderedPageBreak/>
         <w:t>Chapter 6:</w:t>
@@ -6913,10 +8019,10 @@
       <w:r>
         <w:t xml:space="preserve"> Conclusion</w:t>
       </w:r>
-      <w:bookmarkEnd w:id="37"/>
       <w:r>
         <w:t xml:space="preserve"> and Future scope</w:t>
       </w:r>
+      <w:bookmarkEnd w:id="51"/>
     </w:p>
     <w:p>
       <w:pPr>
@@ -6954,19 +8060,48 @@
         </w:rPr>
         <w:t xml:space="preserve">versity has provided an important opportunity to the students to get the experiences in the real world along with the graduate theoretical knowledges. </w:t>
       </w:r>
-      <w:proofErr w:type="spellStart"/>
-      <w:r>
-        <w:rPr>
-          <w:szCs w:val="24"/>
-        </w:rPr>
-        <w:t>Through out</w:t>
-      </w:r>
-      <w:proofErr w:type="spellEnd"/>
-      <w:r>
-        <w:rPr>
-          <w:szCs w:val="24"/>
-        </w:rPr>
-        <w:t xml:space="preserve"> my internship </w:t>
+      <w:r>
+        <w:rPr>
+          <w:szCs w:val="24"/>
+        </w:rPr>
+        <w:t>Through</w:t>
+      </w:r>
+      <w:r>
+        <w:rPr>
+          <w:szCs w:val="24"/>
+        </w:rPr>
+        <w:t>-</w:t>
+      </w:r>
+      <w:r>
+        <w:rPr>
+          <w:szCs w:val="24"/>
+        </w:rPr>
+        <w:t>out my internship</w:t>
+      </w:r>
+      <w:r>
+        <w:rPr>
+          <w:szCs w:val="24"/>
+        </w:rPr>
+        <w:t xml:space="preserve">, I have learned </w:t>
+      </w:r>
+      <w:r>
+        <w:rPr>
+          <w:szCs w:val="24"/>
+        </w:rPr>
+        <w:t xml:space="preserve">about the various aspects of front end part of web development. </w:t>
+      </w:r>
+    </w:p>
+    <w:p>
+      <w:pPr>
+        <w:rPr>
+          <w:szCs w:val="24"/>
+        </w:rPr>
+      </w:pPr>
+      <w:r>
+        <w:rPr>
+          <w:szCs w:val="24"/>
+        </w:rPr>
+        <w:t>The project “wind horse tours” is designed for the tours and treks lover to make it easy to contact and use the services offered by the wind horse tours. The website had given nice interface and it was tested against multiple browsers and on multiple screen sizes ranging from small sized mobile devices to large desktop sizes. The web application provides all the essential information needed by the users and it is easy to browse the different options and functionality provided by web application.</w:t>
       </w:r>
     </w:p>
     <w:p>
@@ -6978,18 +8113,11 @@
         <w:br w:type="page"/>
       </w:r>
     </w:p>
+    <w:bookmarkStart w:id="52" w:name="_Toc508033944" w:displacedByCustomXml="next"/>
     <w:sdt>
       <w:sdtPr>
-        <w:id w:val="1611863636"/>
-        <w:docPartObj>
-          <w:docPartGallery w:val="Bibliographies"/>
-          <w:docPartUnique/>
-        </w:docPartObj>
-      </w:sdtPr>
-      <w:sdtEndPr>
         <w:rPr>
           <w:rFonts w:eastAsiaTheme="minorHAnsi" w:cstheme="minorBidi"/>
-          <w:b w:val="0"/>
           <w:color w:val="auto"/>
           <w:sz w:val="24"/>
           <w:szCs w:val="22"/>
@@ -7002,6 +8130,16 @@
             <w14:bevel/>
           </w14:textOutline>
         </w:rPr>
+        <w:id w:val="1611863636"/>
+        <w:docPartObj>
+          <w:docPartGallery w:val="Bibliographies"/>
+          <w:docPartUnique/>
+        </w:docPartObj>
+      </w:sdtPr>
+      <w:sdtEndPr>
+        <w:rPr>
+          <w:b w:val="0"/>
+        </w:rPr>
       </w:sdtEndPr>
       <w:sdtContent>
         <w:p>
@@ -7011,6 +8149,7 @@
           <w:r>
             <w:t>REFERENCES</w:t>
           </w:r>
+          <w:bookmarkEnd w:id="52"/>
         </w:p>
         <w:sdt>
           <w:sdtPr>
@@ -7519,20 +8658,360 @@
         </w:sdt>
       </w:sdtContent>
     </w:sdt>
-    <w:bookmarkStart w:id="38" w:name="_Toc507958427" w:displacedByCustomXml="prev"/>
     <w:p>
       <w:pPr>
         <w:pStyle w:val="Heading1"/>
-        <w:rPr>
-          <w:bCs/>
-          <w:noProof/>
-        </w:rPr>
-      </w:pPr>
+      </w:pPr>
+      <w:bookmarkStart w:id="53" w:name="_Toc508033945"/>
       <w:r>
         <w:lastRenderedPageBreak/>
         <w:t>APPENDICES</w:t>
       </w:r>
-      <w:bookmarkEnd w:id="38"/>
+      <w:bookmarkEnd w:id="53"/>
+    </w:p>
+    <w:p>
+      <w:pPr>
+        <w:pStyle w:val="Heading2"/>
+      </w:pPr>
+      <w:bookmarkStart w:id="54" w:name="_Toc508033946"/>
+      <w:r>
+        <w:t>Screenshot of the application</w:t>
+      </w:r>
+      <w:bookmarkEnd w:id="54"/>
+    </w:p>
+    <w:p>
+      <w:pPr>
+        <w:keepNext/>
+      </w:pPr>
+      <w:r>
+        <w:rPr>
+          <w:noProof/>
+        </w:rPr>
+        <w:drawing>
+          <wp:inline distT="0" distB="0" distL="0" distR="0">
+            <wp:extent cx="5274310" cy="2966720"/>
+            <wp:effectExtent l="0" t="0" r="2540" b="5080"/>
+            <wp:docPr id="15" name="Picture 15"/>
+            <wp:cNvGraphicFramePr>
+              <a:graphicFrameLocks xmlns:a="http://schemas.openxmlformats.org/drawingml/2006/main" noChangeAspect="1"/>
+            </wp:cNvGraphicFramePr>
+            <a:graphic xmlns:a="http://schemas.openxmlformats.org/drawingml/2006/main">
+              <a:graphicData uri="http://schemas.openxmlformats.org/drawingml/2006/picture">
+                <pic:pic xmlns:pic="http://schemas.openxmlformats.org/drawingml/2006/picture">
+                  <pic:nvPicPr>
+                    <pic:cNvPr id="15" name="Screenshot (241).png"/>
+                    <pic:cNvPicPr/>
+                  </pic:nvPicPr>
+                  <pic:blipFill>
+                    <a:blip r:embed="rId27" cstate="print">
+                      <a:extLst>
+                        <a:ext uri="{28A0092B-C50C-407E-A947-70E740481C1C}">
+                          <a14:useLocalDpi xmlns:a14="http://schemas.microsoft.com/office/drawing/2010/main" val="0"/>
+                        </a:ext>
+                      </a:extLst>
+                    </a:blip>
+                    <a:stretch>
+                      <a:fillRect/>
+                    </a:stretch>
+                  </pic:blipFill>
+                  <pic:spPr>
+                    <a:xfrm>
+                      <a:off x="0" y="0"/>
+                      <a:ext cx="5274310" cy="2966720"/>
+                    </a:xfrm>
+                    <a:prstGeom prst="rect">
+                      <a:avLst/>
+                    </a:prstGeom>
+                  </pic:spPr>
+                </pic:pic>
+              </a:graphicData>
+            </a:graphic>
+          </wp:inline>
+        </w:drawing>
+      </w:r>
+    </w:p>
+    <w:p>
+      <w:pPr>
+        <w:pStyle w:val="Caption"/>
+      </w:pPr>
+      <w:bookmarkStart w:id="55" w:name="_Toc508032911"/>
+      <w:r>
+        <w:t xml:space="preserve">Figure </w:t>
+      </w:r>
+      <w:r>
+        <w:fldChar w:fldCharType="begin"/>
+      </w:r>
+      <w:r>
+        <w:instrText xml:space="preserve"> SEQ Figure \* alphabetic </w:instrText>
+      </w:r>
+      <w:r>
+        <w:fldChar w:fldCharType="separate"/>
+      </w:r>
+      <w:r>
+        <w:rPr>
+          <w:noProof/>
+        </w:rPr>
+        <w:t>l</w:t>
+      </w:r>
+      <w:r>
+        <w:fldChar w:fldCharType="end"/>
+      </w:r>
+      <w:r>
+        <w:t>-Homepage</w:t>
+      </w:r>
+      <w:bookmarkEnd w:id="55"/>
+    </w:p>
+    <w:p/>
+    <w:p>
+      <w:pPr>
+        <w:keepNext/>
+      </w:pPr>
+      <w:r>
+        <w:rPr>
+          <w:noProof/>
+        </w:rPr>
+        <w:drawing>
+          <wp:inline distT="0" distB="0" distL="0" distR="0">
+            <wp:extent cx="5274310" cy="2966720"/>
+            <wp:effectExtent l="0" t="0" r="2540" b="5080"/>
+            <wp:docPr id="16" name="Picture 16"/>
+            <wp:cNvGraphicFramePr>
+              <a:graphicFrameLocks xmlns:a="http://schemas.openxmlformats.org/drawingml/2006/main" noChangeAspect="1"/>
+            </wp:cNvGraphicFramePr>
+            <a:graphic xmlns:a="http://schemas.openxmlformats.org/drawingml/2006/main">
+              <a:graphicData uri="http://schemas.openxmlformats.org/drawingml/2006/picture">
+                <pic:pic xmlns:pic="http://schemas.openxmlformats.org/drawingml/2006/picture">
+                  <pic:nvPicPr>
+                    <pic:cNvPr id="16" name="Screenshot (245).png"/>
+                    <pic:cNvPicPr/>
+                  </pic:nvPicPr>
+                  <pic:blipFill>
+                    <a:blip r:embed="rId28" cstate="print">
+                      <a:extLst>
+                        <a:ext uri="{28A0092B-C50C-407E-A947-70E740481C1C}">
+                          <a14:useLocalDpi xmlns:a14="http://schemas.microsoft.com/office/drawing/2010/main" val="0"/>
+                        </a:ext>
+                      </a:extLst>
+                    </a:blip>
+                    <a:stretch>
+                      <a:fillRect/>
+                    </a:stretch>
+                  </pic:blipFill>
+                  <pic:spPr>
+                    <a:xfrm>
+                      <a:off x="0" y="0"/>
+                      <a:ext cx="5274310" cy="2966720"/>
+                    </a:xfrm>
+                    <a:prstGeom prst="rect">
+                      <a:avLst/>
+                    </a:prstGeom>
+                  </pic:spPr>
+                </pic:pic>
+              </a:graphicData>
+            </a:graphic>
+          </wp:inline>
+        </w:drawing>
+      </w:r>
+    </w:p>
+    <w:p>
+      <w:pPr>
+        <w:pStyle w:val="Caption"/>
+      </w:pPr>
+      <w:bookmarkStart w:id="56" w:name="_Toc508032912"/>
+      <w:r>
+        <w:t xml:space="preserve">Figure </w:t>
+      </w:r>
+      <w:r>
+        <w:fldChar w:fldCharType="begin"/>
+      </w:r>
+      <w:r>
+        <w:instrText xml:space="preserve"> SEQ Figure \* alphabetic </w:instrText>
+      </w:r>
+      <w:r>
+        <w:fldChar w:fldCharType="separate"/>
+      </w:r>
+      <w:r>
+        <w:rPr>
+          <w:noProof/>
+        </w:rPr>
+        <w:t>m</w:t>
+      </w:r>
+      <w:r>
+        <w:fldChar w:fldCharType="end"/>
+      </w:r>
+      <w:r>
+        <w:t>-</w:t>
+      </w:r>
+      <w:r>
+        <w:t xml:space="preserve"> online payment</w:t>
+      </w:r>
+      <w:bookmarkEnd w:id="56"/>
+    </w:p>
+    <w:p>
+      <w:pPr>
+        <w:keepNext/>
+      </w:pPr>
+      <w:r>
+        <w:rPr>
+          <w:noProof/>
+        </w:rPr>
+        <w:lastRenderedPageBreak/>
+        <w:drawing>
+          <wp:inline distT="0" distB="0" distL="0" distR="0">
+            <wp:extent cx="5274310" cy="2966720"/>
+            <wp:effectExtent l="0" t="0" r="2540" b="5080"/>
+            <wp:docPr id="17" name="Picture 17"/>
+            <wp:cNvGraphicFramePr>
+              <a:graphicFrameLocks xmlns:a="http://schemas.openxmlformats.org/drawingml/2006/main" noChangeAspect="1"/>
+            </wp:cNvGraphicFramePr>
+            <a:graphic xmlns:a="http://schemas.openxmlformats.org/drawingml/2006/main">
+              <a:graphicData uri="http://schemas.openxmlformats.org/drawingml/2006/picture">
+                <pic:pic xmlns:pic="http://schemas.openxmlformats.org/drawingml/2006/picture">
+                  <pic:nvPicPr>
+                    <pic:cNvPr id="17" name="Screenshot (246).png"/>
+                    <pic:cNvPicPr/>
+                  </pic:nvPicPr>
+                  <pic:blipFill>
+                    <a:blip r:embed="rId29" cstate="print">
+                      <a:extLst>
+                        <a:ext uri="{28A0092B-C50C-407E-A947-70E740481C1C}">
+                          <a14:useLocalDpi xmlns:a14="http://schemas.microsoft.com/office/drawing/2010/main" val="0"/>
+                        </a:ext>
+                      </a:extLst>
+                    </a:blip>
+                    <a:stretch>
+                      <a:fillRect/>
+                    </a:stretch>
+                  </pic:blipFill>
+                  <pic:spPr>
+                    <a:xfrm>
+                      <a:off x="0" y="0"/>
+                      <a:ext cx="5274310" cy="2966720"/>
+                    </a:xfrm>
+                    <a:prstGeom prst="rect">
+                      <a:avLst/>
+                    </a:prstGeom>
+                  </pic:spPr>
+                </pic:pic>
+              </a:graphicData>
+            </a:graphic>
+          </wp:inline>
+        </w:drawing>
+      </w:r>
+    </w:p>
+    <w:p>
+      <w:pPr>
+        <w:pStyle w:val="Caption"/>
+      </w:pPr>
+      <w:bookmarkStart w:id="57" w:name="_Toc508032913"/>
+      <w:r>
+        <w:t xml:space="preserve">Figure </w:t>
+      </w:r>
+      <w:r>
+        <w:fldChar w:fldCharType="begin"/>
+      </w:r>
+      <w:r>
+        <w:instrText xml:space="preserve"> SEQ Figure \* alphabetic </w:instrText>
+      </w:r>
+      <w:r>
+        <w:fldChar w:fldCharType="separate"/>
+      </w:r>
+      <w:r>
+        <w:rPr>
+          <w:noProof/>
+        </w:rPr>
+        <w:t>n</w:t>
+      </w:r>
+      <w:r>
+        <w:fldChar w:fldCharType="end"/>
+      </w:r>
+      <w:r>
+        <w:t>-online booking</w:t>
+      </w:r>
+      <w:bookmarkEnd w:id="57"/>
+    </w:p>
+    <w:p/>
+    <w:p>
+      <w:pPr>
+        <w:keepNext/>
+      </w:pPr>
+      <w:r>
+        <w:rPr>
+          <w:noProof/>
+        </w:rPr>
+        <w:drawing>
+          <wp:inline distT="0" distB="0" distL="0" distR="0">
+            <wp:extent cx="5274310" cy="2966720"/>
+            <wp:effectExtent l="0" t="0" r="2540" b="5080"/>
+            <wp:docPr id="18" name="Picture 18"/>
+            <wp:cNvGraphicFramePr>
+              <a:graphicFrameLocks xmlns:a="http://schemas.openxmlformats.org/drawingml/2006/main" noChangeAspect="1"/>
+            </wp:cNvGraphicFramePr>
+            <a:graphic xmlns:a="http://schemas.openxmlformats.org/drawingml/2006/main">
+              <a:graphicData uri="http://schemas.openxmlformats.org/drawingml/2006/picture">
+                <pic:pic xmlns:pic="http://schemas.openxmlformats.org/drawingml/2006/picture">
+                  <pic:nvPicPr>
+                    <pic:cNvPr id="18" name="Screenshot (247).png"/>
+                    <pic:cNvPicPr/>
+                  </pic:nvPicPr>
+                  <pic:blipFill>
+                    <a:blip r:embed="rId30" cstate="print">
+                      <a:extLst>
+                        <a:ext uri="{28A0092B-C50C-407E-A947-70E740481C1C}">
+                          <a14:useLocalDpi xmlns:a14="http://schemas.microsoft.com/office/drawing/2010/main" val="0"/>
+                        </a:ext>
+                      </a:extLst>
+                    </a:blip>
+                    <a:stretch>
+                      <a:fillRect/>
+                    </a:stretch>
+                  </pic:blipFill>
+                  <pic:spPr>
+                    <a:xfrm>
+                      <a:off x="0" y="0"/>
+                      <a:ext cx="5274310" cy="2966720"/>
+                    </a:xfrm>
+                    <a:prstGeom prst="rect">
+                      <a:avLst/>
+                    </a:prstGeom>
+                  </pic:spPr>
+                </pic:pic>
+              </a:graphicData>
+            </a:graphic>
+          </wp:inline>
+        </w:drawing>
+      </w:r>
+    </w:p>
+    <w:p>
+      <w:pPr>
+        <w:pStyle w:val="Caption"/>
+      </w:pPr>
+      <w:bookmarkStart w:id="58" w:name="_Toc508032914"/>
+      <w:r>
+        <w:t xml:space="preserve">Figure </w:t>
+      </w:r>
+      <w:r>
+        <w:fldChar w:fldCharType="begin"/>
+      </w:r>
+      <w:r>
+        <w:instrText xml:space="preserve"> SEQ Figure \* alphabetic </w:instrText>
+      </w:r>
+      <w:r>
+        <w:fldChar w:fldCharType="separate"/>
+      </w:r>
+      <w:r>
+        <w:rPr>
+          <w:noProof/>
+        </w:rPr>
+        <w:t>o</w:t>
+      </w:r>
+      <w:r>
+        <w:fldChar w:fldCharType="end"/>
+      </w:r>
+      <w:r>
+        <w:t>-view trips</w:t>
+      </w:r>
+      <w:bookmarkEnd w:id="58"/>
     </w:p>
     <w:sectPr>
       <w:pgSz w:w="11906" w:h="16838" w:code="9"/>
@@ -7575,7 +9054,7 @@
 <w:ftr xmlns:wpc="http://schemas.microsoft.com/office/word/2010/wordprocessingCanvas" xmlns:cx="http://schemas.microsoft.com/office/drawing/2014/chartex" xmlns:cx1="http://schemas.microsoft.com/office/drawing/2015/9/8/chartex" xmlns:cx2="http://schemas.microsoft.com/office/drawing/2015/10/21/chartex" xmlns:cx3="http://schemas.microsoft.com/office/drawing/2016/5/9/chartex" xmlns:cx4="http://schemas.microsoft.com/office/drawing/2016/5/10/chartex" xmlns:cx5="http://schemas.microsoft.com/office/drawing/2016/5/11/chartex" xmlns:cx6="http://schemas.microsoft.com/office/drawing/2016/5/12/chartex" xmlns:cx7="http://schemas.microsoft.com/office/drawing/2016/5/13/chartex" xmlns:cx8="http://schemas.microsoft.com/office/drawing/2016/5/14/chartex" xmlns:mc="http://schemas.openxmlformats.org/markup-compatibility/2006" xmlns:aink="http://schemas.microsoft.com/office/drawing/2016/ink" xmlns:am3d="http://schemas.microsoft.com/office/drawing/2017/model3d" xmlns:o="urn:schemas-microsoft-com:office:office" xmlns:r="http://schemas.openxmlformats.org/officeDocument/2006/relationships" xmlns:m="http://schemas.openxmlformats.org/officeDocument/2006/math" xmlns:v="urn:schemas-microsoft-com:vml" xmlns:wp14="http://schemas.microsoft.com/office/word/2010/wordprocessingDrawing" xmlns:wp="http://schemas.openxmlformats.org/drawingml/2006/wordprocessingDrawing" xmlns:w10="urn:schemas-microsoft-com:office:word" xmlns:w="http://schemas.openxmlformats.org/wordprocessingml/2006/main" xmlns:w14="http://schemas.microsoft.com/office/word/2010/wordml" xmlns:w15="http://schemas.microsoft.com/office/word/2012/wordml" xmlns:w16cid="http://schemas.microsoft.com/office/word/2016/wordml/cid" xmlns:w16se="http://schemas.microsoft.com/office/word/2015/wordml/symex" xmlns:wpg="http://schemas.microsoft.com/office/word/2010/wordprocessingGroup" xmlns:wpi="http://schemas.microsoft.com/office/word/2010/wordprocessingInk" xmlns:wne="http://schemas.microsoft.com/office/word/2006/wordml" xmlns:wps="http://schemas.microsoft.com/office/word/2010/wordprocessingShape" mc:Ignorable="w14 w15 w16se w16cid wp14">
   <w:sdt>
     <w:sdtPr>
-      <w:id w:val="2038076419"/>
+      <w:id w:val="-2105805616"/>
       <w:docPartObj>
         <w:docPartGallery w:val="Page Numbers (Bottom of Page)"/>
         <w:docPartUnique/>
@@ -7605,7 +9084,7 @@
           <w:rPr>
             <w:noProof/>
           </w:rPr>
-          <w:t>17</w:t>
+          <w:t>iii</w:t>
         </w:r>
         <w:r>
           <w:rPr>
@@ -7626,9 +9105,25 @@
 
 <file path=word/footer2.xml><?xml version="1.0" encoding="utf-8"?>
 <w:ftr xmlns:wpc="http://schemas.microsoft.com/office/word/2010/wordprocessingCanvas" xmlns:cx="http://schemas.microsoft.com/office/drawing/2014/chartex" xmlns:cx1="http://schemas.microsoft.com/office/drawing/2015/9/8/chartex" xmlns:cx2="http://schemas.microsoft.com/office/drawing/2015/10/21/chartex" xmlns:cx3="http://schemas.microsoft.com/office/drawing/2016/5/9/chartex" xmlns:cx4="http://schemas.microsoft.com/office/drawing/2016/5/10/chartex" xmlns:cx5="http://schemas.microsoft.com/office/drawing/2016/5/11/chartex" xmlns:cx6="http://schemas.microsoft.com/office/drawing/2016/5/12/chartex" xmlns:cx7="http://schemas.microsoft.com/office/drawing/2016/5/13/chartex" xmlns:cx8="http://schemas.microsoft.com/office/drawing/2016/5/14/chartex" xmlns:mc="http://schemas.openxmlformats.org/markup-compatibility/2006" xmlns:aink="http://schemas.microsoft.com/office/drawing/2016/ink" xmlns:am3d="http://schemas.microsoft.com/office/drawing/2017/model3d" xmlns:o="urn:schemas-microsoft-com:office:office" xmlns:r="http://schemas.openxmlformats.org/officeDocument/2006/relationships" xmlns:m="http://schemas.openxmlformats.org/officeDocument/2006/math" xmlns:v="urn:schemas-microsoft-com:vml" xmlns:wp14="http://schemas.microsoft.com/office/word/2010/wordprocessingDrawing" xmlns:wp="http://schemas.openxmlformats.org/drawingml/2006/wordprocessingDrawing" xmlns:w10="urn:schemas-microsoft-com:office:word" xmlns:w="http://schemas.openxmlformats.org/wordprocessingml/2006/main" xmlns:w14="http://schemas.microsoft.com/office/word/2010/wordml" xmlns:w15="http://schemas.microsoft.com/office/word/2012/wordml" xmlns:w16cid="http://schemas.microsoft.com/office/word/2016/wordml/cid" xmlns:w16se="http://schemas.microsoft.com/office/word/2015/wordml/symex" xmlns:wpg="http://schemas.microsoft.com/office/word/2010/wordprocessingGroup" xmlns:wpi="http://schemas.microsoft.com/office/word/2010/wordprocessingInk" xmlns:wne="http://schemas.microsoft.com/office/word/2006/wordml" xmlns:wps="http://schemas.microsoft.com/office/word/2010/wordprocessingShape" mc:Ignorable="w14 w15 w16se w16cid wp14">
+  <w:p>
+    <w:pPr>
+      <w:pStyle w:val="Footer"/>
+      <w:jc w:val="center"/>
+    </w:pPr>
+  </w:p>
+  <w:p>
+    <w:pPr>
+      <w:pStyle w:val="Footer"/>
+    </w:pPr>
+  </w:p>
+</w:ftr>
+</file>
+
+<file path=word/footer3.xml><?xml version="1.0" encoding="utf-8"?>
+<w:ftr xmlns:wpc="http://schemas.microsoft.com/office/word/2010/wordprocessingCanvas" xmlns:cx="http://schemas.microsoft.com/office/drawing/2014/chartex" xmlns:cx1="http://schemas.microsoft.com/office/drawing/2015/9/8/chartex" xmlns:cx2="http://schemas.microsoft.com/office/drawing/2015/10/21/chartex" xmlns:cx3="http://schemas.microsoft.com/office/drawing/2016/5/9/chartex" xmlns:cx4="http://schemas.microsoft.com/office/drawing/2016/5/10/chartex" xmlns:cx5="http://schemas.microsoft.com/office/drawing/2016/5/11/chartex" xmlns:cx6="http://schemas.microsoft.com/office/drawing/2016/5/12/chartex" xmlns:cx7="http://schemas.microsoft.com/office/drawing/2016/5/13/chartex" xmlns:cx8="http://schemas.microsoft.com/office/drawing/2016/5/14/chartex" xmlns:mc="http://schemas.openxmlformats.org/markup-compatibility/2006" xmlns:aink="http://schemas.microsoft.com/office/drawing/2016/ink" xmlns:am3d="http://schemas.microsoft.com/office/drawing/2017/model3d" xmlns:o="urn:schemas-microsoft-com:office:office" xmlns:r="http://schemas.openxmlformats.org/officeDocument/2006/relationships" xmlns:m="http://schemas.openxmlformats.org/officeDocument/2006/math" xmlns:v="urn:schemas-microsoft-com:vml" xmlns:wp14="http://schemas.microsoft.com/office/word/2010/wordprocessingDrawing" xmlns:wp="http://schemas.openxmlformats.org/drawingml/2006/wordprocessingDrawing" xmlns:w10="urn:schemas-microsoft-com:office:word" xmlns:w="http://schemas.openxmlformats.org/wordprocessingml/2006/main" xmlns:w14="http://schemas.microsoft.com/office/word/2010/wordml" xmlns:w15="http://schemas.microsoft.com/office/word/2012/wordml" xmlns:w16cid="http://schemas.microsoft.com/office/word/2016/wordml/cid" xmlns:w16se="http://schemas.microsoft.com/office/word/2015/wordml/symex" xmlns:wpg="http://schemas.microsoft.com/office/word/2010/wordprocessingGroup" xmlns:wpi="http://schemas.microsoft.com/office/word/2010/wordprocessingInk" xmlns:wne="http://schemas.microsoft.com/office/word/2006/wordml" xmlns:wps="http://schemas.microsoft.com/office/word/2010/wordprocessingShape" mc:Ignorable="w14 w15 w16se w16cid wp14">
   <w:sdt>
     <w:sdtPr>
-      <w:id w:val="560685937"/>
+      <w:id w:val="-470828754"/>
       <w:docPartObj>
         <w:docPartGallery w:val="Page Numbers (Bottom of Page)"/>
         <w:docPartUnique/>
@@ -10008,7 +11503,7 @@
     <w:autoRedefine/>
     <w:uiPriority w:val="9"/>
     <w:qFormat/>
-    <w:rsid w:val="009A5183"/>
+    <w:rsid w:val="00B023A4"/>
     <w:pPr>
       <w:keepNext/>
       <w:keepLines/>
@@ -10104,6 +11599,7 @@
   <w:style w:type="character" w:default="1" w:styleId="DefaultParagraphFont">
     <w:name w:val="Default Paragraph Font"/>
     <w:uiPriority w:val="1"/>
+    <w:semiHidden/>
     <w:unhideWhenUsed/>
   </w:style>
   <w:style w:type="table" w:default="1" w:styleId="TableNormal">
@@ -10148,7 +11644,7 @@
     <w:basedOn w:val="DefaultParagraphFont"/>
     <w:link w:val="Heading1"/>
     <w:uiPriority w:val="9"/>
-    <w:rsid w:val="009A5183"/>
+    <w:rsid w:val="00B023A4"/>
     <w:rPr>
       <w:rFonts w:ascii="Times New Roman" w:eastAsiaTheme="majorEastAsia" w:hAnsi="Times New Roman" w:cstheme="majorBidi"/>
       <w:b/>
@@ -10389,19 +11885,20 @@
     <w:name w:val="caption"/>
     <w:basedOn w:val="Normal"/>
     <w:next w:val="Normal"/>
+    <w:autoRedefine/>
     <w:uiPriority w:val="35"/>
     <w:unhideWhenUsed/>
     <w:qFormat/>
-    <w:rsid w:val="008F6560"/>
+    <w:rsid w:val="009F250C"/>
     <w:pPr>
-      <w:spacing w:before="0" w:after="200" w:line="240" w:lineRule="auto"/>
+      <w:spacing w:after="440" w:line="240" w:lineRule="auto"/>
+      <w:jc w:val="center"/>
     </w:pPr>
     <w:rPr>
-      <w:i/>
+      <w:rFonts w:cs="Times New Roman"/>
       <w:iCs/>
-      <w:color w:val="44546A" w:themeColor="text2"/>
-      <w:sz w:val="18"/>
-      <w:szCs w:val="18"/>
+      <w:color w:val="000000" w:themeColor="text1"/>
+      <w:sz w:val="22"/>
     </w:rPr>
   </w:style>
   <w:style w:type="paragraph" w:styleId="TableofFigures">
@@ -10981,7 +12478,7 @@
 </file>
 
 <file path=customXml/itemProps1.xml><?xml version="1.0" encoding="utf-8"?>
-<ds:datastoreItem xmlns:ds="http://schemas.openxmlformats.org/officeDocument/2006/customXml" ds:itemID="{A309FA23-8E9D-4A01-81EF-7154997FB242}">
+<ds:datastoreItem xmlns:ds="http://schemas.openxmlformats.org/officeDocument/2006/customXml" ds:itemID="{BB138C5C-4331-4171-BC61-669FEE331CAE}">
   <ds:schemaRefs>
     <ds:schemaRef ds:uri="http://schemas.openxmlformats.org/officeDocument/2006/bibliography"/>
   </ds:schemaRefs>

</xml_diff>